<commit_message>
Adds sources list to part 3
</commit_message>
<xml_diff>
--- a/doc/Bachelor's project documents/Analysis_ru.docx
+++ b/doc/Bachelor's project documents/Analysis_ru.docx
@@ -906,13 +906,429 @@
           <w:r>
             <w:fldChar w:fldCharType="separate"/>
           </w:r>
-          <w:hyperlink w:anchor="_Toc480330199" w:history="1">
+          <w:bookmarkStart w:id="0" w:name="_GoBack"/>
+          <w:bookmarkEnd w:id="0"/>
+          <w:r>
+            <w:rPr>
+              <w:rStyle w:val="a6"/>
+              <w:noProof/>
+            </w:rPr>
+            <w:fldChar w:fldCharType="begin"/>
+          </w:r>
+          <w:r>
+            <w:rPr>
+              <w:rStyle w:val="a6"/>
+              <w:noProof/>
+            </w:rPr>
+            <w:instrText xml:space="preserve"> </w:instrText>
+          </w:r>
+          <w:r>
+            <w:rPr>
+              <w:noProof/>
+            </w:rPr>
+            <w:instrText>HYPERLINK \l "_Toc480464532"</w:instrText>
+          </w:r>
+          <w:r>
+            <w:rPr>
+              <w:rStyle w:val="a6"/>
+              <w:noProof/>
+            </w:rPr>
+            <w:instrText xml:space="preserve"> </w:instrText>
+          </w:r>
+          <w:r>
+            <w:rPr>
+              <w:rStyle w:val="a6"/>
+              <w:noProof/>
+            </w:rPr>
+          </w:r>
+          <w:r>
+            <w:rPr>
+              <w:rStyle w:val="a6"/>
+              <w:noProof/>
+            </w:rPr>
+            <w:fldChar w:fldCharType="separate"/>
+          </w:r>
+          <w:r>
+            <w:rPr>
+              <w:rStyle w:val="a6"/>
+              <w:noProof/>
+            </w:rPr>
+            <w:t xml:space="preserve">Обзор библиотеки </w:t>
+          </w:r>
+          <w:r>
+            <w:rPr>
+              <w:rStyle w:val="a6"/>
+              <w:i/>
+              <w:noProof/>
+              <w:lang w:val="en-US"/>
+            </w:rPr>
+            <w:t>Vulkan</w:t>
+          </w:r>
+          <w:r>
+            <w:rPr>
+              <w:rStyle w:val="a6"/>
+              <w:noProof/>
+            </w:rPr>
+            <w:t xml:space="preserve"> и её функций для вычислений на графических процессорах</w:t>
+          </w:r>
+          <w:r>
+            <w:rPr>
+              <w:noProof/>
+              <w:webHidden/>
+            </w:rPr>
+            <w:tab/>
+          </w:r>
+          <w:r>
+            <w:rPr>
+              <w:noProof/>
+              <w:webHidden/>
+            </w:rPr>
+            <w:fldChar w:fldCharType="begin"/>
+          </w:r>
+          <w:r>
+            <w:rPr>
+              <w:noProof/>
+              <w:webHidden/>
+            </w:rPr>
+            <w:instrText xml:space="preserve"> PAGEREF _Toc480464532 \h </w:instrText>
+          </w:r>
+          <w:r>
+            <w:rPr>
+              <w:noProof/>
+              <w:webHidden/>
+            </w:rPr>
+          </w:r>
+          <w:r>
+            <w:rPr>
+              <w:noProof/>
+              <w:webHidden/>
+            </w:rPr>
+            <w:fldChar w:fldCharType="separate"/>
+          </w:r>
+          <w:r>
+            <w:rPr>
+              <w:noProof/>
+              <w:webHidden/>
+            </w:rPr>
+            <w:t>3</w:t>
+          </w:r>
+          <w:r>
+            <w:rPr>
+              <w:noProof/>
+              <w:webHidden/>
+            </w:rPr>
+            <w:fldChar w:fldCharType="end"/>
+          </w:r>
+          <w:r>
+            <w:rPr>
+              <w:rStyle w:val="a6"/>
+              <w:noProof/>
+            </w:rPr>
+            <w:fldChar w:fldCharType="end"/>
+          </w:r>
+        </w:p>
+        <w:p>
+          <w:pPr>
+            <w:pStyle w:val="11"/>
+            <w:tabs>
+              <w:tab w:val="left" w:pos="440"/>
+              <w:tab w:val="right" w:leader="dot" w:pos="9345"/>
+            </w:tabs>
+            <w:rPr>
+              <w:rFonts w:asciiTheme="minorHAnsi" w:eastAsiaTheme="minorEastAsia" w:hAnsiTheme="minorHAnsi"/>
+              <w:noProof/>
+              <w:sz w:val="22"/>
+              <w:lang w:eastAsia="ru-RU"/>
+            </w:rPr>
+          </w:pPr>
+          <w:hyperlink w:anchor="_Toc480464533" w:history="1">
             <w:r>
               <w:rPr>
                 <w:rStyle w:val="a6"/>
                 <w:noProof/>
               </w:rPr>
-              <w:t xml:space="preserve">Обзор библиотеки </w:t>
+              <w:t>1.</w:t>
+            </w:r>
+            <w:r>
+              <w:rPr>
+                <w:rFonts w:asciiTheme="minorHAnsi" w:eastAsiaTheme="minorEastAsia" w:hAnsiTheme="minorHAnsi"/>
+                <w:noProof/>
+                <w:sz w:val="22"/>
+                <w:lang w:eastAsia="ru-RU"/>
+              </w:rPr>
+              <w:tab/>
+            </w:r>
+            <w:r>
+              <w:rPr>
+                <w:rStyle w:val="a6"/>
+                <w:noProof/>
+              </w:rPr>
+              <w:t>Общие сведения</w:t>
+            </w:r>
+            <w:r>
+              <w:rPr>
+                <w:noProof/>
+                <w:webHidden/>
+              </w:rPr>
+              <w:tab/>
+            </w:r>
+            <w:r>
+              <w:rPr>
+                <w:noProof/>
+                <w:webHidden/>
+              </w:rPr>
+              <w:fldChar w:fldCharType="begin"/>
+            </w:r>
+            <w:r>
+              <w:rPr>
+                <w:noProof/>
+                <w:webHidden/>
+              </w:rPr>
+              <w:instrText xml:space="preserve"> PAGEREF _Toc480464533 \h </w:instrText>
+            </w:r>
+            <w:r>
+              <w:rPr>
+                <w:noProof/>
+                <w:webHidden/>
+              </w:rPr>
+            </w:r>
+            <w:r>
+              <w:rPr>
+                <w:noProof/>
+                <w:webHidden/>
+              </w:rPr>
+              <w:fldChar w:fldCharType="separate"/>
+            </w:r>
+            <w:r>
+              <w:rPr>
+                <w:noProof/>
+                <w:webHidden/>
+              </w:rPr>
+              <w:t>3</w:t>
+            </w:r>
+            <w:r>
+              <w:rPr>
+                <w:noProof/>
+                <w:webHidden/>
+              </w:rPr>
+              <w:fldChar w:fldCharType="end"/>
+            </w:r>
+          </w:hyperlink>
+        </w:p>
+        <w:p>
+          <w:pPr>
+            <w:pStyle w:val="21"/>
+            <w:tabs>
+              <w:tab w:val="left" w:pos="880"/>
+              <w:tab w:val="right" w:leader="dot" w:pos="9345"/>
+            </w:tabs>
+            <w:rPr>
+              <w:rFonts w:asciiTheme="minorHAnsi" w:eastAsiaTheme="minorEastAsia" w:hAnsiTheme="minorHAnsi"/>
+              <w:noProof/>
+              <w:sz w:val="22"/>
+              <w:lang w:eastAsia="ru-RU"/>
+            </w:rPr>
+          </w:pPr>
+          <w:hyperlink w:anchor="_Toc480464534" w:history="1">
+            <w:r>
+              <w:rPr>
+                <w:rStyle w:val="a6"/>
+                <w:noProof/>
+              </w:rPr>
+              <w:t>1.1.</w:t>
+            </w:r>
+            <w:r>
+              <w:rPr>
+                <w:rFonts w:asciiTheme="minorHAnsi" w:eastAsiaTheme="minorEastAsia" w:hAnsiTheme="minorHAnsi"/>
+                <w:noProof/>
+                <w:sz w:val="22"/>
+                <w:lang w:eastAsia="ru-RU"/>
+              </w:rPr>
+              <w:tab/>
+            </w:r>
+            <w:r>
+              <w:rPr>
+                <w:rStyle w:val="a6"/>
+                <w:noProof/>
+              </w:rPr>
+              <w:t>Терминология</w:t>
+            </w:r>
+            <w:r>
+              <w:rPr>
+                <w:noProof/>
+                <w:webHidden/>
+              </w:rPr>
+              <w:tab/>
+            </w:r>
+            <w:r>
+              <w:rPr>
+                <w:noProof/>
+                <w:webHidden/>
+              </w:rPr>
+              <w:fldChar w:fldCharType="begin"/>
+            </w:r>
+            <w:r>
+              <w:rPr>
+                <w:noProof/>
+                <w:webHidden/>
+              </w:rPr>
+              <w:instrText xml:space="preserve"> PAGEREF _Toc480464534 \h </w:instrText>
+            </w:r>
+            <w:r>
+              <w:rPr>
+                <w:noProof/>
+                <w:webHidden/>
+              </w:rPr>
+            </w:r>
+            <w:r>
+              <w:rPr>
+                <w:noProof/>
+                <w:webHidden/>
+              </w:rPr>
+              <w:fldChar w:fldCharType="separate"/>
+            </w:r>
+            <w:r>
+              <w:rPr>
+                <w:noProof/>
+                <w:webHidden/>
+              </w:rPr>
+              <w:t>3</w:t>
+            </w:r>
+            <w:r>
+              <w:rPr>
+                <w:noProof/>
+                <w:webHidden/>
+              </w:rPr>
+              <w:fldChar w:fldCharType="end"/>
+            </w:r>
+          </w:hyperlink>
+        </w:p>
+        <w:p>
+          <w:pPr>
+            <w:pStyle w:val="21"/>
+            <w:tabs>
+              <w:tab w:val="left" w:pos="880"/>
+              <w:tab w:val="right" w:leader="dot" w:pos="9345"/>
+            </w:tabs>
+            <w:rPr>
+              <w:rFonts w:asciiTheme="minorHAnsi" w:eastAsiaTheme="minorEastAsia" w:hAnsiTheme="minorHAnsi"/>
+              <w:noProof/>
+              <w:sz w:val="22"/>
+              <w:lang w:eastAsia="ru-RU"/>
+            </w:rPr>
+          </w:pPr>
+          <w:hyperlink w:anchor="_Toc480464535" w:history="1">
+            <w:r>
+              <w:rPr>
+                <w:rStyle w:val="a6"/>
+                <w:noProof/>
+              </w:rPr>
+              <w:t>1.2.</w:t>
+            </w:r>
+            <w:r>
+              <w:rPr>
+                <w:rFonts w:asciiTheme="minorHAnsi" w:eastAsiaTheme="minorEastAsia" w:hAnsiTheme="minorHAnsi"/>
+                <w:noProof/>
+                <w:sz w:val="22"/>
+                <w:lang w:eastAsia="ru-RU"/>
+              </w:rPr>
+              <w:tab/>
+            </w:r>
+            <w:r>
+              <w:rPr>
+                <w:rStyle w:val="a6"/>
+                <w:noProof/>
+              </w:rPr>
+              <w:t>Архитектурная модель</w:t>
+            </w:r>
+            <w:r>
+              <w:rPr>
+                <w:noProof/>
+                <w:webHidden/>
+              </w:rPr>
+              <w:tab/>
+            </w:r>
+            <w:r>
+              <w:rPr>
+                <w:noProof/>
+                <w:webHidden/>
+              </w:rPr>
+              <w:fldChar w:fldCharType="begin"/>
+            </w:r>
+            <w:r>
+              <w:rPr>
+                <w:noProof/>
+                <w:webHidden/>
+              </w:rPr>
+              <w:instrText xml:space="preserve"> PAGEREF _Toc480464535 \h </w:instrText>
+            </w:r>
+            <w:r>
+              <w:rPr>
+                <w:noProof/>
+                <w:webHidden/>
+              </w:rPr>
+            </w:r>
+            <w:r>
+              <w:rPr>
+                <w:noProof/>
+                <w:webHidden/>
+              </w:rPr>
+              <w:fldChar w:fldCharType="separate"/>
+            </w:r>
+            <w:r>
+              <w:rPr>
+                <w:noProof/>
+                <w:webHidden/>
+              </w:rPr>
+              <w:t>4</w:t>
+            </w:r>
+            <w:r>
+              <w:rPr>
+                <w:noProof/>
+                <w:webHidden/>
+              </w:rPr>
+              <w:fldChar w:fldCharType="end"/>
+            </w:r>
+          </w:hyperlink>
+        </w:p>
+        <w:p>
+          <w:pPr>
+            <w:pStyle w:val="21"/>
+            <w:tabs>
+              <w:tab w:val="left" w:pos="880"/>
+              <w:tab w:val="right" w:leader="dot" w:pos="9345"/>
+            </w:tabs>
+            <w:rPr>
+              <w:rFonts w:asciiTheme="minorHAnsi" w:eastAsiaTheme="minorEastAsia" w:hAnsiTheme="minorHAnsi"/>
+              <w:noProof/>
+              <w:sz w:val="22"/>
+              <w:lang w:eastAsia="ru-RU"/>
+            </w:rPr>
+          </w:pPr>
+          <w:hyperlink w:anchor="_Toc480464536" w:history="1">
+            <w:r>
+              <w:rPr>
+                <w:rStyle w:val="a6"/>
+                <w:noProof/>
+                <w:lang w:val="en-US"/>
+              </w:rPr>
+              <w:t>1.3.</w:t>
+            </w:r>
+            <w:r>
+              <w:rPr>
+                <w:rFonts w:asciiTheme="minorHAnsi" w:eastAsiaTheme="minorEastAsia" w:hAnsiTheme="minorHAnsi"/>
+                <w:noProof/>
+                <w:sz w:val="22"/>
+                <w:lang w:eastAsia="ru-RU"/>
+              </w:rPr>
+              <w:tab/>
+            </w:r>
+            <w:r>
+              <w:rPr>
+                <w:rStyle w:val="a6"/>
+                <w:noProof/>
+              </w:rPr>
+              <w:t xml:space="preserve">Конвейеры </w:t>
             </w:r>
             <w:r>
               <w:rPr>
@@ -925,10 +1341,93 @@
             </w:r>
             <w:r>
               <w:rPr>
+                <w:noProof/>
+                <w:webHidden/>
+              </w:rPr>
+              <w:tab/>
+            </w:r>
+            <w:r>
+              <w:rPr>
+                <w:noProof/>
+                <w:webHidden/>
+              </w:rPr>
+              <w:fldChar w:fldCharType="begin"/>
+            </w:r>
+            <w:r>
+              <w:rPr>
+                <w:noProof/>
+                <w:webHidden/>
+              </w:rPr>
+              <w:instrText xml:space="preserve"> PAGEREF _Toc480464536 \h </w:instrText>
+            </w:r>
+            <w:r>
+              <w:rPr>
+                <w:noProof/>
+                <w:webHidden/>
+              </w:rPr>
+            </w:r>
+            <w:r>
+              <w:rPr>
+                <w:noProof/>
+                <w:webHidden/>
+              </w:rPr>
+              <w:fldChar w:fldCharType="separate"/>
+            </w:r>
+            <w:r>
+              <w:rPr>
+                <w:noProof/>
+                <w:webHidden/>
+              </w:rPr>
+              <w:t>6</w:t>
+            </w:r>
+            <w:r>
+              <w:rPr>
+                <w:noProof/>
+                <w:webHidden/>
+              </w:rPr>
+              <w:fldChar w:fldCharType="end"/>
+            </w:r>
+          </w:hyperlink>
+        </w:p>
+        <w:p>
+          <w:pPr>
+            <w:pStyle w:val="21"/>
+            <w:tabs>
+              <w:tab w:val="left" w:pos="880"/>
+              <w:tab w:val="right" w:leader="dot" w:pos="9345"/>
+            </w:tabs>
+            <w:rPr>
+              <w:rFonts w:asciiTheme="minorHAnsi" w:eastAsiaTheme="minorEastAsia" w:hAnsiTheme="minorHAnsi"/>
+              <w:noProof/>
+              <w:sz w:val="22"/>
+              <w:lang w:eastAsia="ru-RU"/>
+            </w:rPr>
+          </w:pPr>
+          <w:hyperlink w:anchor="_Toc480464537" w:history="1">
+            <w:r>
+              <w:rPr>
                 <w:rStyle w:val="a6"/>
-                <w:noProof/>
-              </w:rPr>
-              <w:t xml:space="preserve"> и её функций для вычислений на графических процессорах</w:t>
+                <w:rFonts w:cs="Times New Roman"/>
+                <w:noProof/>
+              </w:rPr>
+              <w:t>1.4.</w:t>
+            </w:r>
+            <w:r>
+              <w:rPr>
+                <w:rFonts w:asciiTheme="minorHAnsi" w:eastAsiaTheme="minorEastAsia" w:hAnsiTheme="minorHAnsi"/>
+                <w:noProof/>
+                <w:sz w:val="22"/>
+                <w:lang w:eastAsia="ru-RU"/>
+              </w:rPr>
+              <w:tab/>
+            </w:r>
+            <w:r>
+              <w:rPr>
+                <w:rStyle w:val="a6"/>
+                <w:rFonts w:cs="Times New Roman"/>
+                <w:noProof/>
+              </w:rPr>
+              <w:t>Модель выполнения</w:t>
             </w:r>
             <w:r>
               <w:rPr>
@@ -949,7 +1448,7 @@
                 <w:noProof/>
                 <w:webHidden/>
               </w:rPr>
-              <w:instrText xml:space="preserve"> PAGEREF _Toc480330199 \h </w:instrText>
+              <w:instrText xml:space="preserve"> PAGEREF _Toc480464537 \h </w:instrText>
             </w:r>
             <w:r>
               <w:rPr>
@@ -969,7 +1468,275 @@
                 <w:noProof/>
                 <w:webHidden/>
               </w:rPr>
-              <w:t>3</w:t>
+              <w:t>7</w:t>
+            </w:r>
+            <w:r>
+              <w:rPr>
+                <w:noProof/>
+                <w:webHidden/>
+              </w:rPr>
+              <w:fldChar w:fldCharType="end"/>
+            </w:r>
+          </w:hyperlink>
+        </w:p>
+        <w:p>
+          <w:pPr>
+            <w:pStyle w:val="21"/>
+            <w:tabs>
+              <w:tab w:val="left" w:pos="880"/>
+              <w:tab w:val="right" w:leader="dot" w:pos="9345"/>
+            </w:tabs>
+            <w:rPr>
+              <w:rFonts w:asciiTheme="minorHAnsi" w:eastAsiaTheme="minorEastAsia" w:hAnsiTheme="minorHAnsi"/>
+              <w:noProof/>
+              <w:sz w:val="22"/>
+              <w:lang w:eastAsia="ru-RU"/>
+            </w:rPr>
+          </w:pPr>
+          <w:hyperlink w:anchor="_Toc480464538" w:history="1">
+            <w:r>
+              <w:rPr>
+                <w:rStyle w:val="a6"/>
+                <w:noProof/>
+              </w:rPr>
+              <w:t>1.5.</w:t>
+            </w:r>
+            <w:r>
+              <w:rPr>
+                <w:rFonts w:asciiTheme="minorHAnsi" w:eastAsiaTheme="minorEastAsia" w:hAnsiTheme="minorHAnsi"/>
+                <w:noProof/>
+                <w:sz w:val="22"/>
+                <w:lang w:eastAsia="ru-RU"/>
+              </w:rPr>
+              <w:tab/>
+            </w:r>
+            <w:r>
+              <w:rPr>
+                <w:rStyle w:val="a6"/>
+                <w:noProof/>
+              </w:rPr>
+              <w:t>Операции в очередях</w:t>
+            </w:r>
+            <w:r>
+              <w:rPr>
+                <w:noProof/>
+                <w:webHidden/>
+              </w:rPr>
+              <w:tab/>
+            </w:r>
+            <w:r>
+              <w:rPr>
+                <w:noProof/>
+                <w:webHidden/>
+              </w:rPr>
+              <w:fldChar w:fldCharType="begin"/>
+            </w:r>
+            <w:r>
+              <w:rPr>
+                <w:noProof/>
+                <w:webHidden/>
+              </w:rPr>
+              <w:instrText xml:space="preserve"> PAGEREF _Toc480464538 \h </w:instrText>
+            </w:r>
+            <w:r>
+              <w:rPr>
+                <w:noProof/>
+                <w:webHidden/>
+              </w:rPr>
+            </w:r>
+            <w:r>
+              <w:rPr>
+                <w:noProof/>
+                <w:webHidden/>
+              </w:rPr>
+              <w:fldChar w:fldCharType="separate"/>
+            </w:r>
+            <w:r>
+              <w:rPr>
+                <w:noProof/>
+                <w:webHidden/>
+              </w:rPr>
+              <w:t>8</w:t>
+            </w:r>
+            <w:r>
+              <w:rPr>
+                <w:noProof/>
+                <w:webHidden/>
+              </w:rPr>
+              <w:fldChar w:fldCharType="end"/>
+            </w:r>
+          </w:hyperlink>
+        </w:p>
+        <w:p>
+          <w:pPr>
+            <w:pStyle w:val="21"/>
+            <w:tabs>
+              <w:tab w:val="left" w:pos="880"/>
+              <w:tab w:val="right" w:leader="dot" w:pos="9345"/>
+            </w:tabs>
+            <w:rPr>
+              <w:rFonts w:asciiTheme="minorHAnsi" w:eastAsiaTheme="minorEastAsia" w:hAnsiTheme="minorHAnsi"/>
+              <w:noProof/>
+              <w:sz w:val="22"/>
+              <w:lang w:eastAsia="ru-RU"/>
+            </w:rPr>
+          </w:pPr>
+          <w:hyperlink w:anchor="_Toc480464539" w:history="1">
+            <w:r>
+              <w:rPr>
+                <w:rStyle w:val="a6"/>
+                <w:rFonts w:cs="Times New Roman"/>
+                <w:noProof/>
+              </w:rPr>
+              <w:t>1.6.</w:t>
+            </w:r>
+            <w:r>
+              <w:rPr>
+                <w:rFonts w:asciiTheme="minorHAnsi" w:eastAsiaTheme="minorEastAsia" w:hAnsiTheme="minorHAnsi"/>
+                <w:noProof/>
+                <w:sz w:val="22"/>
+                <w:lang w:eastAsia="ru-RU"/>
+              </w:rPr>
+              <w:tab/>
+            </w:r>
+            <w:r>
+              <w:rPr>
+                <w:rStyle w:val="a6"/>
+                <w:rFonts w:cs="Times New Roman"/>
+                <w:noProof/>
+              </w:rPr>
+              <w:t>Объектная модель</w:t>
+            </w:r>
+            <w:r>
+              <w:rPr>
+                <w:noProof/>
+                <w:webHidden/>
+              </w:rPr>
+              <w:tab/>
+            </w:r>
+            <w:r>
+              <w:rPr>
+                <w:noProof/>
+                <w:webHidden/>
+              </w:rPr>
+              <w:fldChar w:fldCharType="begin"/>
+            </w:r>
+            <w:r>
+              <w:rPr>
+                <w:noProof/>
+                <w:webHidden/>
+              </w:rPr>
+              <w:instrText xml:space="preserve"> PAGEREF _Toc480464539 \h </w:instrText>
+            </w:r>
+            <w:r>
+              <w:rPr>
+                <w:noProof/>
+                <w:webHidden/>
+              </w:rPr>
+            </w:r>
+            <w:r>
+              <w:rPr>
+                <w:noProof/>
+                <w:webHidden/>
+              </w:rPr>
+              <w:fldChar w:fldCharType="separate"/>
+            </w:r>
+            <w:r>
+              <w:rPr>
+                <w:noProof/>
+                <w:webHidden/>
+              </w:rPr>
+              <w:t>9</w:t>
+            </w:r>
+            <w:r>
+              <w:rPr>
+                <w:noProof/>
+                <w:webHidden/>
+              </w:rPr>
+              <w:fldChar w:fldCharType="end"/>
+            </w:r>
+          </w:hyperlink>
+        </w:p>
+        <w:p>
+          <w:pPr>
+            <w:pStyle w:val="21"/>
+            <w:tabs>
+              <w:tab w:val="left" w:pos="880"/>
+              <w:tab w:val="right" w:leader="dot" w:pos="9345"/>
+            </w:tabs>
+            <w:rPr>
+              <w:rFonts w:asciiTheme="minorHAnsi" w:eastAsiaTheme="minorEastAsia" w:hAnsiTheme="minorHAnsi"/>
+              <w:noProof/>
+              <w:sz w:val="22"/>
+              <w:lang w:eastAsia="ru-RU"/>
+            </w:rPr>
+          </w:pPr>
+          <w:hyperlink w:anchor="_Toc480464540" w:history="1">
+            <w:r>
+              <w:rPr>
+                <w:rStyle w:val="a6"/>
+                <w:rFonts w:cs="Times New Roman"/>
+                <w:noProof/>
+              </w:rPr>
+              <w:t>1.7.</w:t>
+            </w:r>
+            <w:r>
+              <w:rPr>
+                <w:rFonts w:asciiTheme="minorHAnsi" w:eastAsiaTheme="minorEastAsia" w:hAnsiTheme="minorHAnsi"/>
+                <w:noProof/>
+                <w:sz w:val="22"/>
+                <w:lang w:eastAsia="ru-RU"/>
+              </w:rPr>
+              <w:tab/>
+            </w:r>
+            <w:r>
+              <w:rPr>
+                <w:rStyle w:val="a6"/>
+                <w:rFonts w:cs="Times New Roman"/>
+                <w:noProof/>
+              </w:rPr>
+              <w:t>Механизмы синхронизации</w:t>
+            </w:r>
+            <w:r>
+              <w:rPr>
+                <w:noProof/>
+                <w:webHidden/>
+              </w:rPr>
+              <w:tab/>
+            </w:r>
+            <w:r>
+              <w:rPr>
+                <w:noProof/>
+                <w:webHidden/>
+              </w:rPr>
+              <w:fldChar w:fldCharType="begin"/>
+            </w:r>
+            <w:r>
+              <w:rPr>
+                <w:noProof/>
+                <w:webHidden/>
+              </w:rPr>
+              <w:instrText xml:space="preserve"> PAGEREF _Toc480464540 \h </w:instrText>
+            </w:r>
+            <w:r>
+              <w:rPr>
+                <w:noProof/>
+                <w:webHidden/>
+              </w:rPr>
+            </w:r>
+            <w:r>
+              <w:rPr>
+                <w:noProof/>
+                <w:webHidden/>
+              </w:rPr>
+              <w:fldChar w:fldCharType="separate"/>
+            </w:r>
+            <w:r>
+              <w:rPr>
+                <w:noProof/>
+                <w:webHidden/>
+              </w:rPr>
+              <w:t>11</w:t>
             </w:r>
             <w:r>
               <w:rPr>
@@ -994,13 +1761,13 @@
               <w:lang w:eastAsia="ru-RU"/>
             </w:rPr>
           </w:pPr>
-          <w:hyperlink w:anchor="_Toc480330200" w:history="1">
+          <w:hyperlink w:anchor="_Toc480464541" w:history="1">
             <w:r>
               <w:rPr>
                 <w:rStyle w:val="a6"/>
                 <w:noProof/>
               </w:rPr>
-              <w:t>1.</w:t>
+              <w:t>2.</w:t>
             </w:r>
             <w:r>
               <w:rPr>
@@ -1016,7 +1783,7 @@
                 <w:rStyle w:val="a6"/>
                 <w:noProof/>
               </w:rPr>
-              <w:t>Общие сведения</w:t>
+              <w:t>Обзор функций, структур данных, утилит</w:t>
             </w:r>
             <w:r>
               <w:rPr>
@@ -1037,7 +1804,7 @@
                 <w:noProof/>
                 <w:webHidden/>
               </w:rPr>
-              <w:instrText xml:space="preserve"> PAGEREF _Toc480330200 \h </w:instrText>
+              <w:instrText xml:space="preserve"> PAGEREF _Toc480464541 \h </w:instrText>
             </w:r>
             <w:r>
               <w:rPr>
@@ -1057,727 +1824,7 @@
                 <w:noProof/>
                 <w:webHidden/>
               </w:rPr>
-              <w:t>3</w:t>
-            </w:r>
-            <w:r>
-              <w:rPr>
-                <w:noProof/>
-                <w:webHidden/>
-              </w:rPr>
-              <w:fldChar w:fldCharType="end"/>
-            </w:r>
-          </w:hyperlink>
-        </w:p>
-        <w:p>
-          <w:pPr>
-            <w:pStyle w:val="21"/>
-            <w:tabs>
-              <w:tab w:val="left" w:pos="880"/>
-              <w:tab w:val="right" w:leader="dot" w:pos="9345"/>
-            </w:tabs>
-            <w:rPr>
-              <w:rFonts w:asciiTheme="minorHAnsi" w:eastAsiaTheme="minorEastAsia" w:hAnsiTheme="minorHAnsi"/>
-              <w:noProof/>
-              <w:sz w:val="22"/>
-              <w:lang w:eastAsia="ru-RU"/>
-            </w:rPr>
-          </w:pPr>
-          <w:hyperlink w:anchor="_Toc480330201" w:history="1">
-            <w:r>
-              <w:rPr>
-                <w:rStyle w:val="a6"/>
-                <w:noProof/>
-              </w:rPr>
-              <w:t>1.1.</w:t>
-            </w:r>
-            <w:r>
-              <w:rPr>
-                <w:rFonts w:asciiTheme="minorHAnsi" w:eastAsiaTheme="minorEastAsia" w:hAnsiTheme="minorHAnsi"/>
-                <w:noProof/>
-                <w:sz w:val="22"/>
-                <w:lang w:eastAsia="ru-RU"/>
-              </w:rPr>
-              <w:tab/>
-            </w:r>
-            <w:r>
-              <w:rPr>
-                <w:rStyle w:val="a6"/>
-                <w:noProof/>
-              </w:rPr>
-              <w:t>Терминология</w:t>
-            </w:r>
-            <w:r>
-              <w:rPr>
-                <w:noProof/>
-                <w:webHidden/>
-              </w:rPr>
-              <w:tab/>
-            </w:r>
-            <w:r>
-              <w:rPr>
-                <w:noProof/>
-                <w:webHidden/>
-              </w:rPr>
-              <w:fldChar w:fldCharType="begin"/>
-            </w:r>
-            <w:r>
-              <w:rPr>
-                <w:noProof/>
-                <w:webHidden/>
-              </w:rPr>
-              <w:instrText xml:space="preserve"> PAGEREF _Toc480330201 \h </w:instrText>
-            </w:r>
-            <w:r>
-              <w:rPr>
-                <w:noProof/>
-                <w:webHidden/>
-              </w:rPr>
-            </w:r>
-            <w:r>
-              <w:rPr>
-                <w:noProof/>
-                <w:webHidden/>
-              </w:rPr>
-              <w:fldChar w:fldCharType="separate"/>
-            </w:r>
-            <w:r>
-              <w:rPr>
-                <w:noProof/>
-                <w:webHidden/>
-              </w:rPr>
-              <w:t>3</w:t>
-            </w:r>
-            <w:r>
-              <w:rPr>
-                <w:noProof/>
-                <w:webHidden/>
-              </w:rPr>
-              <w:fldChar w:fldCharType="end"/>
-            </w:r>
-          </w:hyperlink>
-        </w:p>
-        <w:p>
-          <w:pPr>
-            <w:pStyle w:val="21"/>
-            <w:tabs>
-              <w:tab w:val="left" w:pos="880"/>
-              <w:tab w:val="right" w:leader="dot" w:pos="9345"/>
-            </w:tabs>
-            <w:rPr>
-              <w:rFonts w:asciiTheme="minorHAnsi" w:eastAsiaTheme="minorEastAsia" w:hAnsiTheme="minorHAnsi"/>
-              <w:noProof/>
-              <w:sz w:val="22"/>
-              <w:lang w:eastAsia="ru-RU"/>
-            </w:rPr>
-          </w:pPr>
-          <w:hyperlink w:anchor="_Toc480330202" w:history="1">
-            <w:r>
-              <w:rPr>
-                <w:rStyle w:val="a6"/>
-                <w:noProof/>
-              </w:rPr>
-              <w:t>1.2.</w:t>
-            </w:r>
-            <w:r>
-              <w:rPr>
-                <w:rFonts w:asciiTheme="minorHAnsi" w:eastAsiaTheme="minorEastAsia" w:hAnsiTheme="minorHAnsi"/>
-                <w:noProof/>
-                <w:sz w:val="22"/>
-                <w:lang w:eastAsia="ru-RU"/>
-              </w:rPr>
-              <w:tab/>
-            </w:r>
-            <w:r>
-              <w:rPr>
-                <w:rStyle w:val="a6"/>
-                <w:noProof/>
-              </w:rPr>
-              <w:t>Архитектурная модель</w:t>
-            </w:r>
-            <w:r>
-              <w:rPr>
-                <w:noProof/>
-                <w:webHidden/>
-              </w:rPr>
-              <w:tab/>
-            </w:r>
-            <w:r>
-              <w:rPr>
-                <w:noProof/>
-                <w:webHidden/>
-              </w:rPr>
-              <w:fldChar w:fldCharType="begin"/>
-            </w:r>
-            <w:r>
-              <w:rPr>
-                <w:noProof/>
-                <w:webHidden/>
-              </w:rPr>
-              <w:instrText xml:space="preserve"> PAGEREF _Toc480330202 \h </w:instrText>
-            </w:r>
-            <w:r>
-              <w:rPr>
-                <w:noProof/>
-                <w:webHidden/>
-              </w:rPr>
-            </w:r>
-            <w:r>
-              <w:rPr>
-                <w:noProof/>
-                <w:webHidden/>
-              </w:rPr>
-              <w:fldChar w:fldCharType="separate"/>
-            </w:r>
-            <w:r>
-              <w:rPr>
-                <w:noProof/>
-                <w:webHidden/>
-              </w:rPr>
-              <w:t>4</w:t>
-            </w:r>
-            <w:r>
-              <w:rPr>
-                <w:noProof/>
-                <w:webHidden/>
-              </w:rPr>
-              <w:fldChar w:fldCharType="end"/>
-            </w:r>
-          </w:hyperlink>
-        </w:p>
-        <w:p>
-          <w:pPr>
-            <w:pStyle w:val="21"/>
-            <w:tabs>
-              <w:tab w:val="left" w:pos="880"/>
-              <w:tab w:val="right" w:leader="dot" w:pos="9345"/>
-            </w:tabs>
-            <w:rPr>
-              <w:rFonts w:asciiTheme="minorHAnsi" w:eastAsiaTheme="minorEastAsia" w:hAnsiTheme="minorHAnsi"/>
-              <w:noProof/>
-              <w:sz w:val="22"/>
-              <w:lang w:eastAsia="ru-RU"/>
-            </w:rPr>
-          </w:pPr>
-          <w:hyperlink w:anchor="_Toc480330203" w:history="1">
-            <w:r>
-              <w:rPr>
-                <w:rStyle w:val="a6"/>
-                <w:noProof/>
-                <w:lang w:val="en-US"/>
-              </w:rPr>
-              <w:t>1.3.</w:t>
-            </w:r>
-            <w:r>
-              <w:rPr>
-                <w:rFonts w:asciiTheme="minorHAnsi" w:eastAsiaTheme="minorEastAsia" w:hAnsiTheme="minorHAnsi"/>
-                <w:noProof/>
-                <w:sz w:val="22"/>
-                <w:lang w:eastAsia="ru-RU"/>
-              </w:rPr>
-              <w:tab/>
-            </w:r>
-            <w:r>
-              <w:rPr>
-                <w:rStyle w:val="a6"/>
-                <w:noProof/>
-              </w:rPr>
-              <w:t xml:space="preserve">Конвейеры </w:t>
-            </w:r>
-            <w:r>
-              <w:rPr>
-                <w:rStyle w:val="a6"/>
-                <w:i/>
-                <w:noProof/>
-                <w:lang w:val="en-US"/>
-              </w:rPr>
-              <w:t>Vulkan</w:t>
-            </w:r>
-            <w:r>
-              <w:rPr>
-                <w:noProof/>
-                <w:webHidden/>
-              </w:rPr>
-              <w:tab/>
-            </w:r>
-            <w:r>
-              <w:rPr>
-                <w:noProof/>
-                <w:webHidden/>
-              </w:rPr>
-              <w:fldChar w:fldCharType="begin"/>
-            </w:r>
-            <w:r>
-              <w:rPr>
-                <w:noProof/>
-                <w:webHidden/>
-              </w:rPr>
-              <w:instrText xml:space="preserve"> PAGEREF _Toc480330203 \h </w:instrText>
-            </w:r>
-            <w:r>
-              <w:rPr>
-                <w:noProof/>
-                <w:webHidden/>
-              </w:rPr>
-            </w:r>
-            <w:r>
-              <w:rPr>
-                <w:noProof/>
-                <w:webHidden/>
-              </w:rPr>
-              <w:fldChar w:fldCharType="separate"/>
-            </w:r>
-            <w:r>
-              <w:rPr>
-                <w:noProof/>
-                <w:webHidden/>
-              </w:rPr>
-              <w:t>6</w:t>
-            </w:r>
-            <w:r>
-              <w:rPr>
-                <w:noProof/>
-                <w:webHidden/>
-              </w:rPr>
-              <w:fldChar w:fldCharType="end"/>
-            </w:r>
-          </w:hyperlink>
-        </w:p>
-        <w:p>
-          <w:pPr>
-            <w:pStyle w:val="21"/>
-            <w:tabs>
-              <w:tab w:val="left" w:pos="880"/>
-              <w:tab w:val="right" w:leader="dot" w:pos="9345"/>
-            </w:tabs>
-            <w:rPr>
-              <w:rFonts w:asciiTheme="minorHAnsi" w:eastAsiaTheme="minorEastAsia" w:hAnsiTheme="minorHAnsi"/>
-              <w:noProof/>
-              <w:sz w:val="22"/>
-              <w:lang w:eastAsia="ru-RU"/>
-            </w:rPr>
-          </w:pPr>
-          <w:hyperlink w:anchor="_Toc480330204" w:history="1">
-            <w:r>
-              <w:rPr>
-                <w:rStyle w:val="a6"/>
-                <w:rFonts w:cs="Times New Roman"/>
-                <w:noProof/>
-              </w:rPr>
-              <w:t>1.4.</w:t>
-            </w:r>
-            <w:r>
-              <w:rPr>
-                <w:rFonts w:asciiTheme="minorHAnsi" w:eastAsiaTheme="minorEastAsia" w:hAnsiTheme="minorHAnsi"/>
-                <w:noProof/>
-                <w:sz w:val="22"/>
-                <w:lang w:eastAsia="ru-RU"/>
-              </w:rPr>
-              <w:tab/>
-            </w:r>
-            <w:r>
-              <w:rPr>
-                <w:rStyle w:val="a6"/>
-                <w:rFonts w:cs="Times New Roman"/>
-                <w:noProof/>
-              </w:rPr>
-              <w:t>Модель выполнения</w:t>
-            </w:r>
-            <w:r>
-              <w:rPr>
-                <w:noProof/>
-                <w:webHidden/>
-              </w:rPr>
-              <w:tab/>
-            </w:r>
-            <w:r>
-              <w:rPr>
-                <w:noProof/>
-                <w:webHidden/>
-              </w:rPr>
-              <w:fldChar w:fldCharType="begin"/>
-            </w:r>
-            <w:r>
-              <w:rPr>
-                <w:noProof/>
-                <w:webHidden/>
-              </w:rPr>
-              <w:instrText xml:space="preserve"> PAGEREF _Toc480330204 \h </w:instrText>
-            </w:r>
-            <w:r>
-              <w:rPr>
-                <w:noProof/>
-                <w:webHidden/>
-              </w:rPr>
-            </w:r>
-            <w:r>
-              <w:rPr>
-                <w:noProof/>
-                <w:webHidden/>
-              </w:rPr>
-              <w:fldChar w:fldCharType="separate"/>
-            </w:r>
-            <w:r>
-              <w:rPr>
-                <w:noProof/>
-                <w:webHidden/>
-              </w:rPr>
-              <w:t>7</w:t>
-            </w:r>
-            <w:r>
-              <w:rPr>
-                <w:noProof/>
-                <w:webHidden/>
-              </w:rPr>
-              <w:fldChar w:fldCharType="end"/>
-            </w:r>
-          </w:hyperlink>
-        </w:p>
-        <w:p>
-          <w:pPr>
-            <w:pStyle w:val="21"/>
-            <w:tabs>
-              <w:tab w:val="left" w:pos="880"/>
-              <w:tab w:val="right" w:leader="dot" w:pos="9345"/>
-            </w:tabs>
-            <w:rPr>
-              <w:rFonts w:asciiTheme="minorHAnsi" w:eastAsiaTheme="minorEastAsia" w:hAnsiTheme="minorHAnsi"/>
-              <w:noProof/>
-              <w:sz w:val="22"/>
-              <w:lang w:eastAsia="ru-RU"/>
-            </w:rPr>
-          </w:pPr>
-          <w:hyperlink w:anchor="_Toc480330205" w:history="1">
-            <w:r>
-              <w:rPr>
-                <w:rStyle w:val="a6"/>
-                <w:noProof/>
-              </w:rPr>
-              <w:t>1.5.</w:t>
-            </w:r>
-            <w:r>
-              <w:rPr>
-                <w:rFonts w:asciiTheme="minorHAnsi" w:eastAsiaTheme="minorEastAsia" w:hAnsiTheme="minorHAnsi"/>
-                <w:noProof/>
-                <w:sz w:val="22"/>
-                <w:lang w:eastAsia="ru-RU"/>
-              </w:rPr>
-              <w:tab/>
-            </w:r>
-            <w:r>
-              <w:rPr>
-                <w:rStyle w:val="a6"/>
-                <w:noProof/>
-              </w:rPr>
-              <w:t>Операции в очередях</w:t>
-            </w:r>
-            <w:r>
-              <w:rPr>
-                <w:noProof/>
-                <w:webHidden/>
-              </w:rPr>
-              <w:tab/>
-            </w:r>
-            <w:r>
-              <w:rPr>
-                <w:noProof/>
-                <w:webHidden/>
-              </w:rPr>
-              <w:fldChar w:fldCharType="begin"/>
-            </w:r>
-            <w:r>
-              <w:rPr>
-                <w:noProof/>
-                <w:webHidden/>
-              </w:rPr>
-              <w:instrText xml:space="preserve"> PAGEREF _Toc480330205 \h </w:instrText>
-            </w:r>
-            <w:r>
-              <w:rPr>
-                <w:noProof/>
-                <w:webHidden/>
-              </w:rPr>
-            </w:r>
-            <w:r>
-              <w:rPr>
-                <w:noProof/>
-                <w:webHidden/>
-              </w:rPr>
-              <w:fldChar w:fldCharType="separate"/>
-            </w:r>
-            <w:r>
-              <w:rPr>
-                <w:noProof/>
-                <w:webHidden/>
-              </w:rPr>
-              <w:t>8</w:t>
-            </w:r>
-            <w:r>
-              <w:rPr>
-                <w:noProof/>
-                <w:webHidden/>
-              </w:rPr>
-              <w:fldChar w:fldCharType="end"/>
-            </w:r>
-          </w:hyperlink>
-        </w:p>
-        <w:p>
-          <w:pPr>
-            <w:pStyle w:val="21"/>
-            <w:tabs>
-              <w:tab w:val="left" w:pos="880"/>
-              <w:tab w:val="right" w:leader="dot" w:pos="9345"/>
-            </w:tabs>
-            <w:rPr>
-              <w:rFonts w:asciiTheme="minorHAnsi" w:eastAsiaTheme="minorEastAsia" w:hAnsiTheme="minorHAnsi"/>
-              <w:noProof/>
-              <w:sz w:val="22"/>
-              <w:lang w:eastAsia="ru-RU"/>
-            </w:rPr>
-          </w:pPr>
-          <w:hyperlink w:anchor="_Toc480330206" w:history="1">
-            <w:r>
-              <w:rPr>
-                <w:rStyle w:val="a6"/>
-                <w:rFonts w:cs="Times New Roman"/>
-                <w:noProof/>
-              </w:rPr>
-              <w:t>1.6.</w:t>
-            </w:r>
-            <w:r>
-              <w:rPr>
-                <w:rFonts w:asciiTheme="minorHAnsi" w:eastAsiaTheme="minorEastAsia" w:hAnsiTheme="minorHAnsi"/>
-                <w:noProof/>
-                <w:sz w:val="22"/>
-                <w:lang w:eastAsia="ru-RU"/>
-              </w:rPr>
-              <w:tab/>
-            </w:r>
-            <w:r>
-              <w:rPr>
-                <w:rStyle w:val="a6"/>
-                <w:rFonts w:cs="Times New Roman"/>
-                <w:noProof/>
-              </w:rPr>
-              <w:t>Объектная модель</w:t>
-            </w:r>
-            <w:r>
-              <w:rPr>
-                <w:noProof/>
-                <w:webHidden/>
-              </w:rPr>
-              <w:tab/>
-            </w:r>
-            <w:r>
-              <w:rPr>
-                <w:noProof/>
-                <w:webHidden/>
-              </w:rPr>
-              <w:fldChar w:fldCharType="begin"/>
-            </w:r>
-            <w:r>
-              <w:rPr>
-                <w:noProof/>
-                <w:webHidden/>
-              </w:rPr>
-              <w:instrText xml:space="preserve"> PAGEREF _Toc480330206 \h </w:instrText>
-            </w:r>
-            <w:r>
-              <w:rPr>
-                <w:noProof/>
-                <w:webHidden/>
-              </w:rPr>
-            </w:r>
-            <w:r>
-              <w:rPr>
-                <w:noProof/>
-                <w:webHidden/>
-              </w:rPr>
-              <w:fldChar w:fldCharType="separate"/>
-            </w:r>
-            <w:r>
-              <w:rPr>
-                <w:noProof/>
-                <w:webHidden/>
-              </w:rPr>
-              <w:t>8</w:t>
-            </w:r>
-            <w:r>
-              <w:rPr>
-                <w:noProof/>
-                <w:webHidden/>
-              </w:rPr>
-              <w:fldChar w:fldCharType="end"/>
-            </w:r>
-          </w:hyperlink>
-        </w:p>
-        <w:p>
-          <w:pPr>
-            <w:pStyle w:val="21"/>
-            <w:tabs>
-              <w:tab w:val="left" w:pos="880"/>
-              <w:tab w:val="right" w:leader="dot" w:pos="9345"/>
-            </w:tabs>
-            <w:rPr>
-              <w:rFonts w:asciiTheme="minorHAnsi" w:eastAsiaTheme="minorEastAsia" w:hAnsiTheme="minorHAnsi"/>
-              <w:noProof/>
-              <w:sz w:val="22"/>
-              <w:lang w:eastAsia="ru-RU"/>
-            </w:rPr>
-          </w:pPr>
-          <w:hyperlink w:anchor="_Toc480330207" w:history="1">
-            <w:r>
-              <w:rPr>
-                <w:rStyle w:val="a6"/>
-                <w:noProof/>
-              </w:rPr>
-              <w:t>1.7.</w:t>
-            </w:r>
-            <w:r>
-              <w:rPr>
-                <w:rFonts w:asciiTheme="minorHAnsi" w:eastAsiaTheme="minorEastAsia" w:hAnsiTheme="minorHAnsi"/>
-                <w:noProof/>
-                <w:sz w:val="22"/>
-                <w:lang w:eastAsia="ru-RU"/>
-              </w:rPr>
-              <w:tab/>
-            </w:r>
-            <w:r>
-              <w:rPr>
-                <w:rStyle w:val="a6"/>
-                <w:rFonts w:cs="Times New Roman"/>
-                <w:noProof/>
-              </w:rPr>
-              <w:t>Механизмы синхронизации</w:t>
-            </w:r>
-            <w:r>
-              <w:rPr>
-                <w:noProof/>
-                <w:webHidden/>
-              </w:rPr>
-              <w:tab/>
-            </w:r>
-            <w:r>
-              <w:rPr>
-                <w:noProof/>
-                <w:webHidden/>
-              </w:rPr>
-              <w:fldChar w:fldCharType="begin"/>
-            </w:r>
-            <w:r>
-              <w:rPr>
-                <w:noProof/>
-                <w:webHidden/>
-              </w:rPr>
-              <w:instrText xml:space="preserve"> PAGEREF _Toc480330207 \h </w:instrText>
-            </w:r>
-            <w:r>
-              <w:rPr>
-                <w:noProof/>
-                <w:webHidden/>
-              </w:rPr>
-            </w:r>
-            <w:r>
-              <w:rPr>
-                <w:noProof/>
-                <w:webHidden/>
-              </w:rPr>
-              <w:fldChar w:fldCharType="separate"/>
-            </w:r>
-            <w:r>
-              <w:rPr>
-                <w:noProof/>
-                <w:webHidden/>
-              </w:rPr>
-              <w:t>8</w:t>
-            </w:r>
-            <w:r>
-              <w:rPr>
-                <w:noProof/>
-                <w:webHidden/>
-              </w:rPr>
-              <w:fldChar w:fldCharType="end"/>
-            </w:r>
-          </w:hyperlink>
-        </w:p>
-        <w:p>
-          <w:pPr>
-            <w:pStyle w:val="21"/>
-            <w:tabs>
-              <w:tab w:val="left" w:pos="880"/>
-              <w:tab w:val="right" w:leader="dot" w:pos="9345"/>
-            </w:tabs>
-            <w:rPr>
-              <w:rFonts w:asciiTheme="minorHAnsi" w:eastAsiaTheme="minorEastAsia" w:hAnsiTheme="minorHAnsi"/>
-              <w:noProof/>
-              <w:sz w:val="22"/>
-              <w:lang w:eastAsia="ru-RU"/>
-            </w:rPr>
-          </w:pPr>
-          <w:hyperlink w:anchor="_Toc480330208" w:history="1">
-            <w:r>
-              <w:rPr>
-                <w:rStyle w:val="a6"/>
-                <w:noProof/>
-              </w:rPr>
-              <w:t>1.8.</w:t>
-            </w:r>
-            <w:r>
-              <w:rPr>
-                <w:rFonts w:asciiTheme="minorHAnsi" w:eastAsiaTheme="minorEastAsia" w:hAnsiTheme="minorHAnsi"/>
-                <w:noProof/>
-                <w:sz w:val="22"/>
-                <w:lang w:eastAsia="ru-RU"/>
-              </w:rPr>
-              <w:tab/>
-            </w:r>
-            <w:r>
-              <w:rPr>
-                <w:rStyle w:val="a6"/>
-                <w:rFonts w:cs="Times New Roman"/>
-                <w:noProof/>
-              </w:rPr>
-              <w:t>Многопоточное поведение</w:t>
-            </w:r>
-            <w:r>
-              <w:rPr>
-                <w:noProof/>
-                <w:webHidden/>
-              </w:rPr>
-              <w:tab/>
-            </w:r>
-            <w:r>
-              <w:rPr>
-                <w:noProof/>
-                <w:webHidden/>
-              </w:rPr>
-              <w:fldChar w:fldCharType="begin"/>
-            </w:r>
-            <w:r>
-              <w:rPr>
-                <w:noProof/>
-                <w:webHidden/>
-              </w:rPr>
-              <w:instrText xml:space="preserve"> PAGEREF _Toc480330208 \h </w:instrText>
-            </w:r>
-            <w:r>
-              <w:rPr>
-                <w:noProof/>
-                <w:webHidden/>
-              </w:rPr>
-            </w:r>
-            <w:r>
-              <w:rPr>
-                <w:noProof/>
-                <w:webHidden/>
-              </w:rPr>
-              <w:fldChar w:fldCharType="separate"/>
-            </w:r>
-            <w:r>
-              <w:rPr>
-                <w:noProof/>
-                <w:webHidden/>
-              </w:rPr>
-              <w:t>8</w:t>
+              <w:t>11</w:t>
             </w:r>
             <w:r>
               <w:rPr>
@@ -1802,14 +1849,13 @@
               <w:lang w:eastAsia="ru-RU"/>
             </w:rPr>
           </w:pPr>
-          <w:hyperlink w:anchor="_Toc480330209" w:history="1">
+          <w:hyperlink w:anchor="_Toc480464542" w:history="1">
             <w:r>
               <w:rPr>
                 <w:rStyle w:val="a6"/>
-                <w:rFonts w:cs="Times New Roman"/>
-                <w:noProof/>
-              </w:rPr>
-              <w:t>2.</w:t>
+                <w:noProof/>
+              </w:rPr>
+              <w:t>3.</w:t>
             </w:r>
             <w:r>
               <w:rPr>
@@ -1823,10 +1869,9 @@
             <w:r>
               <w:rPr>
                 <w:rStyle w:val="a6"/>
-                <w:rFonts w:cs="Times New Roman"/>
-                <w:noProof/>
-              </w:rPr>
-              <w:t>Обзор функций, структур данных, утилит</w:t>
+                <w:noProof/>
+              </w:rPr>
+              <w:t>Список литературы</w:t>
             </w:r>
             <w:r>
               <w:rPr>
@@ -1847,7 +1892,7 @@
                 <w:noProof/>
                 <w:webHidden/>
               </w:rPr>
-              <w:instrText xml:space="preserve"> PAGEREF _Toc480330209 \h </w:instrText>
+              <w:instrText xml:space="preserve"> PAGEREF _Toc480464542 \h </w:instrText>
             </w:r>
             <w:r>
               <w:rPr>
@@ -1867,7 +1912,7 @@
                 <w:noProof/>
                 <w:webHidden/>
               </w:rPr>
-              <w:t>8</w:t>
+              <w:t>12</w:t>
             </w:r>
             <w:r>
               <w:rPr>
@@ -1915,7 +1960,7 @@
       <w:pPr>
         <w:pStyle w:val="1"/>
       </w:pPr>
-      <w:bookmarkStart w:id="0" w:name="_Toc480330199"/>
+      <w:bookmarkStart w:id="1" w:name="_Toc480464532"/>
       <w:r>
         <w:lastRenderedPageBreak/>
         <w:t xml:space="preserve">Обзор </w:t>
@@ -1939,7 +1984,7 @@
       <w:r>
         <w:t>и её функций для вычислений на графических процессорах</w:t>
       </w:r>
-      <w:bookmarkEnd w:id="0"/>
+      <w:bookmarkEnd w:id="1"/>
     </w:p>
     <w:p/>
     <w:p>
@@ -1950,11 +1995,11 @@
           <w:numId w:val="11"/>
         </w:numPr>
       </w:pPr>
-      <w:bookmarkStart w:id="1" w:name="_Toc480330200"/>
+      <w:bookmarkStart w:id="2" w:name="_Toc480464533"/>
       <w:r>
         <w:t>Общие сведения</w:t>
       </w:r>
-      <w:bookmarkEnd w:id="1"/>
+      <w:bookmarkEnd w:id="2"/>
     </w:p>
     <w:p>
       <w:pPr>
@@ -1964,11 +2009,11 @@
           <w:numId w:val="12"/>
         </w:numPr>
       </w:pPr>
-      <w:bookmarkStart w:id="2" w:name="_Toc480330201"/>
+      <w:bookmarkStart w:id="3" w:name="_Toc480464534"/>
       <w:r>
         <w:t>Терминология</w:t>
       </w:r>
-      <w:bookmarkEnd w:id="2"/>
+      <w:bookmarkEnd w:id="3"/>
     </w:p>
     <w:p>
       <w:pPr>
@@ -3169,11 +3214,11 @@
           <w:numId w:val="12"/>
         </w:numPr>
       </w:pPr>
-      <w:bookmarkStart w:id="3" w:name="_Toc480330202"/>
+      <w:bookmarkStart w:id="4" w:name="_Toc480464535"/>
       <w:r>
         <w:t>Архитектурная модель</w:t>
       </w:r>
-      <w:bookmarkEnd w:id="3"/>
+      <w:bookmarkEnd w:id="4"/>
     </w:p>
     <w:p>
       <w:pPr>
@@ -3497,7 +3542,7 @@
                 <w:lang w:eastAsia="ru-RU"/>
               </w:rPr>
               <w:drawing>
-                <wp:inline distT="0" distB="0" distL="0" distR="0" wp14:anchorId="0D64F94D" wp14:editId="75BCA901">
+                <wp:inline distT="0" distB="0" distL="0" distR="0" wp14:anchorId="0540CCB8" wp14:editId="21FA57D5">
                   <wp:extent cx="1533525" cy="3343275"/>
                   <wp:effectExtent l="0" t="0" r="9525" b="9525"/>
                   <wp:docPr id="6" name="Рисунок 6" descr="C:\Users\whyami\Desktop\normal.jpg"/>
@@ -3572,7 +3617,7 @@
                 <w:lang w:eastAsia="ru-RU"/>
               </w:rPr>
               <w:drawing>
-                <wp:inline distT="0" distB="0" distL="0" distR="0" wp14:anchorId="61AC87BE" wp14:editId="32E071F2">
+                <wp:inline distT="0" distB="0" distL="0" distR="0" wp14:anchorId="1C084792" wp14:editId="04AE6091">
                   <wp:extent cx="2771775" cy="3343275"/>
                   <wp:effectExtent l="0" t="0" r="9525" b="9525"/>
                   <wp:docPr id="7" name="Рисунок 7" descr="C:\Users\whyami\Desktop\fail.jpg"/>
@@ -4049,7 +4094,7 @@
           <w:lang w:val="en-US"/>
         </w:rPr>
       </w:pPr>
-      <w:bookmarkStart w:id="4" w:name="_Toc480330203"/>
+      <w:bookmarkStart w:id="5" w:name="_Toc480464536"/>
       <w:r>
         <w:t xml:space="preserve">Конвейеры </w:t>
       </w:r>
@@ -4060,7 +4105,7 @@
         </w:rPr>
         <w:t>Vulkan</w:t>
       </w:r>
-      <w:bookmarkEnd w:id="4"/>
+      <w:bookmarkEnd w:id="5"/>
     </w:p>
     <w:p>
       <w:pPr>
@@ -4140,7 +4185,7 @@
           <w:lang w:eastAsia="ru-RU"/>
         </w:rPr>
         <w:drawing>
-          <wp:inline distT="0" distB="0" distL="0" distR="0" wp14:anchorId="6780164C" wp14:editId="37E44318">
+          <wp:inline distT="0" distB="0" distL="0" distR="0" wp14:anchorId="30BB5AD1" wp14:editId="1E97C9FC">
             <wp:extent cx="2676525" cy="3343275"/>
             <wp:effectExtent l="0" t="0" r="9525" b="9525"/>
             <wp:docPr id="10" name="Рисунок 10" descr="C:\Users\whyami\Desktop\fail with ext.jpg"/>
@@ -4335,7 +4380,7 @@
           <w:lang w:eastAsia="ru-RU"/>
         </w:rPr>
         <w:drawing>
-          <wp:inline distT="0" distB="0" distL="0" distR="0" wp14:anchorId="4AEEAF42" wp14:editId="41C65204">
+          <wp:inline distT="0" distB="0" distL="0" distR="0" wp14:anchorId="402C9C04" wp14:editId="0A6A2CA2">
             <wp:extent cx="5868869" cy="5353050"/>
             <wp:effectExtent l="0" t="0" r="0" b="0"/>
             <wp:docPr id="9" name="Рисунок 9"/>
@@ -4421,14 +4466,14 @@
           <w:rFonts w:cs="Times New Roman"/>
         </w:rPr>
       </w:pPr>
-      <w:bookmarkStart w:id="5" w:name="_Toc480330204"/>
+      <w:bookmarkStart w:id="6" w:name="_Toc480464537"/>
       <w:r>
         <w:rPr>
           <w:rFonts w:cs="Times New Roman"/>
         </w:rPr>
         <w:t>Модель выполнения</w:t>
       </w:r>
-      <w:bookmarkEnd w:id="5"/>
+      <w:bookmarkEnd w:id="6"/>
     </w:p>
     <w:p>
       <w:pPr>
@@ -4865,11 +4910,11 @@
           <w:numId w:val="12"/>
         </w:numPr>
       </w:pPr>
-      <w:bookmarkStart w:id="6" w:name="_Toc480330205"/>
+      <w:bookmarkStart w:id="7" w:name="_Toc480464538"/>
       <w:r>
         <w:t>Операции в очередях</w:t>
       </w:r>
-      <w:bookmarkEnd w:id="6"/>
+      <w:bookmarkEnd w:id="7"/>
     </w:p>
     <w:p>
       <w:pPr>
@@ -5017,14 +5062,14 @@
           <w:rFonts w:cs="Times New Roman"/>
         </w:rPr>
       </w:pPr>
-      <w:bookmarkStart w:id="7" w:name="_Toc480330206"/>
+      <w:bookmarkStart w:id="8" w:name="_Toc480464539"/>
       <w:r>
         <w:rPr>
           <w:rFonts w:cs="Times New Roman"/>
         </w:rPr>
         <w:t>Объектная модель</w:t>
       </w:r>
-      <w:bookmarkEnd w:id="7"/>
+      <w:bookmarkEnd w:id="8"/>
     </w:p>
     <w:p>
       <w:r>
@@ -5736,235 +5781,7 @@
         <w:rPr>
           <w:i/>
         </w:rPr>
-        <w:t>VkFence</w:t>
-      </w:r>
-      <w:r>
-        <w:rPr>
-          <w:i/>
-        </w:rPr>
-        <w:t xml:space="preserve">, </w:t>
-      </w:r>
-      <w:r>
-        <w:rPr>
-          <w:i/>
-        </w:rPr>
-        <w:t>VkSemaphore</w:t>
-      </w:r>
-      <w:r>
-        <w:rPr>
-          <w:i/>
-        </w:rPr>
-        <w:t xml:space="preserve">, </w:t>
-      </w:r>
-      <w:r>
-        <w:rPr>
-          <w:i/>
-        </w:rPr>
-        <w:t>VkEvent</w:t>
-      </w:r>
-      <w:r>
-        <w:rPr>
-          <w:i/>
-        </w:rPr>
-        <w:t xml:space="preserve">, </w:t>
-      </w:r>
-      <w:r>
-        <w:rPr>
-          <w:i/>
-        </w:rPr>
-        <w:t>VkQueryPool</w:t>
-      </w:r>
-      <w:r>
-        <w:rPr>
-          <w:i/>
-        </w:rPr>
-        <w:t xml:space="preserve">, </w:t>
-      </w:r>
-      <w:r>
-        <w:rPr>
-          <w:i/>
-        </w:rPr>
-        <w:t>VkBuffer</w:t>
-      </w:r>
-      <w:r>
-        <w:rPr>
-          <w:i/>
-        </w:rPr>
-        <w:t xml:space="preserve">, </w:t>
-      </w:r>
-      <w:r>
-        <w:rPr>
-          <w:i/>
-        </w:rPr>
-        <w:t>VkBufferView</w:t>
-      </w:r>
-      <w:r>
-        <w:rPr>
-          <w:i/>
-        </w:rPr>
-        <w:t xml:space="preserve">, </w:t>
-      </w:r>
-      <w:r>
-        <w:rPr>
-          <w:i/>
-        </w:rPr>
-        <w:t>VkImage</w:t>
-      </w:r>
-      <w:r>
-        <w:rPr>
-          <w:i/>
-        </w:rPr>
-        <w:t xml:space="preserve">, </w:t>
-      </w:r>
-      <w:r>
-        <w:rPr>
-          <w:i/>
-        </w:rPr>
-        <w:t>VkImageView</w:t>
-      </w:r>
-      <w:r>
-        <w:rPr>
-          <w:i/>
-        </w:rPr>
-        <w:t xml:space="preserve">, </w:t>
-      </w:r>
-      <w:r>
-        <w:rPr>
-          <w:i/>
-        </w:rPr>
-        <w:t>VkShaderModule</w:t>
-      </w:r>
-      <w:r>
-        <w:rPr>
-          <w:i/>
-        </w:rPr>
-        <w:t xml:space="preserve">, </w:t>
-      </w:r>
-      <w:r>
-        <w:rPr>
-          <w:i/>
-        </w:rPr>
-        <w:t>VkPipelineCache</w:t>
-      </w:r>
-      <w:r>
-        <w:rPr>
-          <w:i/>
-        </w:rPr>
-        <w:t xml:space="preserve">, </w:t>
-      </w:r>
-      <w:r>
-        <w:rPr>
-          <w:i/>
-        </w:rPr>
-        <w:t>VkPipeline</w:t>
-      </w:r>
-      <w:r>
-        <w:rPr>
-          <w:i/>
-        </w:rPr>
-        <w:t xml:space="preserve">, </w:t>
-      </w:r>
-      <w:r>
-        <w:rPr>
-          <w:i/>
-        </w:rPr>
-        <w:t>VkPipelineLayout</w:t>
-      </w:r>
-      <w:r>
-        <w:rPr>
-          <w:i/>
-        </w:rPr>
-        <w:t xml:space="preserve">, </w:t>
-      </w:r>
-      <w:r>
-        <w:rPr>
-          <w:i/>
-        </w:rPr>
-        <w:t>VkSampler</w:t>
-      </w:r>
-      <w:r>
-        <w:rPr>
-          <w:i/>
-        </w:rPr>
-        <w:t xml:space="preserve">, </w:t>
-      </w:r>
-      <w:r>
-        <w:rPr>
-          <w:i/>
-        </w:rPr>
-        <w:t>VkDescriptorSetLayout</w:t>
-      </w:r>
-      <w:r>
-        <w:rPr>
-          <w:i/>
-        </w:rPr>
-        <w:t xml:space="preserve">, </w:t>
-      </w:r>
-      <w:r>
-        <w:rPr>
-          <w:i/>
-        </w:rPr>
-        <w:t>VkDescriptorPool</w:t>
-      </w:r>
-      <w:r>
-        <w:rPr>
-          <w:i/>
-        </w:rPr>
-        <w:t xml:space="preserve">, </w:t>
-      </w:r>
-      <w:r>
-        <w:rPr>
-          <w:i/>
-        </w:rPr>
-        <w:t>VkFramebuffer</w:t>
-      </w:r>
-      <w:r>
-        <w:rPr>
-          <w:i/>
-        </w:rPr>
-        <w:t xml:space="preserve">, </w:t>
-      </w:r>
-      <w:r>
-        <w:rPr>
-          <w:i/>
-        </w:rPr>
-        <w:t>VkRenderPass</w:t>
-      </w:r>
-      <w:r>
-        <w:rPr>
-          <w:i/>
-        </w:rPr>
-        <w:t xml:space="preserve">, </w:t>
-      </w:r>
-      <w:r>
-        <w:rPr>
-          <w:i/>
-        </w:rPr>
-        <w:t>VkCommandPool</w:t>
-      </w:r>
-      <w:r>
-        <w:rPr>
-          <w:i/>
-        </w:rPr>
-        <w:t xml:space="preserve">, </w:t>
-      </w:r>
-      <w:r>
-        <w:rPr>
-          <w:i/>
-        </w:rPr>
-        <w:t>VkCommandBuffer</w:t>
-      </w:r>
-      <w:r>
-        <w:rPr>
-          <w:i/>
-        </w:rPr>
-        <w:t xml:space="preserve">, </w:t>
-      </w:r>
-      <w:r>
-        <w:rPr>
-          <w:i/>
-        </w:rPr>
-        <w:t>VkDeviceMemory</w:t>
+        <w:t>VkFence, VkSemaphore, VkEvent, VkQueryPool, VkBuffer, VkBufferView, VkImage, VkImageView, VkShaderModule, VkPipelineCache, VkPipeline, VkPipelineLayout, VkSampler, VkDescriptorSetLayout, VkDescriptorPool, VkFramebuffer, VkRenderPass, VkCommandPool, VkCommandBuffer, VkDeviceMemory</w:t>
       </w:r>
     </w:p>
     <w:p>
@@ -6019,7 +5836,7 @@
           <w:rFonts w:cs="Times New Roman"/>
         </w:rPr>
       </w:pPr>
-      <w:bookmarkStart w:id="8" w:name="_Toc480330207"/>
+      <w:bookmarkStart w:id="9" w:name="_Toc480464540"/>
       <w:r>
         <w:rPr>
           <w:rFonts w:cs="Times New Roman"/>
@@ -6027,7 +5844,7 @@
         <w:lastRenderedPageBreak/>
         <w:t>Механизмы синхронизации</w:t>
       </w:r>
-      <w:bookmarkEnd w:id="8"/>
+      <w:bookmarkEnd w:id="9"/>
     </w:p>
     <w:p>
       <w:r>
@@ -6147,7 +5964,6 @@
       <w:r>
         <w:t xml:space="preserve">) – используются для синхронизации внутри командных буферов, но только в одном месте за раз. </w:t>
       </w:r>
-      <w:bookmarkStart w:id="9" w:name="_Toc480330209"/>
     </w:p>
     <w:p>
       <w:pPr>
@@ -6157,12 +5973,23 @@
           <w:numId w:val="11"/>
         </w:numPr>
       </w:pPr>
-      <w:bookmarkStart w:id="10" w:name="_GoBack"/>
+      <w:bookmarkStart w:id="10" w:name="_Toc480464541"/>
+      <w:r>
+        <w:t>Обзор функций, структур данных, утилит</w:t>
+      </w:r>
       <w:bookmarkEnd w:id="10"/>
-      <w:r>
-        <w:t>Обзор функций, структур данных, утилит</w:t>
-      </w:r>
-      <w:bookmarkEnd w:id="9"/>
+    </w:p>
+    <w:p>
+      <w:pPr>
+        <w:rPr>
+          <w:rFonts w:eastAsiaTheme="majorEastAsia" w:cstheme="majorBidi"/>
+          <w:sz w:val="32"/>
+          <w:szCs w:val="32"/>
+        </w:rPr>
+      </w:pPr>
+      <w:r>
+        <w:br w:type="page"/>
+      </w:r>
     </w:p>
     <w:p>
       <w:pPr>
@@ -6172,17 +5999,496 @@
           <w:numId w:val="11"/>
         </w:numPr>
       </w:pPr>
-      <w:r>
+      <w:bookmarkStart w:id="11" w:name="_Toc480464542"/>
+      <w:r>
+        <w:lastRenderedPageBreak/>
         <w:t>Список литературы</w:t>
       </w:r>
-    </w:p>
-    <w:p/>
-    <w:p>
-      <w:pPr>
+      <w:bookmarkEnd w:id="11"/>
+    </w:p>
+    <w:p>
+      <w:r>
+        <w:t>Список используемой литературы:</w:t>
+      </w:r>
+    </w:p>
+    <w:p>
+      <w:pPr>
+        <w:pStyle w:val="a3"/>
+        <w:numPr>
+          <w:ilvl w:val="0"/>
+          <w:numId w:val="23"/>
+        </w:numPr>
+      </w:pPr>
+      <w:r>
         <w:rPr>
           <w:rFonts w:cs="Times New Roman"/>
           <w:szCs w:val="24"/>
-        </w:rPr>
+          <w:lang w:val="en-US"/>
+        </w:rPr>
+        <w:t>Opaque</w:t>
+      </w:r>
+      <w:r>
+        <w:rPr>
+          <w:rFonts w:cs="Times New Roman"/>
+          <w:szCs w:val="24"/>
+        </w:rPr>
+        <w:t xml:space="preserve"> </w:t>
+      </w:r>
+      <w:r>
+        <w:rPr>
+          <w:rFonts w:cs="Times New Roman"/>
+          <w:szCs w:val="24"/>
+          <w:lang w:val="en-US"/>
+        </w:rPr>
+        <w:t>data</w:t>
+      </w:r>
+      <w:r>
+        <w:rPr>
+          <w:rFonts w:cs="Times New Roman"/>
+          <w:szCs w:val="24"/>
+        </w:rPr>
+        <w:t xml:space="preserve"> </w:t>
+      </w:r>
+      <w:r>
+        <w:rPr>
+          <w:rFonts w:cs="Times New Roman"/>
+          <w:szCs w:val="24"/>
+          <w:lang w:val="en-US"/>
+        </w:rPr>
+        <w:t>type</w:t>
+      </w:r>
+      <w:r>
+        <w:rPr>
+          <w:rFonts w:cs="Times New Roman"/>
+          <w:szCs w:val="24"/>
+        </w:rPr>
+        <w:t xml:space="preserve"> [Электронный ресурс] / Википедия: свободная электронная энциклопедия. – Электрон. текстовые дан. – Режим доступа: </w:t>
+      </w:r>
+      <w:hyperlink r:id="rId12" w:history="1">
+        <w:r>
+          <w:rPr>
+            <w:rStyle w:val="a6"/>
+          </w:rPr>
+          <w:t>https://en.wikipedia.org/wiki/Opaque_data_type</w:t>
+        </w:r>
+      </w:hyperlink>
+      <w:r>
+        <w:t>, свободный.</w:t>
+      </w:r>
+    </w:p>
+    <w:p>
+      <w:pPr>
+        <w:pStyle w:val="a3"/>
+        <w:numPr>
+          <w:ilvl w:val="0"/>
+          <w:numId w:val="23"/>
+        </w:numPr>
+      </w:pPr>
+      <w:r>
+        <w:rPr>
+          <w:rFonts w:cs="Times New Roman"/>
+          <w:szCs w:val="24"/>
+        </w:rPr>
+        <w:t>Vulkan API (</w:t>
+      </w:r>
+      <w:proofErr w:type="spellStart"/>
+      <w:r>
+        <w:rPr>
+          <w:rFonts w:cs="Times New Roman"/>
+          <w:szCs w:val="24"/>
+        </w:rPr>
+        <w:t>glNext</w:t>
+      </w:r>
+      <w:proofErr w:type="spellEnd"/>
+      <w:r>
+        <w:rPr>
+          <w:rFonts w:cs="Times New Roman"/>
+          <w:szCs w:val="24"/>
+        </w:rPr>
+        <w:t>) от Khronos Group</w:t>
+      </w:r>
+      <w:r>
+        <w:rPr>
+          <w:rFonts w:cs="Times New Roman"/>
+          <w:szCs w:val="24"/>
+        </w:rPr>
+        <w:t xml:space="preserve"> [Электронный ресурс] / </w:t>
+      </w:r>
+      <w:proofErr w:type="spellStart"/>
+      <w:r>
+        <w:rPr>
+          <w:rFonts w:cs="Times New Roman"/>
+          <w:szCs w:val="24"/>
+        </w:rPr>
+        <w:t>Хабрахабр</w:t>
+      </w:r>
+      <w:proofErr w:type="spellEnd"/>
+      <w:r>
+        <w:rPr>
+          <w:rFonts w:cs="Times New Roman"/>
+          <w:szCs w:val="24"/>
+        </w:rPr>
+        <w:t xml:space="preserve">: ресурс для </w:t>
+      </w:r>
+      <w:r>
+        <w:rPr>
+          <w:rFonts w:cs="Times New Roman"/>
+          <w:szCs w:val="24"/>
+          <w:lang w:val="en-US"/>
+        </w:rPr>
+        <w:t>IT</w:t>
+      </w:r>
+      <w:r>
+        <w:rPr>
+          <w:rFonts w:cs="Times New Roman"/>
+          <w:szCs w:val="24"/>
+        </w:rPr>
+        <w:t>-специалистов</w:t>
+      </w:r>
+      <w:r>
+        <w:rPr>
+          <w:rFonts w:cs="Times New Roman"/>
+          <w:szCs w:val="24"/>
+        </w:rPr>
+        <w:t xml:space="preserve">. – Электрон. текстовые дан. – Режим доступа: </w:t>
+      </w:r>
+      <w:hyperlink r:id="rId13" w:history="1">
+        <w:r>
+          <w:rPr>
+            <w:rStyle w:val="a6"/>
+          </w:rPr>
+          <w:t>https://habrahabr.ru/post/283490/</w:t>
+        </w:r>
+      </w:hyperlink>
+      <w:r>
+        <w:t>, свободный.</w:t>
+      </w:r>
+    </w:p>
+    <w:p>
+      <w:pPr>
+        <w:pStyle w:val="a3"/>
+        <w:numPr>
+          <w:ilvl w:val="0"/>
+          <w:numId w:val="23"/>
+        </w:numPr>
+      </w:pPr>
+      <w:r>
+        <w:rPr>
+          <w:rFonts w:cs="Times New Roman"/>
+          <w:szCs w:val="24"/>
+          <w:lang w:val="en-US"/>
+        </w:rPr>
+        <w:t>Vulkan</w:t>
+      </w:r>
+      <w:r>
+        <w:rPr>
+          <w:rFonts w:cs="Times New Roman"/>
+          <w:szCs w:val="24"/>
+        </w:rPr>
+        <w:t xml:space="preserve"> </w:t>
+      </w:r>
+      <w:r>
+        <w:rPr>
+          <w:rFonts w:cs="Times New Roman"/>
+          <w:szCs w:val="24"/>
+          <w:lang w:val="en-US"/>
+        </w:rPr>
+        <w:t>API</w:t>
+      </w:r>
+      <w:r>
+        <w:rPr>
+          <w:rFonts w:cs="Times New Roman"/>
+          <w:szCs w:val="24"/>
+        </w:rPr>
+        <w:t xml:space="preserve"> </w:t>
+      </w:r>
+      <w:r>
+        <w:rPr>
+          <w:rFonts w:cs="Times New Roman"/>
+          <w:szCs w:val="24"/>
+          <w:lang w:val="en-US"/>
+        </w:rPr>
+        <w:t>Reference</w:t>
+      </w:r>
+      <w:r>
+        <w:rPr>
+          <w:rFonts w:cs="Times New Roman"/>
+          <w:szCs w:val="24"/>
+        </w:rPr>
+        <w:t xml:space="preserve"> </w:t>
+      </w:r>
+      <w:r>
+        <w:rPr>
+          <w:rFonts w:cs="Times New Roman"/>
+          <w:szCs w:val="24"/>
+          <w:lang w:val="en-US"/>
+        </w:rPr>
+        <w:t>Pages</w:t>
+      </w:r>
+      <w:r>
+        <w:rPr>
+          <w:rFonts w:cs="Times New Roman"/>
+          <w:szCs w:val="24"/>
+        </w:rPr>
+        <w:t xml:space="preserve"> [Электронный ресурс] – Спецификация </w:t>
+      </w:r>
+      <w:r>
+        <w:rPr>
+          <w:rFonts w:cs="Times New Roman"/>
+          <w:szCs w:val="24"/>
+          <w:lang w:val="en-US"/>
+        </w:rPr>
+        <w:t>Vulkan</w:t>
+      </w:r>
+      <w:r>
+        <w:rPr>
+          <w:rFonts w:cs="Times New Roman"/>
+          <w:szCs w:val="24"/>
+        </w:rPr>
+        <w:t>. - /</w:t>
+      </w:r>
+      <w:r>
+        <w:rPr>
+          <w:rFonts w:cs="Times New Roman"/>
+          <w:szCs w:val="24"/>
+        </w:rPr>
+        <w:t xml:space="preserve"> </w:t>
+      </w:r>
+      <w:r>
+        <w:rPr>
+          <w:rFonts w:cs="Times New Roman"/>
+          <w:szCs w:val="24"/>
+          <w:lang w:val="en-US"/>
+        </w:rPr>
+        <w:t>Khronos</w:t>
+      </w:r>
+      <w:r>
+        <w:rPr>
+          <w:rFonts w:cs="Times New Roman"/>
+          <w:szCs w:val="24"/>
+        </w:rPr>
+        <w:t xml:space="preserve"> </w:t>
+      </w:r>
+      <w:r>
+        <w:rPr>
+          <w:rFonts w:cs="Times New Roman"/>
+          <w:szCs w:val="24"/>
+          <w:lang w:val="en-US"/>
+        </w:rPr>
+        <w:t>Group</w:t>
+      </w:r>
+      <w:r>
+        <w:rPr>
+          <w:rFonts w:cs="Times New Roman"/>
+          <w:szCs w:val="24"/>
+        </w:rPr>
+        <w:t xml:space="preserve">. – Электрон. текстовые дан. – 2016. – Режим доступа: </w:t>
+      </w:r>
+      <w:hyperlink r:id="rId14" w:history="1">
+        <w:r>
+          <w:rPr>
+            <w:rStyle w:val="a6"/>
+          </w:rPr>
+          <w:t>https://www.khronos.org/registry/vulkan/specs/1.0/pdf/vkspec.pdf</w:t>
+        </w:r>
+      </w:hyperlink>
+      <w:r>
+        <w:t>, свободный.</w:t>
+      </w:r>
+    </w:p>
+    <w:p>
+      <w:pPr>
+        <w:pStyle w:val="a3"/>
+        <w:numPr>
+          <w:ilvl w:val="0"/>
+          <w:numId w:val="23"/>
+        </w:numPr>
+      </w:pPr>
+      <w:r>
+        <w:rPr>
+          <w:rFonts w:cs="Times New Roman"/>
+          <w:szCs w:val="24"/>
+        </w:rPr>
+        <w:t>Двоичный интерфейс приложений</w:t>
+      </w:r>
+      <w:r>
+        <w:rPr>
+          <w:rFonts w:cs="Times New Roman"/>
+          <w:szCs w:val="24"/>
+        </w:rPr>
+        <w:t xml:space="preserve"> [Электронный ресурс] /</w:t>
+      </w:r>
+      <w:r>
+        <w:rPr>
+          <w:rFonts w:cs="Times New Roman"/>
+          <w:szCs w:val="24"/>
+        </w:rPr>
+        <w:t xml:space="preserve"> Википедия: свободная электронная энциклопедия</w:t>
+      </w:r>
+      <w:r>
+        <w:rPr>
+          <w:rFonts w:cs="Times New Roman"/>
+          <w:szCs w:val="24"/>
+        </w:rPr>
+        <w:t xml:space="preserve">. – Электрон. текстовые дан. – Режим доступа: </w:t>
+      </w:r>
+      <w:hyperlink r:id="rId15" w:history="1">
+        <w:r>
+          <w:rPr>
+            <w:rStyle w:val="a6"/>
+          </w:rPr>
+          <w:t>https://ru.wikipedia.org/wiki/Двоичный_интерфейс_приложений</w:t>
+        </w:r>
+      </w:hyperlink>
+      <w:r>
+        <w:t>, свободный.</w:t>
+      </w:r>
+    </w:p>
+    <w:p>
+      <w:pPr>
+        <w:pStyle w:val="a3"/>
+        <w:numPr>
+          <w:ilvl w:val="0"/>
+          <w:numId w:val="23"/>
+        </w:numPr>
+      </w:pPr>
+      <w:r>
+        <w:rPr>
+          <w:rFonts w:cs="Times New Roman"/>
+          <w:szCs w:val="24"/>
+        </w:rPr>
+        <w:t>Замощение</w:t>
+      </w:r>
+      <w:r>
+        <w:rPr>
+          <w:rFonts w:cs="Times New Roman"/>
+          <w:szCs w:val="24"/>
+        </w:rPr>
+        <w:t xml:space="preserve"> [Электронный ресурс] / Википедия: свободная электронная энциклопедия. – Электрон. текстовые дан. – Режим доступа: </w:t>
+      </w:r>
+      <w:hyperlink r:id="rId16" w:history="1">
+        <w:r>
+          <w:rPr>
+            <w:rStyle w:val="a6"/>
+          </w:rPr>
+          <w:t>https://ru.wikipedia.org/wiki/Замощение_(компьютерная_графика)</w:t>
+        </w:r>
+      </w:hyperlink>
+      <w:r>
+        <w:t>, свободный.</w:t>
+      </w:r>
+    </w:p>
+    <w:p>
+      <w:pPr>
+        <w:pStyle w:val="a3"/>
+        <w:numPr>
+          <w:ilvl w:val="0"/>
+          <w:numId w:val="23"/>
+        </w:numPr>
+        <w:rPr>
+          <w:color w:val="0563C1" w:themeColor="hyperlink"/>
+          <w:u w:val="single"/>
+        </w:rPr>
+      </w:pPr>
+      <w:r>
+        <w:rPr>
+          <w:rFonts w:cs="Times New Roman"/>
+          <w:szCs w:val="24"/>
+        </w:rPr>
+        <w:t>Интерфейс программирования приложений (</w:t>
+      </w:r>
+      <w:r>
+        <w:rPr>
+          <w:rFonts w:cs="Times New Roman"/>
+          <w:szCs w:val="24"/>
+          <w:lang w:val="en-US"/>
+        </w:rPr>
+        <w:t>API</w:t>
+      </w:r>
+      <w:r>
+        <w:rPr>
+          <w:rFonts w:cs="Times New Roman"/>
+          <w:szCs w:val="24"/>
+        </w:rPr>
+        <w:t>)</w:t>
+      </w:r>
+      <w:r>
+        <w:rPr>
+          <w:rFonts w:cs="Times New Roman"/>
+          <w:szCs w:val="24"/>
+        </w:rPr>
+        <w:t xml:space="preserve"> [Электронный ресурс] / Википедия: свободная электронная энциклопедия. – Электрон. текстовые дан. – Режим доступа: </w:t>
+      </w:r>
+      <w:hyperlink r:id="rId17" w:history="1">
+        <w:r>
+          <w:rPr>
+            <w:rStyle w:val="a6"/>
+          </w:rPr>
+          <w:t>https://ru.wikipedia.org/wiki/API</w:t>
+        </w:r>
+      </w:hyperlink>
+      <w:r>
+        <w:t>, свободный</w:t>
+      </w:r>
+      <w:r>
+        <w:t>.</w:t>
+      </w:r>
+    </w:p>
+    <w:p>
+      <w:pPr>
+        <w:pStyle w:val="a3"/>
+        <w:numPr>
+          <w:ilvl w:val="0"/>
+          <w:numId w:val="23"/>
+        </w:numPr>
+      </w:pPr>
+      <w:r>
+        <w:rPr>
+          <w:rFonts w:cs="Times New Roman"/>
+          <w:szCs w:val="24"/>
+        </w:rPr>
+        <w:t>Шейдер</w:t>
+      </w:r>
+      <w:r>
+        <w:rPr>
+          <w:rFonts w:cs="Times New Roman"/>
+          <w:szCs w:val="24"/>
+        </w:rPr>
+        <w:t xml:space="preserve"> [Электронный ресурс] /</w:t>
+      </w:r>
+      <w:r>
+        <w:rPr>
+          <w:rFonts w:cs="Times New Roman"/>
+          <w:szCs w:val="24"/>
+        </w:rPr>
+        <w:t xml:space="preserve"> Википедия: свободная электронная энциклопедия</w:t>
+      </w:r>
+      <w:r>
+        <w:rPr>
+          <w:rFonts w:cs="Times New Roman"/>
+          <w:szCs w:val="24"/>
+        </w:rPr>
+        <w:t xml:space="preserve">. – Электрон. текстовые дан. – Режим доступа: </w:t>
+      </w:r>
+      <w:hyperlink r:id="rId18" w:history="1">
+        <w:r>
+          <w:rPr>
+            <w:rStyle w:val="a6"/>
+          </w:rPr>
+          <w:t>https://ru.wikipedia.org/wiki/Шейдер</w:t>
+        </w:r>
+      </w:hyperlink>
+      <w:r>
+        <w:t>, свободный.</w:t>
+      </w:r>
+    </w:p>
+    <w:p>
+      <w:pPr>
+        <w:pStyle w:val="a3"/>
+        <w:numPr>
+          <w:ilvl w:val="0"/>
+          <w:numId w:val="23"/>
+        </w:numPr>
       </w:pPr>
     </w:p>
     <w:p>
@@ -6198,7 +6504,7 @@
       </w:pPr>
     </w:p>
     <w:sectPr>
-      <w:footerReference w:type="default" r:id="rId12"/>
+      <w:footerReference w:type="default" r:id="rId19"/>
       <w:pgSz w:w="11906" w:h="16838"/>
       <w:pgMar w:top="1134" w:right="850" w:bottom="1134" w:left="1701" w:header="708" w:footer="708" w:gutter="0"/>
       <w:cols w:space="708"/>
@@ -6264,7 +6570,7 @@
           <w:rPr>
             <w:noProof/>
           </w:rPr>
-          <w:t>9</w:t>
+          <w:t>12</w:t>
         </w:r>
         <w:r>
           <w:fldChar w:fldCharType="end"/>
@@ -6882,6 +7188,95 @@
     </w:lvl>
   </w:abstractNum>
   <w:abstractNum w:abstractNumId="5" w15:restartNumberingAfterBreak="0">
+    <w:nsid w:val="25EE491E"/>
+    <w:multiLevelType w:val="hybridMultilevel"/>
+    <w:tmpl w:val="B284EAA8"/>
+    <w:lvl w:ilvl="0" w:tplc="FD60EEAC">
+      <w:start w:val="1"/>
+      <w:numFmt w:val="decimal"/>
+      <w:lvlText w:val="%1."/>
+      <w:lvlJc w:val="left"/>
+      <w:pPr>
+        <w:ind w:left="720" w:hanging="360"/>
+      </w:pPr>
+      <w:rPr>
+        <w:color w:val="auto"/>
+      </w:rPr>
+    </w:lvl>
+    <w:lvl w:ilvl="1" w:tplc="04190019" w:tentative="1">
+      <w:start w:val="1"/>
+      <w:numFmt w:val="lowerLetter"/>
+      <w:lvlText w:val="%2."/>
+      <w:lvlJc w:val="left"/>
+      <w:pPr>
+        <w:ind w:left="1440" w:hanging="360"/>
+      </w:pPr>
+    </w:lvl>
+    <w:lvl w:ilvl="2" w:tplc="0419001B" w:tentative="1">
+      <w:start w:val="1"/>
+      <w:numFmt w:val="lowerRoman"/>
+      <w:lvlText w:val="%3."/>
+      <w:lvlJc w:val="right"/>
+      <w:pPr>
+        <w:ind w:left="2160" w:hanging="180"/>
+      </w:pPr>
+    </w:lvl>
+    <w:lvl w:ilvl="3" w:tplc="0419000F" w:tentative="1">
+      <w:start w:val="1"/>
+      <w:numFmt w:val="decimal"/>
+      <w:lvlText w:val="%4."/>
+      <w:lvlJc w:val="left"/>
+      <w:pPr>
+        <w:ind w:left="2880" w:hanging="360"/>
+      </w:pPr>
+    </w:lvl>
+    <w:lvl w:ilvl="4" w:tplc="04190019" w:tentative="1">
+      <w:start w:val="1"/>
+      <w:numFmt w:val="lowerLetter"/>
+      <w:lvlText w:val="%5."/>
+      <w:lvlJc w:val="left"/>
+      <w:pPr>
+        <w:ind w:left="3600" w:hanging="360"/>
+      </w:pPr>
+    </w:lvl>
+    <w:lvl w:ilvl="5" w:tplc="0419001B" w:tentative="1">
+      <w:start w:val="1"/>
+      <w:numFmt w:val="lowerRoman"/>
+      <w:lvlText w:val="%6."/>
+      <w:lvlJc w:val="right"/>
+      <w:pPr>
+        <w:ind w:left="4320" w:hanging="180"/>
+      </w:pPr>
+    </w:lvl>
+    <w:lvl w:ilvl="6" w:tplc="0419000F" w:tentative="1">
+      <w:start w:val="1"/>
+      <w:numFmt w:val="decimal"/>
+      <w:lvlText w:val="%7."/>
+      <w:lvlJc w:val="left"/>
+      <w:pPr>
+        <w:ind w:left="5040" w:hanging="360"/>
+      </w:pPr>
+    </w:lvl>
+    <w:lvl w:ilvl="7" w:tplc="04190019" w:tentative="1">
+      <w:start w:val="1"/>
+      <w:numFmt w:val="lowerLetter"/>
+      <w:lvlText w:val="%8."/>
+      <w:lvlJc w:val="left"/>
+      <w:pPr>
+        <w:ind w:left="5760" w:hanging="360"/>
+      </w:pPr>
+    </w:lvl>
+    <w:lvl w:ilvl="8" w:tplc="0419001B" w:tentative="1">
+      <w:start w:val="1"/>
+      <w:numFmt w:val="lowerRoman"/>
+      <w:lvlText w:val="%9."/>
+      <w:lvlJc w:val="right"/>
+      <w:pPr>
+        <w:ind w:left="6480" w:hanging="180"/>
+      </w:pPr>
+    </w:lvl>
+  </w:abstractNum>
+  <w:abstractNum w:abstractNumId="6" w15:restartNumberingAfterBreak="0">
     <w:nsid w:val="306726D0"/>
     <w:multiLevelType w:val="hybridMultilevel"/>
     <w:tmpl w:val="5FAA5AE8"/>
@@ -6967,7 +7362,7 @@
       </w:pPr>
     </w:lvl>
   </w:abstractNum>
-  <w:abstractNum w:abstractNumId="6" w15:restartNumberingAfterBreak="0">
+  <w:abstractNum w:abstractNumId="7" w15:restartNumberingAfterBreak="0">
     <w:nsid w:val="349625BC"/>
     <w:multiLevelType w:val="hybridMultilevel"/>
     <w:tmpl w:val="922052C0"/>
@@ -7080,7 +7475,7 @@
       </w:rPr>
     </w:lvl>
   </w:abstractNum>
-  <w:abstractNum w:abstractNumId="7" w15:restartNumberingAfterBreak="0">
+  <w:abstractNum w:abstractNumId="8" w15:restartNumberingAfterBreak="0">
     <w:nsid w:val="3A370277"/>
     <w:multiLevelType w:val="hybridMultilevel"/>
     <w:tmpl w:val="8486AB2C"/>
@@ -7193,7 +7588,7 @@
       </w:rPr>
     </w:lvl>
   </w:abstractNum>
-  <w:abstractNum w:abstractNumId="8" w15:restartNumberingAfterBreak="0">
+  <w:abstractNum w:abstractNumId="9" w15:restartNumberingAfterBreak="0">
     <w:nsid w:val="41505C81"/>
     <w:multiLevelType w:val="multilevel"/>
     <w:tmpl w:val="84787B9E"/>
@@ -7314,7 +7709,7 @@
       </w:rPr>
     </w:lvl>
   </w:abstractNum>
-  <w:abstractNum w:abstractNumId="9" w15:restartNumberingAfterBreak="0">
+  <w:abstractNum w:abstractNumId="10" w15:restartNumberingAfterBreak="0">
     <w:nsid w:val="483264EF"/>
     <w:multiLevelType w:val="hybridMultilevel"/>
     <w:tmpl w:val="E1B22892"/>
@@ -7427,7 +7822,7 @@
       </w:rPr>
     </w:lvl>
   </w:abstractNum>
-  <w:abstractNum w:abstractNumId="10" w15:restartNumberingAfterBreak="0">
+  <w:abstractNum w:abstractNumId="11" w15:restartNumberingAfterBreak="0">
     <w:nsid w:val="4AC53234"/>
     <w:multiLevelType w:val="hybridMultilevel"/>
     <w:tmpl w:val="4BECFCCE"/>
@@ -7540,7 +7935,7 @@
       </w:rPr>
     </w:lvl>
   </w:abstractNum>
-  <w:abstractNum w:abstractNumId="11" w15:restartNumberingAfterBreak="0">
+  <w:abstractNum w:abstractNumId="12" w15:restartNumberingAfterBreak="0">
     <w:nsid w:val="4B692F86"/>
     <w:multiLevelType w:val="hybridMultilevel"/>
     <w:tmpl w:val="C6A437A2"/>
@@ -7653,7 +8048,7 @@
       </w:rPr>
     </w:lvl>
   </w:abstractNum>
-  <w:abstractNum w:abstractNumId="12" w15:restartNumberingAfterBreak="0">
+  <w:abstractNum w:abstractNumId="13" w15:restartNumberingAfterBreak="0">
     <w:nsid w:val="4ECF1A52"/>
     <w:multiLevelType w:val="hybridMultilevel"/>
     <w:tmpl w:val="CE6A47A6"/>
@@ -7766,7 +8161,7 @@
       </w:rPr>
     </w:lvl>
   </w:abstractNum>
-  <w:abstractNum w:abstractNumId="13" w15:restartNumberingAfterBreak="0">
+  <w:abstractNum w:abstractNumId="14" w15:restartNumberingAfterBreak="0">
     <w:nsid w:val="51C4028C"/>
     <w:multiLevelType w:val="hybridMultilevel"/>
     <w:tmpl w:val="D7244344"/>
@@ -7879,7 +8274,7 @@
       </w:rPr>
     </w:lvl>
   </w:abstractNum>
-  <w:abstractNum w:abstractNumId="14" w15:restartNumberingAfterBreak="0">
+  <w:abstractNum w:abstractNumId="15" w15:restartNumberingAfterBreak="0">
     <w:nsid w:val="54A342D7"/>
     <w:multiLevelType w:val="hybridMultilevel"/>
     <w:tmpl w:val="ED54617E"/>
@@ -7992,7 +8387,7 @@
       </w:rPr>
     </w:lvl>
   </w:abstractNum>
-  <w:abstractNum w:abstractNumId="15" w15:restartNumberingAfterBreak="0">
+  <w:abstractNum w:abstractNumId="16" w15:restartNumberingAfterBreak="0">
     <w:nsid w:val="5CA61F65"/>
     <w:multiLevelType w:val="hybridMultilevel"/>
     <w:tmpl w:val="19820EB8"/>
@@ -8105,7 +8500,7 @@
       </w:rPr>
     </w:lvl>
   </w:abstractNum>
-  <w:abstractNum w:abstractNumId="16" w15:restartNumberingAfterBreak="0">
+  <w:abstractNum w:abstractNumId="17" w15:restartNumberingAfterBreak="0">
     <w:nsid w:val="64BC40F0"/>
     <w:multiLevelType w:val="hybridMultilevel"/>
     <w:tmpl w:val="CC00CC84"/>
@@ -8218,7 +8613,7 @@
       </w:rPr>
     </w:lvl>
   </w:abstractNum>
-  <w:abstractNum w:abstractNumId="17" w15:restartNumberingAfterBreak="0">
+  <w:abstractNum w:abstractNumId="18" w15:restartNumberingAfterBreak="0">
     <w:nsid w:val="706D53C4"/>
     <w:multiLevelType w:val="hybridMultilevel"/>
     <w:tmpl w:val="E968C9B8"/>
@@ -8331,7 +8726,7 @@
       </w:rPr>
     </w:lvl>
   </w:abstractNum>
-  <w:abstractNum w:abstractNumId="18" w15:restartNumberingAfterBreak="0">
+  <w:abstractNum w:abstractNumId="19" w15:restartNumberingAfterBreak="0">
     <w:nsid w:val="714E09B5"/>
     <w:multiLevelType w:val="multilevel"/>
     <w:tmpl w:val="A2B233EA"/>
@@ -8420,7 +8815,7 @@
       </w:pPr>
     </w:lvl>
   </w:abstractNum>
-  <w:abstractNum w:abstractNumId="19" w15:restartNumberingAfterBreak="0">
+  <w:abstractNum w:abstractNumId="20" w15:restartNumberingAfterBreak="0">
     <w:nsid w:val="792E1A1D"/>
     <w:multiLevelType w:val="hybridMultilevel"/>
     <w:tmpl w:val="FC08587C"/>
@@ -8533,7 +8928,7 @@
       </w:rPr>
     </w:lvl>
   </w:abstractNum>
-  <w:abstractNum w:abstractNumId="20" w15:restartNumberingAfterBreak="0">
+  <w:abstractNum w:abstractNumId="21" w15:restartNumberingAfterBreak="0">
     <w:nsid w:val="7A074134"/>
     <w:multiLevelType w:val="hybridMultilevel"/>
     <w:tmpl w:val="5FAA5AE8"/>
@@ -8619,59 +9014,145 @@
       </w:pPr>
     </w:lvl>
   </w:abstractNum>
+  <w:abstractNum w:abstractNumId="22" w15:restartNumberingAfterBreak="0">
+    <w:nsid w:val="7D125E14"/>
+    <w:multiLevelType w:val="hybridMultilevel"/>
+    <w:tmpl w:val="F53CAA2C"/>
+    <w:lvl w:ilvl="0" w:tplc="0419000F">
+      <w:start w:val="1"/>
+      <w:numFmt w:val="decimal"/>
+      <w:lvlText w:val="%1."/>
+      <w:lvlJc w:val="left"/>
+      <w:pPr>
+        <w:ind w:left="720" w:hanging="360"/>
+      </w:pPr>
+    </w:lvl>
+    <w:lvl w:ilvl="1" w:tplc="04190019" w:tentative="1">
+      <w:start w:val="1"/>
+      <w:numFmt w:val="lowerLetter"/>
+      <w:lvlText w:val="%2."/>
+      <w:lvlJc w:val="left"/>
+      <w:pPr>
+        <w:ind w:left="1440" w:hanging="360"/>
+      </w:pPr>
+    </w:lvl>
+    <w:lvl w:ilvl="2" w:tplc="0419001B" w:tentative="1">
+      <w:start w:val="1"/>
+      <w:numFmt w:val="lowerRoman"/>
+      <w:lvlText w:val="%3."/>
+      <w:lvlJc w:val="right"/>
+      <w:pPr>
+        <w:ind w:left="2160" w:hanging="180"/>
+      </w:pPr>
+    </w:lvl>
+    <w:lvl w:ilvl="3" w:tplc="0419000F" w:tentative="1">
+      <w:start w:val="1"/>
+      <w:numFmt w:val="decimal"/>
+      <w:lvlText w:val="%4."/>
+      <w:lvlJc w:val="left"/>
+      <w:pPr>
+        <w:ind w:left="2880" w:hanging="360"/>
+      </w:pPr>
+    </w:lvl>
+    <w:lvl w:ilvl="4" w:tplc="04190019" w:tentative="1">
+      <w:start w:val="1"/>
+      <w:numFmt w:val="lowerLetter"/>
+      <w:lvlText w:val="%5."/>
+      <w:lvlJc w:val="left"/>
+      <w:pPr>
+        <w:ind w:left="3600" w:hanging="360"/>
+      </w:pPr>
+    </w:lvl>
+    <w:lvl w:ilvl="5" w:tplc="0419001B" w:tentative="1">
+      <w:start w:val="1"/>
+      <w:numFmt w:val="lowerRoman"/>
+      <w:lvlText w:val="%6."/>
+      <w:lvlJc w:val="right"/>
+      <w:pPr>
+        <w:ind w:left="4320" w:hanging="180"/>
+      </w:pPr>
+    </w:lvl>
+    <w:lvl w:ilvl="6" w:tplc="0419000F" w:tentative="1">
+      <w:start w:val="1"/>
+      <w:numFmt w:val="decimal"/>
+      <w:lvlText w:val="%7."/>
+      <w:lvlJc w:val="left"/>
+      <w:pPr>
+        <w:ind w:left="5040" w:hanging="360"/>
+      </w:pPr>
+    </w:lvl>
+    <w:lvl w:ilvl="7" w:tplc="04190019" w:tentative="1">
+      <w:start w:val="1"/>
+      <w:numFmt w:val="lowerLetter"/>
+      <w:lvlText w:val="%8."/>
+      <w:lvlJc w:val="left"/>
+      <w:pPr>
+        <w:ind w:left="5760" w:hanging="360"/>
+      </w:pPr>
+    </w:lvl>
+    <w:lvl w:ilvl="8" w:tplc="0419001B" w:tentative="1">
+      <w:start w:val="1"/>
+      <w:numFmt w:val="lowerRoman"/>
+      <w:lvlText w:val="%9."/>
+      <w:lvlJc w:val="right"/>
+      <w:pPr>
+        <w:ind w:left="6480" w:hanging="180"/>
+      </w:pPr>
+    </w:lvl>
+  </w:abstractNum>
   <w:num w:numId="1">
+    <w:abstractNumId w:val="9"/>
+  </w:num>
+  <w:num w:numId="2">
     <w:abstractNumId w:val="8"/>
   </w:num>
-  <w:num w:numId="2">
-    <w:abstractNumId w:val="7"/>
-  </w:num>
   <w:num w:numId="3">
-    <w:abstractNumId w:val="20"/>
+    <w:abstractNumId w:val="21"/>
   </w:num>
   <w:num w:numId="4">
-    <w:abstractNumId w:val="5"/>
+    <w:abstractNumId w:val="6"/>
   </w:num>
   <w:num w:numId="5">
-    <w:abstractNumId w:val="13"/>
+    <w:abstractNumId w:val="14"/>
   </w:num>
   <w:num w:numId="6">
-    <w:abstractNumId w:val="14"/>
+    <w:abstractNumId w:val="15"/>
   </w:num>
   <w:num w:numId="7">
     <w:abstractNumId w:val="3"/>
   </w:num>
   <w:num w:numId="8">
-    <w:abstractNumId w:val="10"/>
+    <w:abstractNumId w:val="11"/>
   </w:num>
   <w:num w:numId="9">
     <w:abstractNumId w:val="2"/>
   </w:num>
   <w:num w:numId="10">
-    <w:abstractNumId w:val="16"/>
+    <w:abstractNumId w:val="17"/>
   </w:num>
   <w:num w:numId="11">
     <w:abstractNumId w:val="4"/>
   </w:num>
   <w:num w:numId="12">
+    <w:abstractNumId w:val="19"/>
+  </w:num>
+  <w:num w:numId="13">
+    <w:abstractNumId w:val="10"/>
+  </w:num>
+  <w:num w:numId="14">
+    <w:abstractNumId w:val="20"/>
+  </w:num>
+  <w:num w:numId="15">
+    <w:abstractNumId w:val="7"/>
+  </w:num>
+  <w:num w:numId="16">
+    <w:abstractNumId w:val="13"/>
+  </w:num>
+  <w:num w:numId="17">
     <w:abstractNumId w:val="18"/>
   </w:num>
-  <w:num w:numId="13">
-    <w:abstractNumId w:val="9"/>
-  </w:num>
-  <w:num w:numId="14">
-    <w:abstractNumId w:val="19"/>
-  </w:num>
-  <w:num w:numId="15">
-    <w:abstractNumId w:val="6"/>
-  </w:num>
-  <w:num w:numId="16">
+  <w:num w:numId="18">
     <w:abstractNumId w:val="12"/>
-  </w:num>
-  <w:num w:numId="17">
-    <w:abstractNumId w:val="17"/>
-  </w:num>
-  <w:num w:numId="18">
-    <w:abstractNumId w:val="11"/>
   </w:num>
   <w:num w:numId="19">
     <w:abstractNumId w:val="1"/>
@@ -8680,7 +9161,13 @@
     <w:abstractNumId w:val="0"/>
   </w:num>
   <w:num w:numId="21">
-    <w:abstractNumId w:val="15"/>
+    <w:abstractNumId w:val="16"/>
+  </w:num>
+  <w:num w:numId="22">
+    <w:abstractNumId w:val="22"/>
+  </w:num>
+  <w:num w:numId="23">
+    <w:abstractNumId w:val="5"/>
   </w:num>
 </w:numbering>
 </file>
@@ -9639,7 +10126,7 @@
 </file>
 
 <file path=customXml/itemProps1.xml><?xml version="1.0" encoding="utf-8"?>
-<ds:datastoreItem xmlns:ds="http://schemas.openxmlformats.org/officeDocument/2006/customXml" ds:itemID="{163929F0-F8D3-4522-8F29-7DA8D087A58D}">
+<ds:datastoreItem xmlns:ds="http://schemas.openxmlformats.org/officeDocument/2006/customXml" ds:itemID="{07B02155-2B94-4E07-87D6-6792C00C55B9}">
   <ds:schemaRefs>
     <ds:schemaRef ds:uri="http://schemas.openxmlformats.org/officeDocument/2006/bibliography"/>
   </ds:schemaRefs>

</xml_diff>

<commit_message>
Toolchain overview(2.1) and new sources
</commit_message>
<xml_diff>
--- a/doc/Bachelor's project documents/Analysis_ru.docx
+++ b/doc/Bachelor's project documents/Analysis_ru.docx
@@ -906,126 +906,79 @@
           <w:r>
             <w:fldChar w:fldCharType="separate"/>
           </w:r>
-          <w:bookmarkStart w:id="0" w:name="_GoBack"/>
-          <w:bookmarkEnd w:id="0"/>
-          <w:r>
-            <w:rPr>
-              <w:rStyle w:val="a6"/>
-              <w:noProof/>
-            </w:rPr>
-            <w:fldChar w:fldCharType="begin"/>
-          </w:r>
-          <w:r>
-            <w:rPr>
-              <w:rStyle w:val="a6"/>
-              <w:noProof/>
-            </w:rPr>
-            <w:instrText xml:space="preserve"> </w:instrText>
-          </w:r>
-          <w:r>
-            <w:rPr>
-              <w:noProof/>
-            </w:rPr>
-            <w:instrText>HYPERLINK \l "_Toc480464532"</w:instrText>
-          </w:r>
-          <w:r>
-            <w:rPr>
-              <w:rStyle w:val="a6"/>
-              <w:noProof/>
-            </w:rPr>
-            <w:instrText xml:space="preserve"> </w:instrText>
-          </w:r>
-          <w:r>
-            <w:rPr>
-              <w:rStyle w:val="a6"/>
-              <w:noProof/>
-            </w:rPr>
-          </w:r>
-          <w:r>
-            <w:rPr>
-              <w:rStyle w:val="a6"/>
-              <w:noProof/>
-            </w:rPr>
-            <w:fldChar w:fldCharType="separate"/>
-          </w:r>
-          <w:r>
-            <w:rPr>
-              <w:rStyle w:val="a6"/>
-              <w:noProof/>
-            </w:rPr>
-            <w:t xml:space="preserve">Обзор библиотеки </w:t>
-          </w:r>
-          <w:r>
-            <w:rPr>
-              <w:rStyle w:val="a6"/>
-              <w:i/>
-              <w:noProof/>
-              <w:lang w:val="en-US"/>
-            </w:rPr>
-            <w:t>Vulkan</w:t>
-          </w:r>
-          <w:r>
-            <w:rPr>
-              <w:rStyle w:val="a6"/>
-              <w:noProof/>
-            </w:rPr>
-            <w:t xml:space="preserve"> и её функций для вычислений на графических процессорах</w:t>
-          </w:r>
-          <w:r>
-            <w:rPr>
-              <w:noProof/>
-              <w:webHidden/>
-            </w:rPr>
-            <w:tab/>
-          </w:r>
-          <w:r>
-            <w:rPr>
-              <w:noProof/>
-              <w:webHidden/>
-            </w:rPr>
-            <w:fldChar w:fldCharType="begin"/>
-          </w:r>
-          <w:r>
-            <w:rPr>
-              <w:noProof/>
-              <w:webHidden/>
-            </w:rPr>
-            <w:instrText xml:space="preserve"> PAGEREF _Toc480464532 \h </w:instrText>
-          </w:r>
-          <w:r>
-            <w:rPr>
-              <w:noProof/>
-              <w:webHidden/>
-            </w:rPr>
-          </w:r>
-          <w:r>
-            <w:rPr>
-              <w:noProof/>
-              <w:webHidden/>
-            </w:rPr>
-            <w:fldChar w:fldCharType="separate"/>
-          </w:r>
-          <w:r>
-            <w:rPr>
-              <w:noProof/>
-              <w:webHidden/>
-            </w:rPr>
-            <w:t>3</w:t>
-          </w:r>
-          <w:r>
-            <w:rPr>
-              <w:noProof/>
-              <w:webHidden/>
-            </w:rPr>
-            <w:fldChar w:fldCharType="end"/>
-          </w:r>
-          <w:r>
-            <w:rPr>
-              <w:rStyle w:val="a6"/>
-              <w:noProof/>
-            </w:rPr>
-            <w:fldChar w:fldCharType="end"/>
-          </w:r>
+          <w:hyperlink w:anchor="_Toc480464532" w:history="1">
+            <w:r>
+              <w:rPr>
+                <w:rStyle w:val="a6"/>
+                <w:noProof/>
+              </w:rPr>
+              <w:t xml:space="preserve">Обзор библиотеки </w:t>
+            </w:r>
+            <w:r>
+              <w:rPr>
+                <w:rStyle w:val="a6"/>
+                <w:i/>
+                <w:noProof/>
+                <w:lang w:val="en-US"/>
+              </w:rPr>
+              <w:t>Vulkan</w:t>
+            </w:r>
+            <w:r>
+              <w:rPr>
+                <w:rStyle w:val="a6"/>
+                <w:noProof/>
+              </w:rPr>
+              <w:t xml:space="preserve"> и её функций для вычислений на графических процессорах</w:t>
+            </w:r>
+            <w:r>
+              <w:rPr>
+                <w:noProof/>
+                <w:webHidden/>
+              </w:rPr>
+              <w:tab/>
+            </w:r>
+            <w:r>
+              <w:rPr>
+                <w:noProof/>
+                <w:webHidden/>
+              </w:rPr>
+              <w:fldChar w:fldCharType="begin"/>
+            </w:r>
+            <w:r>
+              <w:rPr>
+                <w:noProof/>
+                <w:webHidden/>
+              </w:rPr>
+              <w:instrText xml:space="preserve"> PAGEREF _Toc480464532 \h </w:instrText>
+            </w:r>
+            <w:r>
+              <w:rPr>
+                <w:noProof/>
+                <w:webHidden/>
+              </w:rPr>
+            </w:r>
+            <w:r>
+              <w:rPr>
+                <w:noProof/>
+                <w:webHidden/>
+              </w:rPr>
+              <w:fldChar w:fldCharType="separate"/>
+            </w:r>
+            <w:r>
+              <w:rPr>
+                <w:noProof/>
+                <w:webHidden/>
+              </w:rPr>
+              <w:t>3</w:t>
+            </w:r>
+            <w:r>
+              <w:rPr>
+                <w:noProof/>
+                <w:webHidden/>
+              </w:rPr>
+              <w:fldChar w:fldCharType="end"/>
+            </w:r>
+          </w:hyperlink>
         </w:p>
         <w:p>
           <w:pPr>
@@ -1960,7 +1913,7 @@
       <w:pPr>
         <w:pStyle w:val="1"/>
       </w:pPr>
-      <w:bookmarkStart w:id="1" w:name="_Toc480464532"/>
+      <w:bookmarkStart w:id="0" w:name="_Toc480464532"/>
       <w:r>
         <w:lastRenderedPageBreak/>
         <w:t xml:space="preserve">Обзор </w:t>
@@ -1984,9 +1937,8 @@
       <w:r>
         <w:t>и её функций для вычислений на графических процессорах</w:t>
       </w:r>
-      <w:bookmarkEnd w:id="1"/>
-    </w:p>
-    <w:p/>
+      <w:bookmarkEnd w:id="0"/>
+    </w:p>
     <w:p>
       <w:pPr>
         <w:pStyle w:val="1"/>
@@ -1995,11 +1947,11 @@
           <w:numId w:val="11"/>
         </w:numPr>
       </w:pPr>
-      <w:bookmarkStart w:id="2" w:name="_Toc480464533"/>
+      <w:bookmarkStart w:id="1" w:name="_Toc480464533"/>
       <w:r>
         <w:t>Общие сведения</w:t>
       </w:r>
-      <w:bookmarkEnd w:id="2"/>
+      <w:bookmarkEnd w:id="1"/>
     </w:p>
     <w:p>
       <w:pPr>
@@ -2009,11 +1961,11 @@
           <w:numId w:val="12"/>
         </w:numPr>
       </w:pPr>
-      <w:bookmarkStart w:id="3" w:name="_Toc480464534"/>
+      <w:bookmarkStart w:id="2" w:name="_Toc480464534"/>
       <w:r>
         <w:t>Терминология</w:t>
       </w:r>
-      <w:bookmarkEnd w:id="3"/>
+      <w:bookmarkEnd w:id="2"/>
     </w:p>
     <w:p>
       <w:pPr>
@@ -2178,7 +2130,13 @@
               <w:t xml:space="preserve">Набор соглашений для доступа к операционной системе и другим низкоуровневым сервисам, </w:t>
             </w:r>
             <w:r>
-              <w:t>спроектированный для переносимости исполняемого кода между машинами, имеющими совместимые ABI</w:t>
+              <w:t xml:space="preserve">спроектированный для переносимости исполняемого кода между машинами, имеющими совместимые </w:t>
+            </w:r>
+            <w:r>
+              <w:rPr>
+                <w:i/>
+              </w:rPr>
+              <w:t>ABI</w:t>
             </w:r>
           </w:p>
         </w:tc>
@@ -2260,7 +2218,6 @@
               <w:pStyle w:val="ac"/>
               <w:rPr>
                 <w:i/>
-                <w:lang w:val="en-US"/>
               </w:rPr>
             </w:pPr>
             <w:r>
@@ -2268,23 +2225,7 @@
                 <w:i/>
                 <w:lang w:val="en-US"/>
               </w:rPr>
-              <w:t>Command</w:t>
-            </w:r>
-          </w:p>
-        </w:tc>
-        <w:tc>
-          <w:tcPr>
-            <w:tcW w:w="3115" w:type="dxa"/>
-          </w:tcPr>
-          <w:p>
-            <w:pPr>
-              <w:pStyle w:val="ac"/>
-              <w:rPr>
-                <w:lang w:val="en-US"/>
-              </w:rPr>
-            </w:pPr>
-            <w:r>
-              <w:t>Команда</w:t>
+              <w:t>Assembler</w:t>
             </w:r>
           </w:p>
         </w:tc>
@@ -2297,7 +2238,30 @@
               <w:pStyle w:val="ac"/>
             </w:pPr>
             <w:r>
-              <w:t>Непосредственные команды для графического процессора</w:t>
+              <w:t>Сборщик</w:t>
+            </w:r>
+          </w:p>
+        </w:tc>
+        <w:tc>
+          <w:tcPr>
+            <w:tcW w:w="3115" w:type="dxa"/>
+          </w:tcPr>
+          <w:p>
+            <w:pPr>
+              <w:pStyle w:val="ac"/>
+            </w:pPr>
+            <w:r>
+              <w:t xml:space="preserve">Один из этапов каждой стадии конвейеров </w:t>
+            </w:r>
+            <w:r>
+              <w:rPr>
+                <w:i/>
+                <w:lang w:val="en-US"/>
+              </w:rPr>
+              <w:t>Vulkan</w:t>
+            </w:r>
+            <w:r>
+              <w:t>, который преобразует входящие данные к нужному виду</w:t>
             </w:r>
           </w:p>
         </w:tc>
@@ -2321,19 +2285,6 @@
               </w:rPr>
               <w:t>Command</w:t>
             </w:r>
-            <w:r>
-              <w:rPr>
-                <w:i/>
-              </w:rPr>
-              <w:t xml:space="preserve"> </w:t>
-            </w:r>
-            <w:r>
-              <w:rPr>
-                <w:i/>
-                <w:lang w:val="en-US"/>
-              </w:rPr>
-              <w:t>Buffer</w:t>
-            </w:r>
           </w:p>
         </w:tc>
         <w:tc>
@@ -2345,7 +2296,7 @@
               <w:pStyle w:val="ac"/>
             </w:pPr>
             <w:r>
-              <w:t>Командный буфер</w:t>
+              <w:t>Команда</w:t>
             </w:r>
           </w:p>
         </w:tc>
@@ -2358,7 +2309,7 @@
               <w:pStyle w:val="ac"/>
             </w:pPr>
             <w:r>
-              <w:t>Структура данных, содержащая команды для графического процессора</w:t>
+              <w:t>Непосредственные команды для графического процессора</w:t>
             </w:r>
           </w:p>
         </w:tc>
@@ -2380,7 +2331,7 @@
                 <w:i/>
                 <w:lang w:val="en-US"/>
               </w:rPr>
-              <w:t>Compute</w:t>
+              <w:t>Command</w:t>
             </w:r>
             <w:r>
               <w:rPr>
@@ -2393,7 +2344,7 @@
                 <w:i/>
                 <w:lang w:val="en-US"/>
               </w:rPr>
-              <w:t>Shader</w:t>
+              <w:t>Buffer</w:t>
             </w:r>
           </w:p>
         </w:tc>
@@ -2406,7 +2357,7 @@
               <w:pStyle w:val="ac"/>
             </w:pPr>
             <w:r>
-              <w:t>Вычислительный шейдер</w:t>
+              <w:t>Командный буфер</w:t>
             </w:r>
           </w:p>
         </w:tc>
@@ -2419,7 +2370,7 @@
               <w:pStyle w:val="ac"/>
             </w:pPr>
             <w:r>
-              <w:t>Программа на специальном языке для графического процессора, предназначенная для вычислений</w:t>
+              <w:t>Структура данных, содержащая команды для графического процессора</w:t>
             </w:r>
           </w:p>
         </w:tc>
@@ -2434,7 +2385,6 @@
               <w:pStyle w:val="ac"/>
               <w:rPr>
                 <w:i/>
-                <w:lang w:val="en-US"/>
               </w:rPr>
             </w:pPr>
             <w:r>
@@ -2442,7 +2392,20 @@
                 <w:i/>
                 <w:lang w:val="en-US"/>
               </w:rPr>
-              <w:t>CPU</w:t>
+              <w:t>Compute</w:t>
+            </w:r>
+            <w:r>
+              <w:rPr>
+                <w:i/>
+              </w:rPr>
+              <w:t xml:space="preserve"> </w:t>
+            </w:r>
+            <w:r>
+              <w:rPr>
+                <w:i/>
+                <w:lang w:val="en-US"/>
+              </w:rPr>
+              <w:t>Shader</w:t>
             </w:r>
           </w:p>
         </w:tc>
@@ -2455,7 +2418,7 @@
               <w:pStyle w:val="ac"/>
             </w:pPr>
             <w:r>
-              <w:t>ЦП</w:t>
+              <w:t>Вычислительный шейдер</w:t>
             </w:r>
           </w:p>
         </w:tc>
@@ -2468,7 +2431,7 @@
               <w:pStyle w:val="ac"/>
             </w:pPr>
             <w:r>
-              <w:t>Центральный процессор</w:t>
+              <w:t>Программа на специальном языке для графического процессора, предназначенная для вычислений</w:t>
             </w:r>
           </w:p>
         </w:tc>
@@ -2491,7 +2454,7 @@
                 <w:i/>
                 <w:lang w:val="en-US"/>
               </w:rPr>
-              <w:t>Device</w:t>
+              <w:t>CPU</w:t>
             </w:r>
           </w:p>
         </w:tc>
@@ -2504,7 +2467,7 @@
               <w:pStyle w:val="ac"/>
             </w:pPr>
             <w:r>
-              <w:t>Устройство</w:t>
+              <w:t>ЦП</w:t>
             </w:r>
           </w:p>
         </w:tc>
@@ -2517,7 +2480,7 @@
               <w:pStyle w:val="ac"/>
             </w:pPr>
             <w:r>
-              <w:t>Логическая сущность, представляющая собой физическое устройство. Содержит в себе информацию об устройстве</w:t>
+              <w:t>Центральный процессор</w:t>
             </w:r>
           </w:p>
         </w:tc>
@@ -2532,6 +2495,7 @@
               <w:pStyle w:val="ac"/>
               <w:rPr>
                 <w:i/>
+                <w:lang w:val="en-US"/>
               </w:rPr>
             </w:pPr>
             <w:r>
@@ -2539,23 +2503,7 @@
                 <w:i/>
                 <w:lang w:val="en-US"/>
               </w:rPr>
-              <w:t>Extension</w:t>
-            </w:r>
-          </w:p>
-        </w:tc>
-        <w:tc>
-          <w:tcPr>
-            <w:tcW w:w="3115" w:type="dxa"/>
-          </w:tcPr>
-          <w:p>
-            <w:pPr>
-              <w:pStyle w:val="ac"/>
-              <w:rPr>
-                <w:lang w:val="en-US"/>
-              </w:rPr>
-            </w:pPr>
-            <w:r>
-              <w:t>Расширение</w:t>
+              <w:t>Device</w:t>
             </w:r>
           </w:p>
         </w:tc>
@@ -2568,19 +2516,20 @@
               <w:pStyle w:val="ac"/>
             </w:pPr>
             <w:r>
-              <w:t xml:space="preserve">Наборы расширения базового функционала </w:t>
-            </w:r>
-            <w:r>
-              <w:rPr>
-                <w:lang w:val="en-US"/>
-              </w:rPr>
-              <w:t>Vulkan</w:t>
-            </w:r>
-            <w:r>
-              <w:t xml:space="preserve"> </w:t>
-            </w:r>
-            <w:r>
-              <w:t>с помощью обратных вызовов</w:t>
+              <w:t>Устройство</w:t>
+            </w:r>
+          </w:p>
+        </w:tc>
+        <w:tc>
+          <w:tcPr>
+            <w:tcW w:w="3115" w:type="dxa"/>
+          </w:tcPr>
+          <w:p>
+            <w:pPr>
+              <w:pStyle w:val="ac"/>
+            </w:pPr>
+            <w:r>
+              <w:t>Логическая сущность, представляющая собой физическое устройство. Содержит в себе информацию об устройстве</w:t>
             </w:r>
           </w:p>
         </w:tc>
@@ -2603,7 +2552,23 @@
                 <w:lang w:val="en-US"/>
               </w:rPr>
               <w:lastRenderedPageBreak/>
-              <w:t>Fragment Shader</w:t>
+              <w:t>Extension</w:t>
+            </w:r>
+          </w:p>
+        </w:tc>
+        <w:tc>
+          <w:tcPr>
+            <w:tcW w:w="3115" w:type="dxa"/>
+          </w:tcPr>
+          <w:p>
+            <w:pPr>
+              <w:pStyle w:val="ac"/>
+              <w:rPr>
+                <w:lang w:val="en-US"/>
+              </w:rPr>
+            </w:pPr>
+            <w:r>
+              <w:t>Расширение</w:t>
             </w:r>
           </w:p>
         </w:tc>
@@ -2616,20 +2581,19 @@
               <w:pStyle w:val="ac"/>
             </w:pPr>
             <w:r>
-              <w:t>Фрагментный(пиксельный) шейдер</w:t>
-            </w:r>
-          </w:p>
-        </w:tc>
-        <w:tc>
-          <w:tcPr>
-            <w:tcW w:w="3115" w:type="dxa"/>
-          </w:tcPr>
-          <w:p>
-            <w:pPr>
-              <w:pStyle w:val="ac"/>
-            </w:pPr>
-            <w:r>
-              <w:t>Один из этапов графического конвейера</w:t>
+              <w:t xml:space="preserve">Наборы расширения базового функционала </w:t>
+            </w:r>
+            <w:r>
+              <w:rPr>
+                <w:lang w:val="en-US"/>
+              </w:rPr>
+              <w:t>Vulkan</w:t>
+            </w:r>
+            <w:r>
+              <w:t xml:space="preserve"> </w:t>
+            </w:r>
+            <w:r>
+              <w:t>с помощью обратных вызовов</w:t>
             </w:r>
           </w:p>
         </w:tc>
@@ -2644,7 +2608,6 @@
               <w:pStyle w:val="ac"/>
               <w:rPr>
                 <w:i/>
-                <w:lang w:val="en-US"/>
               </w:rPr>
             </w:pPr>
             <w:r>
@@ -2652,7 +2615,7 @@
                 <w:i/>
                 <w:lang w:val="en-US"/>
               </w:rPr>
-              <w:t>Geometry Shader</w:t>
+              <w:t>Fragment Shader</w:t>
             </w:r>
           </w:p>
         </w:tc>
@@ -2665,7 +2628,7 @@
               <w:pStyle w:val="ac"/>
             </w:pPr>
             <w:r>
-              <w:t>Геометрический шейдер</w:t>
+              <w:t>Фрагментный(пиксельный) шейдер</w:t>
             </w:r>
           </w:p>
         </w:tc>
@@ -2701,7 +2664,7 @@
                 <w:i/>
                 <w:lang w:val="en-US"/>
               </w:rPr>
-              <w:t>GPU</w:t>
+              <w:t>Geometry Shader</w:t>
             </w:r>
           </w:p>
         </w:tc>
@@ -2714,7 +2677,7 @@
               <w:pStyle w:val="ac"/>
             </w:pPr>
             <w:r>
-              <w:t>ГП</w:t>
+              <w:t>Геометрический шейдер</w:t>
             </w:r>
           </w:p>
         </w:tc>
@@ -2727,7 +2690,7 @@
               <w:pStyle w:val="ac"/>
             </w:pPr>
             <w:r>
-              <w:t>Графический процессор</w:t>
+              <w:t>Один из этапов графического конвейера</w:t>
             </w:r>
           </w:p>
         </w:tc>
@@ -2750,7 +2713,7 @@
                 <w:i/>
                 <w:lang w:val="en-US"/>
               </w:rPr>
-              <w:t>Host</w:t>
+              <w:t>GPU</w:t>
             </w:r>
           </w:p>
         </w:tc>
@@ -2763,7 +2726,7 @@
               <w:pStyle w:val="ac"/>
             </w:pPr>
             <w:r>
-              <w:t>Хост</w:t>
+              <w:t>ГП</w:t>
             </w:r>
           </w:p>
         </w:tc>
@@ -2776,7 +2739,7 @@
               <w:pStyle w:val="ac"/>
             </w:pPr>
             <w:r>
-              <w:t>Программа, отправляющая команды на графический процессор</w:t>
+              <w:t>Графический процессор</w:t>
             </w:r>
           </w:p>
         </w:tc>
@@ -2791,6 +2754,7 @@
               <w:pStyle w:val="ac"/>
               <w:rPr>
                 <w:i/>
+                <w:lang w:val="en-US"/>
               </w:rPr>
             </w:pPr>
             <w:r>
@@ -2798,20 +2762,7 @@
                 <w:i/>
                 <w:lang w:val="en-US"/>
               </w:rPr>
-              <w:t>Physical</w:t>
-            </w:r>
-            <w:r>
-              <w:rPr>
-                <w:i/>
-              </w:rPr>
-              <w:t xml:space="preserve"> </w:t>
-            </w:r>
-            <w:r>
-              <w:rPr>
-                <w:i/>
-                <w:lang w:val="en-US"/>
-              </w:rPr>
-              <w:t>Device</w:t>
+              <w:t>Host</w:t>
             </w:r>
           </w:p>
         </w:tc>
@@ -2824,7 +2775,7 @@
               <w:pStyle w:val="ac"/>
             </w:pPr>
             <w:r>
-              <w:t>Физическое устройство</w:t>
+              <w:t>Хост</w:t>
             </w:r>
           </w:p>
         </w:tc>
@@ -2837,7 +2788,7 @@
               <w:pStyle w:val="ac"/>
             </w:pPr>
             <w:r>
-              <w:t>Графический процессор, выполняющий команды, отправленные с хоста</w:t>
+              <w:t>Программа, отправляющая команды на графический процессор</w:t>
             </w:r>
           </w:p>
         </w:tc>
@@ -2859,7 +2810,20 @@
                 <w:i/>
                 <w:lang w:val="en-US"/>
               </w:rPr>
-              <w:t>Queue</w:t>
+              <w:t>Physical</w:t>
+            </w:r>
+            <w:r>
+              <w:rPr>
+                <w:i/>
+              </w:rPr>
+              <w:t xml:space="preserve"> </w:t>
+            </w:r>
+            <w:r>
+              <w:rPr>
+                <w:i/>
+                <w:lang w:val="en-US"/>
+              </w:rPr>
+              <w:t>Device</w:t>
             </w:r>
           </w:p>
         </w:tc>
@@ -2872,7 +2836,7 @@
               <w:pStyle w:val="ac"/>
             </w:pPr>
             <w:r>
-              <w:t>Очередь</w:t>
+              <w:t>Физическое устройство</w:t>
             </w:r>
           </w:p>
         </w:tc>
@@ -2885,7 +2849,7 @@
               <w:pStyle w:val="ac"/>
             </w:pPr>
             <w:r>
-              <w:t>Структура данных, в которую поступают команды для устройства</w:t>
+              <w:t>Графический процессор, выполняющий команды, отправленные с хоста</w:t>
             </w:r>
           </w:p>
         </w:tc>
@@ -2907,7 +2871,7 @@
                 <w:i/>
                 <w:lang w:val="en-US"/>
               </w:rPr>
-              <w:t>Queue Family</w:t>
+              <w:t>Queue</w:t>
             </w:r>
           </w:p>
         </w:tc>
@@ -2920,7 +2884,7 @@
               <w:pStyle w:val="ac"/>
             </w:pPr>
             <w:r>
-              <w:t>Семейство очередей</w:t>
+              <w:t>Очередь</w:t>
             </w:r>
           </w:p>
         </w:tc>
@@ -2933,7 +2897,7 @@
               <w:pStyle w:val="ac"/>
             </w:pPr>
             <w:r>
-              <w:t>Набор очередей, предоставляющих определённые возможности</w:t>
+              <w:t>Структура данных, в которую поступают команды для устройства</w:t>
             </w:r>
           </w:p>
         </w:tc>
@@ -2955,7 +2919,7 @@
                 <w:i/>
                 <w:lang w:val="en-US"/>
               </w:rPr>
-              <w:t>Shader</w:t>
+              <w:t>Queue Family</w:t>
             </w:r>
           </w:p>
         </w:tc>
@@ -2968,7 +2932,7 @@
               <w:pStyle w:val="ac"/>
             </w:pPr>
             <w:r>
-              <w:t>Шейдер</w:t>
+              <w:t>Семейство очередей</w:t>
             </w:r>
           </w:p>
         </w:tc>
@@ -2981,20 +2945,7 @@
               <w:pStyle w:val="ac"/>
             </w:pPr>
             <w:r>
-              <w:t xml:space="preserve">Программа на специальном языке, предназначенная для исполнения на ГП. В </w:t>
-            </w:r>
-            <w:r>
-              <w:rPr>
-                <w:i/>
-                <w:lang w:val="en-US"/>
-              </w:rPr>
-              <w:t>Vulkan</w:t>
-            </w:r>
-            <w:r>
-              <w:t xml:space="preserve"> </w:t>
-            </w:r>
-            <w:r>
-              <w:t>представляет собой программируемую стадию графического конвейера</w:t>
+              <w:t>Набор очередей, предоставляющих определённые возможности</w:t>
             </w:r>
           </w:p>
         </w:tc>
@@ -3017,7 +2968,7 @@
                 <w:i/>
                 <w:lang w:val="en-US"/>
               </w:rPr>
-              <w:t>Tessellation</w:t>
+              <w:t>SDK</w:t>
             </w:r>
           </w:p>
         </w:tc>
@@ -3033,7 +2984,10 @@
               </w:rPr>
             </w:pPr>
             <w:r>
-              <w:t>Тесселяция</w:t>
+              <w:rPr>
+                <w:lang w:val="en-US"/>
+              </w:rPr>
+              <w:t>-</w:t>
             </w:r>
           </w:p>
         </w:tc>
@@ -3046,7 +3000,21 @@
               <w:pStyle w:val="ac"/>
             </w:pPr>
             <w:r>
-              <w:t>автоматизированный процесс добавления новых выпуклых многоугольников в полигональную сетку с целью повышения детализации сетки.</w:t>
+              <w:t xml:space="preserve">Стандартный набор разработчика. </w:t>
+            </w:r>
+            <w:r>
+              <w:t>Поставляется авторами</w:t>
+            </w:r>
+            <w:r>
+              <w:t xml:space="preserve"> библиотек или </w:t>
+            </w:r>
+            <w:proofErr w:type="spellStart"/>
+            <w:r>
+              <w:t>фреймворков</w:t>
+            </w:r>
+            <w:proofErr w:type="spellEnd"/>
+            <w:r>
+              <w:t xml:space="preserve"> для использования при написании программ</w:t>
             </w:r>
           </w:p>
         </w:tc>
@@ -3061,7 +3029,6 @@
               <w:pStyle w:val="ac"/>
               <w:rPr>
                 <w:i/>
-                <w:lang w:val="en-US"/>
               </w:rPr>
             </w:pPr>
             <w:r>
@@ -3069,7 +3036,7 @@
                 <w:i/>
                 <w:lang w:val="en-US"/>
               </w:rPr>
-              <w:t>Tessellation Shader</w:t>
+              <w:t>Shader</w:t>
             </w:r>
           </w:p>
         </w:tc>
@@ -3082,7 +3049,7 @@
               <w:pStyle w:val="ac"/>
             </w:pPr>
             <w:r>
-              <w:t>Шейдер тесселяции(замощения)</w:t>
+              <w:t>Шейдер</w:t>
             </w:r>
           </w:p>
         </w:tc>
@@ -3095,7 +3062,20 @@
               <w:pStyle w:val="ac"/>
             </w:pPr>
             <w:r>
-              <w:t>Один из этапов графического конвейера</w:t>
+              <w:t xml:space="preserve">Программа на специальном языке, предназначенная для исполнения на ГП. В </w:t>
+            </w:r>
+            <w:r>
+              <w:rPr>
+                <w:i/>
+                <w:lang w:val="en-US"/>
+              </w:rPr>
+              <w:t>Vulkan</w:t>
+            </w:r>
+            <w:r>
+              <w:t xml:space="preserve"> </w:t>
+            </w:r>
+            <w:r>
+              <w:t>представляет собой программируемую стадию графического конвейера</w:t>
             </w:r>
           </w:p>
         </w:tc>
@@ -3110,7 +3090,6 @@
               <w:pStyle w:val="ac"/>
               <w:rPr>
                 <w:i/>
-                <w:lang w:val="en-US"/>
               </w:rPr>
             </w:pPr>
             <w:r>
@@ -3118,7 +3097,7 @@
                 <w:i/>
                 <w:lang w:val="en-US"/>
               </w:rPr>
-              <w:t>Validation Layer</w:t>
+              <w:t>SPIR-V</w:t>
             </w:r>
           </w:p>
         </w:tc>
@@ -3131,7 +3110,7 @@
               <w:pStyle w:val="ac"/>
             </w:pPr>
             <w:r>
-              <w:t>Слой валидации</w:t>
+              <w:t>-</w:t>
             </w:r>
           </w:p>
         </w:tc>
@@ -3144,7 +3123,15 @@
               <w:pStyle w:val="ac"/>
             </w:pPr>
             <w:r>
-              <w:t>Прослойка между драйвером и хостом для перехвата ошибок и обработок ошибок, записи логов и трассировки вызовов</w:t>
+              <w:t xml:space="preserve">Промежуточный кроссплатформенный </w:t>
+            </w:r>
+            <w:proofErr w:type="spellStart"/>
+            <w:r>
+              <w:t>шейдерный</w:t>
+            </w:r>
+            <w:proofErr w:type="spellEnd"/>
+            <w:r>
+              <w:t xml:space="preserve"> байт-код</w:t>
             </w:r>
           </w:p>
         </w:tc>
@@ -3159,6 +3146,7 @@
               <w:pStyle w:val="ac"/>
               <w:rPr>
                 <w:i/>
+                <w:lang w:val="en-US"/>
               </w:rPr>
             </w:pPr>
             <w:r>
@@ -3166,7 +3154,23 @@
                 <w:i/>
                 <w:lang w:val="en-US"/>
               </w:rPr>
-              <w:t>Vertex Shader</w:t>
+              <w:t>Tessellation</w:t>
+            </w:r>
+          </w:p>
+        </w:tc>
+        <w:tc>
+          <w:tcPr>
+            <w:tcW w:w="3115" w:type="dxa"/>
+          </w:tcPr>
+          <w:p>
+            <w:pPr>
+              <w:pStyle w:val="ac"/>
+              <w:rPr>
+                <w:lang w:val="en-US"/>
+              </w:rPr>
+            </w:pPr>
+            <w:r>
+              <w:t>Тесселяция</w:t>
             </w:r>
           </w:p>
         </w:tc>
@@ -3179,7 +3183,33 @@
               <w:pStyle w:val="ac"/>
             </w:pPr>
             <w:r>
-              <w:t>Вершинный шейдер</w:t>
+              <w:t>А</w:t>
+            </w:r>
+            <w:r>
+              <w:t>втоматизированный процесс добавления новых выпуклых многоугольников в полигональную сетку с целью повышения детализации сетки.</w:t>
+            </w:r>
+          </w:p>
+        </w:tc>
+      </w:tr>
+      <w:tr>
+        <w:tc>
+          <w:tcPr>
+            <w:tcW w:w="3115" w:type="dxa"/>
+          </w:tcPr>
+          <w:p>
+            <w:pPr>
+              <w:pStyle w:val="ac"/>
+              <w:rPr>
+                <w:i/>
+                <w:lang w:val="en-US"/>
+              </w:rPr>
+            </w:pPr>
+            <w:r>
+              <w:rPr>
+                <w:i/>
+                <w:lang w:val="en-US"/>
+              </w:rPr>
+              <w:t>Tessellation Shader</w:t>
             </w:r>
           </w:p>
         </w:tc>
@@ -3192,6 +3222,117 @@
               <w:pStyle w:val="ac"/>
             </w:pPr>
             <w:r>
+              <w:t>Шейдер тесселяции(замощения)</w:t>
+            </w:r>
+          </w:p>
+        </w:tc>
+        <w:tc>
+          <w:tcPr>
+            <w:tcW w:w="3115" w:type="dxa"/>
+          </w:tcPr>
+          <w:p>
+            <w:pPr>
+              <w:pStyle w:val="ac"/>
+            </w:pPr>
+            <w:r>
+              <w:t>Один из этапов графического конвейера</w:t>
+            </w:r>
+          </w:p>
+        </w:tc>
+      </w:tr>
+      <w:tr>
+        <w:tc>
+          <w:tcPr>
+            <w:tcW w:w="3115" w:type="dxa"/>
+          </w:tcPr>
+          <w:p>
+            <w:pPr>
+              <w:pStyle w:val="ac"/>
+              <w:rPr>
+                <w:i/>
+                <w:lang w:val="en-US"/>
+              </w:rPr>
+            </w:pPr>
+            <w:r>
+              <w:rPr>
+                <w:i/>
+                <w:lang w:val="en-US"/>
+              </w:rPr>
+              <w:t>Validation Layer</w:t>
+            </w:r>
+          </w:p>
+        </w:tc>
+        <w:tc>
+          <w:tcPr>
+            <w:tcW w:w="3115" w:type="dxa"/>
+          </w:tcPr>
+          <w:p>
+            <w:pPr>
+              <w:pStyle w:val="ac"/>
+            </w:pPr>
+            <w:r>
+              <w:t>Слой валидации</w:t>
+            </w:r>
+          </w:p>
+        </w:tc>
+        <w:tc>
+          <w:tcPr>
+            <w:tcW w:w="3115" w:type="dxa"/>
+          </w:tcPr>
+          <w:p>
+            <w:pPr>
+              <w:pStyle w:val="ac"/>
+            </w:pPr>
+            <w:r>
+              <w:t>Прослойка между драйвером и хостом для перехвата ошибок и обработок ошибок, записи логов и трассировки вызовов</w:t>
+            </w:r>
+          </w:p>
+        </w:tc>
+      </w:tr>
+      <w:tr>
+        <w:tc>
+          <w:tcPr>
+            <w:tcW w:w="3115" w:type="dxa"/>
+          </w:tcPr>
+          <w:p>
+            <w:pPr>
+              <w:pStyle w:val="ac"/>
+              <w:rPr>
+                <w:i/>
+              </w:rPr>
+            </w:pPr>
+            <w:r>
+              <w:rPr>
+                <w:i/>
+                <w:lang w:val="en-US"/>
+              </w:rPr>
+              <w:lastRenderedPageBreak/>
+              <w:t>Vertex Shader</w:t>
+            </w:r>
+          </w:p>
+        </w:tc>
+        <w:tc>
+          <w:tcPr>
+            <w:tcW w:w="3115" w:type="dxa"/>
+          </w:tcPr>
+          <w:p>
+            <w:pPr>
+              <w:pStyle w:val="ac"/>
+            </w:pPr>
+            <w:r>
+              <w:t>Вершинный шейдер</w:t>
+            </w:r>
+          </w:p>
+        </w:tc>
+        <w:tc>
+          <w:tcPr>
+            <w:tcW w:w="3115" w:type="dxa"/>
+          </w:tcPr>
+          <w:p>
+            <w:pPr>
+              <w:pStyle w:val="ac"/>
+            </w:pPr>
+            <w:r>
               <w:t>Один из этапов графического конвейера</w:t>
             </w:r>
           </w:p>
@@ -3214,11 +3355,11 @@
           <w:numId w:val="12"/>
         </w:numPr>
       </w:pPr>
-      <w:bookmarkStart w:id="4" w:name="_Toc480464535"/>
+      <w:bookmarkStart w:id="3" w:name="_Toc480464535"/>
       <w:r>
         <w:t>Архитектурная модель</w:t>
       </w:r>
-      <w:bookmarkEnd w:id="4"/>
+      <w:bookmarkEnd w:id="3"/>
     </w:p>
     <w:p>
       <w:pPr>
@@ -3298,7 +3439,6 @@
         <w:rPr>
           <w:rFonts w:cs="Times New Roman"/>
         </w:rPr>
-        <w:lastRenderedPageBreak/>
         <w:t xml:space="preserve">Библиотека </w:t>
       </w:r>
       <w:r>
@@ -4020,7 +4160,6 @@
         </w:rPr>
       </w:pPr>
       <w:r>
-        <w:lastRenderedPageBreak/>
         <w:t xml:space="preserve">При включенном расширении </w:t>
       </w:r>
       <w:r>
@@ -4094,7 +4233,7 @@
           <w:lang w:val="en-US"/>
         </w:rPr>
       </w:pPr>
-      <w:bookmarkStart w:id="5" w:name="_Toc480464536"/>
+      <w:bookmarkStart w:id="4" w:name="_Toc480464536"/>
       <w:r>
         <w:t xml:space="preserve">Конвейеры </w:t>
       </w:r>
@@ -4105,7 +4244,7 @@
         </w:rPr>
         <w:t>Vulkan</w:t>
       </w:r>
-      <w:bookmarkEnd w:id="5"/>
+      <w:bookmarkEnd w:id="4"/>
     </w:p>
     <w:p>
       <w:pPr>
@@ -4254,6 +4393,7 @@
         <w:ind w:firstLine="709"/>
       </w:pPr>
       <w:r>
+        <w:lastRenderedPageBreak/>
         <w:t xml:space="preserve">Перед тем как запустить шейдер на выполнение, необходимо передать ему полученную из приложения информацию. Это происходит на этапе </w:t>
       </w:r>
       <w:r>
@@ -4342,7 +4482,6 @@
         </w:numPr>
       </w:pPr>
       <w:r>
-        <w:lastRenderedPageBreak/>
         <w:t>Геометрический шейдер – позволяет добавлять, изменять и удалять трёхмерные примитивы</w:t>
       </w:r>
     </w:p>
@@ -4452,6 +4591,7 @@
         <w:ind w:firstLine="709"/>
       </w:pPr>
       <w:r>
+        <w:lastRenderedPageBreak/>
         <w:t xml:space="preserve">Вычислительный конвейер состоит из всего одной стадии – вычислительного шейдера. Он позволяет производить произвольные вычисления для, например, симуляции системы частиц или расчёта отражения лучей. </w:t>
       </w:r>
     </w:p>
@@ -4466,14 +4606,14 @@
           <w:rFonts w:cs="Times New Roman"/>
         </w:rPr>
       </w:pPr>
-      <w:bookmarkStart w:id="6" w:name="_Toc480464537"/>
+      <w:bookmarkStart w:id="5" w:name="_Toc480464537"/>
       <w:r>
         <w:rPr>
           <w:rFonts w:cs="Times New Roman"/>
         </w:rPr>
         <w:t>Модель выполнения</w:t>
       </w:r>
-      <w:bookmarkEnd w:id="6"/>
+      <w:bookmarkEnd w:id="5"/>
     </w:p>
     <w:p>
       <w:pPr>
@@ -4535,7 +4675,6 @@
         </w:numPr>
       </w:pPr>
       <w:r>
-        <w:lastRenderedPageBreak/>
         <w:t>Для работы с вычислениями</w:t>
       </w:r>
     </w:p>
@@ -4817,9 +4956,6 @@
       </w:r>
     </w:p>
     <w:p>
-      <w:pPr>
-        <w:ind w:firstLine="709"/>
-      </w:pPr>
       <w:r>
         <w:t>Командные буферы могут находиться в нескольких состояниях:</w:t>
       </w:r>
@@ -4829,7 +4965,7 @@
         <w:pStyle w:val="a3"/>
         <w:numPr>
           <w:ilvl w:val="0"/>
-          <w:numId w:val="20"/>
+          <w:numId w:val="25"/>
         </w:numPr>
       </w:pPr>
       <w:r>
@@ -4841,7 +4977,7 @@
         <w:pStyle w:val="a3"/>
         <w:numPr>
           <w:ilvl w:val="0"/>
-          <w:numId w:val="20"/>
+          <w:numId w:val="25"/>
         </w:numPr>
       </w:pPr>
       <w:r>
@@ -4868,7 +5004,7 @@
         <w:pStyle w:val="a3"/>
         <w:numPr>
           <w:ilvl w:val="0"/>
-          <w:numId w:val="20"/>
+          <w:numId w:val="25"/>
         </w:numPr>
       </w:pPr>
       <w:r>
@@ -4880,7 +5016,7 @@
         <w:pStyle w:val="a3"/>
         <w:numPr>
           <w:ilvl w:val="0"/>
-          <w:numId w:val="20"/>
+          <w:numId w:val="25"/>
         </w:numPr>
       </w:pPr>
       <w:r>
@@ -4892,14 +5028,12 @@
         <w:pStyle w:val="a3"/>
         <w:numPr>
           <w:ilvl w:val="0"/>
-          <w:numId w:val="20"/>
+          <w:numId w:val="25"/>
         </w:numPr>
       </w:pPr>
       <w:r>
-        <w:t>Ошибка – буфер в этом состоянии может быть только освобожден</w:t>
-      </w:r>
-      <w:r>
-        <w:t>, сброшен на исходное состояние или включен в режим записи</w:t>
+        <w:lastRenderedPageBreak/>
+        <w:t>Ошибка – буфер в этом состоянии может быть только освобожден, сброшен на исходное состояние или включен в режим записи</w:t>
       </w:r>
     </w:p>
     <w:p>
@@ -4910,11 +5044,11 @@
           <w:numId w:val="12"/>
         </w:numPr>
       </w:pPr>
-      <w:bookmarkStart w:id="7" w:name="_Toc480464538"/>
+      <w:bookmarkStart w:id="6" w:name="_Toc480464538"/>
       <w:r>
         <w:t>Операции в очередях</w:t>
       </w:r>
-      <w:bookmarkEnd w:id="7"/>
+      <w:bookmarkEnd w:id="6"/>
     </w:p>
     <w:p>
       <w:pPr>
@@ -4977,7 +5111,6 @@
         <w:ind w:firstLine="709"/>
       </w:pPr>
       <w:r>
-        <w:lastRenderedPageBreak/>
         <w:t xml:space="preserve">Спецификация </w:t>
       </w:r>
       <w:r>
@@ -5062,16 +5195,19 @@
           <w:rFonts w:cs="Times New Roman"/>
         </w:rPr>
       </w:pPr>
-      <w:bookmarkStart w:id="8" w:name="_Toc480464539"/>
+      <w:bookmarkStart w:id="7" w:name="_Toc480464539"/>
       <w:r>
         <w:rPr>
           <w:rFonts w:cs="Times New Roman"/>
         </w:rPr>
         <w:t>Объектная модель</w:t>
       </w:r>
-      <w:bookmarkEnd w:id="8"/>
-    </w:p>
-    <w:p>
+      <w:bookmarkEnd w:id="7"/>
+    </w:p>
+    <w:p>
+      <w:pPr>
+        <w:ind w:firstLine="709"/>
+      </w:pPr>
       <w:r>
         <w:t xml:space="preserve">Устройства, очереди и сущности </w:t>
       </w:r>
@@ -5149,6 +5285,9 @@
       </w:r>
     </w:p>
     <w:p>
+      <w:pPr>
+        <w:ind w:firstLine="709"/>
+      </w:pPr>
       <w:r>
         <w:t xml:space="preserve">Все объекты, созданные с помощью сущности логического устройства </w:t>
       </w:r>
@@ -5206,6 +5345,7 @@
     </w:p>
     <w:p>
       <w:r>
+        <w:lastRenderedPageBreak/>
         <w:t xml:space="preserve">Предполагается, что создание и уничтожение объектов происходит нечасто, в отличии от выделения и освобождения памяти под объекты. Поэтому объектов, требующих явного выделения памяти рекомендуется использоваться пулы и кучи. </w:t>
       </w:r>
     </w:p>
@@ -5254,13 +5394,15 @@
       </w:r>
     </w:p>
     <w:p>
+      <w:pPr>
+        <w:ind w:firstLine="709"/>
+      </w:pPr>
       <w:r>
         <w:t>Драйвер никак не контролирует время жизни объектов, перекладывая эту задачу на плечи хоста. Хост сам должен контролировать, чтобы объекты не уничтожались во время использования.</w:t>
       </w:r>
     </w:p>
     <w:p>
       <w:r>
-        <w:lastRenderedPageBreak/>
         <w:t xml:space="preserve">Существует также набор объектов, которые нельзя уничтожать при любых или определённых условиях. </w:t>
       </w:r>
     </w:p>
@@ -5781,7 +5923,14 @@
         <w:rPr>
           <w:i/>
         </w:rPr>
-        <w:t>VkFence, VkSemaphore, VkEvent, VkQueryPool, VkBuffer, VkBufferView, VkImage, VkImageView, VkShaderModule, VkPipelineCache, VkPipeline, VkPipelineLayout, VkSampler, VkDescriptorSetLayout, VkDescriptorPool, VkFramebuffer, VkRenderPass, VkCommandPool, VkCommandBuffer, VkDeviceMemory</w:t>
+        <w:t xml:space="preserve">VkFence, VkSemaphore, VkEvent, VkQueryPool, VkBuffer, VkBufferView, VkImage, </w:t>
+      </w:r>
+      <w:r>
+        <w:rPr>
+          <w:i/>
+        </w:rPr>
+        <w:lastRenderedPageBreak/>
+        <w:t>VkImageView, VkShaderModule, VkPipelineCache, VkPipeline, VkPipelineLayout, VkSampler, VkDescriptorSetLayout, VkDescriptorPool, VkFramebuffer, VkRenderPass, VkCommandPool, VkCommandBuffer, VkDeviceMemory</w:t>
       </w:r>
     </w:p>
     <w:p>
@@ -5836,17 +5985,19 @@
           <w:rFonts w:cs="Times New Roman"/>
         </w:rPr>
       </w:pPr>
-      <w:bookmarkStart w:id="9" w:name="_Toc480464540"/>
-      <w:r>
-        <w:rPr>
-          <w:rFonts w:cs="Times New Roman"/>
-        </w:rPr>
-        <w:lastRenderedPageBreak/>
+      <w:bookmarkStart w:id="8" w:name="_Toc480464540"/>
+      <w:r>
+        <w:rPr>
+          <w:rFonts w:cs="Times New Roman"/>
+        </w:rPr>
         <w:t>Механизмы синхронизации</w:t>
       </w:r>
-      <w:bookmarkEnd w:id="9"/>
-    </w:p>
-    <w:p>
+      <w:bookmarkEnd w:id="8"/>
+    </w:p>
+    <w:p>
+      <w:pPr>
+        <w:ind w:firstLine="709"/>
+      </w:pPr>
       <w:r>
         <w:t xml:space="preserve">Синхронизация доступа к ресурсам является первичной задачей приложения-хоста. </w:t>
       </w:r>
@@ -5973,22 +6124,1038 @@
           <w:numId w:val="11"/>
         </w:numPr>
       </w:pPr>
-      <w:bookmarkStart w:id="10" w:name="_Toc480464541"/>
+      <w:bookmarkStart w:id="9" w:name="_Toc480464541"/>
       <w:r>
         <w:t>Обзор функций, структур данных, утилит</w:t>
       </w:r>
-      <w:bookmarkEnd w:id="10"/>
-    </w:p>
-    <w:p>
-      <w:pPr>
-        <w:rPr>
-          <w:rFonts w:eastAsiaTheme="majorEastAsia" w:cstheme="majorBidi"/>
-          <w:sz w:val="32"/>
-          <w:szCs w:val="32"/>
-        </w:rPr>
-      </w:pPr>
-      <w:r>
-        <w:br w:type="page"/>
+      <w:bookmarkEnd w:id="9"/>
+    </w:p>
+    <w:p>
+      <w:pPr>
+        <w:ind w:firstLine="709"/>
+      </w:pPr>
+      <w:r>
+        <w:t xml:space="preserve">В этой главе будет осуществлён обзор утилит, поставляемых вместе с </w:t>
+      </w:r>
+      <w:r>
+        <w:rPr>
+          <w:i/>
+          <w:lang w:val="en-US"/>
+        </w:rPr>
+        <w:t>SDK</w:t>
+      </w:r>
+      <w:r>
+        <w:rPr>
+          <w:i/>
+        </w:rPr>
+        <w:t xml:space="preserve"> </w:t>
+      </w:r>
+      <w:r>
+        <w:rPr>
+          <w:i/>
+          <w:lang w:val="en-US"/>
+        </w:rPr>
+        <w:t>Vulkan</w:t>
+      </w:r>
+      <w:r>
+        <w:t xml:space="preserve">, а также функции и структуры данных, необходимых для реализации вычислений на ГП с помощью технологии </w:t>
+      </w:r>
+      <w:r>
+        <w:rPr>
+          <w:i/>
+          <w:lang w:val="en-US"/>
+        </w:rPr>
+        <w:t>Vulkan</w:t>
+      </w:r>
+      <w:r>
+        <w:t>.</w:t>
+      </w:r>
+      <w:r>
+        <w:t xml:space="preserve"> Так как основное предназначение библиотеки </w:t>
+      </w:r>
+      <w:r>
+        <w:rPr>
+          <w:i/>
+          <w:lang w:val="en-US"/>
+        </w:rPr>
+        <w:t>Vulkan</w:t>
+      </w:r>
+      <w:r>
+        <w:t xml:space="preserve"> это отрисовка графики и связанных с ней вычислений, очень многие функции будут не нужны.</w:t>
+      </w:r>
+    </w:p>
+    <w:p>
+      <w:pPr>
+        <w:pStyle w:val="2"/>
+        <w:numPr>
+          <w:ilvl w:val="1"/>
+          <w:numId w:val="11"/>
+        </w:numPr>
+      </w:pPr>
+      <w:r>
+        <w:t>Обзор утилит</w:t>
+      </w:r>
+    </w:p>
+    <w:p>
+      <w:r>
+        <w:t xml:space="preserve">В комплекте с </w:t>
+      </w:r>
+      <w:r>
+        <w:rPr>
+          <w:i/>
+          <w:lang w:val="en-US"/>
+        </w:rPr>
+        <w:t>SDK</w:t>
+      </w:r>
+      <w:r>
+        <w:rPr>
+          <w:i/>
+        </w:rPr>
+        <w:t xml:space="preserve"> </w:t>
+      </w:r>
+      <w:r>
+        <w:rPr>
+          <w:i/>
+          <w:lang w:val="en-US"/>
+        </w:rPr>
+        <w:t>Vulkan</w:t>
+      </w:r>
+      <w:r>
+        <w:rPr>
+          <w:i/>
+        </w:rPr>
+        <w:t xml:space="preserve"> </w:t>
+      </w:r>
+      <w:r>
+        <w:t>поставляются следующие утилиты:</w:t>
+      </w:r>
+    </w:p>
+    <w:p>
+      <w:pPr>
+        <w:pStyle w:val="a3"/>
+        <w:numPr>
+          <w:ilvl w:val="0"/>
+          <w:numId w:val="24"/>
+        </w:numPr>
+      </w:pPr>
+      <w:r>
+        <w:rPr>
+          <w:i/>
+          <w:lang w:val="en-US"/>
+        </w:rPr>
+        <w:t>cube</w:t>
+      </w:r>
+      <w:r>
+        <w:rPr>
+          <w:i/>
+        </w:rPr>
+        <w:t xml:space="preserve"> </w:t>
+      </w:r>
+      <w:r>
+        <w:t xml:space="preserve">и </w:t>
+      </w:r>
+      <w:r>
+        <w:rPr>
+          <w:i/>
+          <w:lang w:val="en-US"/>
+        </w:rPr>
+        <w:t>cube</w:t>
+      </w:r>
+      <w:r>
+        <w:rPr>
+          <w:i/>
+        </w:rPr>
+        <w:t xml:space="preserve">_32 </w:t>
+      </w:r>
+      <w:r>
+        <w:t xml:space="preserve">– </w:t>
+      </w:r>
+      <w:r>
+        <w:t>демон</w:t>
+      </w:r>
+      <w:r>
+        <w:t>страционная</w:t>
+      </w:r>
+      <w:r>
+        <w:t xml:space="preserve"> прогр</w:t>
+      </w:r>
+      <w:r>
+        <w:t xml:space="preserve">амма с текстурированным вращающимся кубом. Версии </w:t>
+      </w:r>
+      <w:r>
+        <w:rPr>
+          <w:i/>
+          <w:lang w:val="en-US"/>
+        </w:rPr>
+        <w:t xml:space="preserve">x86-64 </w:t>
+      </w:r>
+      <w:r>
+        <w:t xml:space="preserve">и </w:t>
+      </w:r>
+      <w:r>
+        <w:rPr>
+          <w:i/>
+          <w:lang w:val="en-US"/>
+        </w:rPr>
+        <w:t>x86</w:t>
+      </w:r>
+      <w:r>
+        <w:t xml:space="preserve"> соответственно</w:t>
+      </w:r>
+    </w:p>
+    <w:p>
+      <w:pPr>
+        <w:pStyle w:val="a3"/>
+        <w:numPr>
+          <w:ilvl w:val="0"/>
+          <w:numId w:val="24"/>
+        </w:numPr>
+      </w:pPr>
+      <w:proofErr w:type="spellStart"/>
+      <w:r>
+        <w:rPr>
+          <w:i/>
+          <w:lang w:val="en-US"/>
+        </w:rPr>
+        <w:t>glslandValidator</w:t>
+      </w:r>
+      <w:proofErr w:type="spellEnd"/>
+      <w:r>
+        <w:rPr>
+          <w:i/>
+        </w:rPr>
+        <w:t xml:space="preserve"> – </w:t>
+      </w:r>
+      <w:r>
+        <w:t xml:space="preserve">компилятор и </w:t>
+      </w:r>
+      <w:proofErr w:type="spellStart"/>
+      <w:r>
+        <w:t>валидатор</w:t>
+      </w:r>
+      <w:proofErr w:type="spellEnd"/>
+      <w:r>
+        <w:t xml:space="preserve">. Проверяет </w:t>
+      </w:r>
+      <w:proofErr w:type="spellStart"/>
+      <w:r>
+        <w:t>валидность</w:t>
+      </w:r>
+      <w:proofErr w:type="spellEnd"/>
+      <w:r>
+        <w:t xml:space="preserve"> кода на </w:t>
+      </w:r>
+      <w:r>
+        <w:rPr>
+          <w:i/>
+          <w:lang w:val="en-US"/>
+        </w:rPr>
+        <w:t>GLSL</w:t>
+      </w:r>
+      <w:r>
+        <w:rPr>
+          <w:i/>
+        </w:rPr>
+        <w:t xml:space="preserve"> </w:t>
+      </w:r>
+      <w:r>
+        <w:t xml:space="preserve">и компилирует его в </w:t>
+      </w:r>
+      <w:r>
+        <w:rPr>
+          <w:i/>
+          <w:lang w:val="en-US"/>
+        </w:rPr>
+        <w:t>SPIR</w:t>
+      </w:r>
+      <w:r>
+        <w:rPr>
+          <w:i/>
+        </w:rPr>
+        <w:t>-</w:t>
+      </w:r>
+      <w:r>
+        <w:rPr>
+          <w:i/>
+          <w:lang w:val="en-US"/>
+        </w:rPr>
+        <w:t>V</w:t>
+      </w:r>
+      <w:r>
+        <w:t>-совместимый байт-код</w:t>
+      </w:r>
+    </w:p>
+    <w:p>
+      <w:pPr>
+        <w:pStyle w:val="a3"/>
+        <w:numPr>
+          <w:ilvl w:val="0"/>
+          <w:numId w:val="24"/>
+        </w:numPr>
+      </w:pPr>
+      <w:proofErr w:type="spellStart"/>
+      <w:r>
+        <w:rPr>
+          <w:i/>
+          <w:lang w:val="en-US"/>
+        </w:rPr>
+        <w:t>glslc</w:t>
+      </w:r>
+      <w:proofErr w:type="spellEnd"/>
+      <w:r>
+        <w:rPr>
+          <w:i/>
+        </w:rPr>
+        <w:t xml:space="preserve"> –</w:t>
+      </w:r>
+      <w:r>
+        <w:t xml:space="preserve"> </w:t>
+      </w:r>
+      <w:r>
+        <w:t xml:space="preserve">компилятор </w:t>
+      </w:r>
+      <w:r>
+        <w:rPr>
+          <w:i/>
+          <w:lang w:val="en-US"/>
+        </w:rPr>
+        <w:t>GLSL</w:t>
+      </w:r>
+      <w:r>
+        <w:t xml:space="preserve"> </w:t>
+      </w:r>
+      <w:r>
+        <w:t xml:space="preserve">в </w:t>
+      </w:r>
+      <w:r>
+        <w:rPr>
+          <w:i/>
+          <w:lang w:val="en-US"/>
+        </w:rPr>
+        <w:t>SPIR</w:t>
+      </w:r>
+      <w:r>
+        <w:rPr>
+          <w:i/>
+        </w:rPr>
+        <w:t>-</w:t>
+      </w:r>
+      <w:r>
+        <w:rPr>
+          <w:i/>
+          <w:lang w:val="en-US"/>
+        </w:rPr>
+        <w:t>V</w:t>
+      </w:r>
+      <w:r>
+        <w:t>-совместимый байт-код</w:t>
+      </w:r>
+    </w:p>
+    <w:p>
+      <w:pPr>
+        <w:pStyle w:val="a3"/>
+        <w:numPr>
+          <w:ilvl w:val="0"/>
+          <w:numId w:val="24"/>
+        </w:numPr>
+      </w:pPr>
+      <w:proofErr w:type="spellStart"/>
+      <w:r>
+        <w:rPr>
+          <w:i/>
+          <w:lang w:val="en-US"/>
+        </w:rPr>
+        <w:t>spirv</w:t>
+      </w:r>
+      <w:proofErr w:type="spellEnd"/>
+      <w:r>
+        <w:rPr>
+          <w:i/>
+        </w:rPr>
+        <w:t>-</w:t>
+      </w:r>
+      <w:r>
+        <w:rPr>
+          <w:i/>
+          <w:lang w:val="en-US"/>
+        </w:rPr>
+        <w:t>as</w:t>
+      </w:r>
+      <w:r>
+        <w:rPr>
+          <w:i/>
+        </w:rPr>
+        <w:t xml:space="preserve"> </w:t>
+      </w:r>
+      <w:r>
+        <w:t xml:space="preserve">– </w:t>
+      </w:r>
+      <w:r>
+        <w:t xml:space="preserve">компилирует </w:t>
+      </w:r>
+      <w:r>
+        <w:t>удобочитаемый</w:t>
+      </w:r>
+      <w:r>
+        <w:t xml:space="preserve"> </w:t>
+      </w:r>
+      <w:r>
+        <w:rPr>
+          <w:i/>
+          <w:lang w:val="en-US"/>
+        </w:rPr>
+        <w:t>SPIR</w:t>
+      </w:r>
+      <w:r>
+        <w:rPr>
+          <w:i/>
+        </w:rPr>
+        <w:t>-</w:t>
+      </w:r>
+      <w:r>
+        <w:rPr>
+          <w:i/>
+          <w:lang w:val="en-US"/>
+        </w:rPr>
+        <w:t>V</w:t>
+      </w:r>
+      <w:r>
+        <w:t xml:space="preserve"> </w:t>
+      </w:r>
+      <w:r>
+        <w:t xml:space="preserve">код в байт-код </w:t>
+      </w:r>
+      <w:r>
+        <w:rPr>
+          <w:i/>
+          <w:lang w:val="en-US"/>
+        </w:rPr>
+        <w:t>SPIR</w:t>
+      </w:r>
+      <w:r>
+        <w:rPr>
+          <w:i/>
+        </w:rPr>
+        <w:t>-</w:t>
+      </w:r>
+      <w:r>
+        <w:rPr>
+          <w:i/>
+          <w:lang w:val="en-US"/>
+        </w:rPr>
+        <w:t>V</w:t>
+      </w:r>
+    </w:p>
+    <w:p>
+      <w:pPr>
+        <w:pStyle w:val="a3"/>
+        <w:numPr>
+          <w:ilvl w:val="0"/>
+          <w:numId w:val="24"/>
+        </w:numPr>
+      </w:pPr>
+      <w:proofErr w:type="spellStart"/>
+      <w:r>
+        <w:rPr>
+          <w:i/>
+          <w:lang w:val="en-US"/>
+        </w:rPr>
+        <w:t>spirv</w:t>
+      </w:r>
+      <w:proofErr w:type="spellEnd"/>
+      <w:r>
+        <w:rPr>
+          <w:i/>
+        </w:rPr>
+        <w:t>-</w:t>
+      </w:r>
+      <w:proofErr w:type="spellStart"/>
+      <w:r>
+        <w:rPr>
+          <w:i/>
+          <w:lang w:val="en-US"/>
+        </w:rPr>
+        <w:t>cfg</w:t>
+      </w:r>
+      <w:proofErr w:type="spellEnd"/>
+      <w:r>
+        <w:rPr>
+          <w:i/>
+        </w:rPr>
+        <w:t xml:space="preserve"> – </w:t>
+      </w:r>
+      <w:r>
+        <w:t xml:space="preserve">строит граф потока управления шейдера </w:t>
+      </w:r>
+      <w:r>
+        <w:rPr>
+          <w:i/>
+          <w:lang w:val="en-US"/>
+        </w:rPr>
+        <w:t>SPIR</w:t>
+      </w:r>
+      <w:r>
+        <w:rPr>
+          <w:i/>
+        </w:rPr>
+        <w:t>-</w:t>
+      </w:r>
+      <w:r>
+        <w:rPr>
+          <w:i/>
+          <w:lang w:val="en-US"/>
+        </w:rPr>
+        <w:t>V</w:t>
+      </w:r>
+    </w:p>
+    <w:p>
+      <w:pPr>
+        <w:pStyle w:val="a3"/>
+        <w:numPr>
+          <w:ilvl w:val="0"/>
+          <w:numId w:val="24"/>
+        </w:numPr>
+      </w:pPr>
+      <w:proofErr w:type="spellStart"/>
+      <w:r>
+        <w:rPr>
+          <w:i/>
+          <w:lang w:val="en-US"/>
+        </w:rPr>
+        <w:t>spirv</w:t>
+      </w:r>
+      <w:proofErr w:type="spellEnd"/>
+      <w:r>
+        <w:rPr>
+          <w:i/>
+        </w:rPr>
+        <w:t>-</w:t>
+      </w:r>
+      <w:r>
+        <w:rPr>
+          <w:i/>
+          <w:lang w:val="en-US"/>
+        </w:rPr>
+        <w:t>cross</w:t>
+      </w:r>
+      <w:r>
+        <w:rPr>
+          <w:i/>
+        </w:rPr>
+        <w:t xml:space="preserve"> – </w:t>
+      </w:r>
+      <w:r>
+        <w:t xml:space="preserve">транслирует байт-код </w:t>
+      </w:r>
+      <w:r>
+        <w:rPr>
+          <w:i/>
+          <w:lang w:val="en-US"/>
+        </w:rPr>
+        <w:t>SPIR</w:t>
+      </w:r>
+      <w:r>
+        <w:rPr>
+          <w:i/>
+        </w:rPr>
+        <w:t>-</w:t>
+      </w:r>
+      <w:r>
+        <w:rPr>
+          <w:i/>
+          <w:lang w:val="en-US"/>
+        </w:rPr>
+        <w:t>V</w:t>
+      </w:r>
+      <w:r>
+        <w:rPr>
+          <w:i/>
+        </w:rPr>
+        <w:t xml:space="preserve"> </w:t>
+      </w:r>
+      <w:r>
+        <w:t xml:space="preserve">в удобочитаемые файлы на </w:t>
+      </w:r>
+      <w:proofErr w:type="spellStart"/>
+      <w:r>
+        <w:t>шейдерных</w:t>
+      </w:r>
+      <w:proofErr w:type="spellEnd"/>
+      <w:r>
+        <w:t xml:space="preserve"> языках </w:t>
+      </w:r>
+      <w:r>
+        <w:rPr>
+          <w:i/>
+          <w:lang w:val="en-US"/>
+        </w:rPr>
+        <w:t>GLSL</w:t>
+      </w:r>
+      <w:r>
+        <w:t xml:space="preserve">, </w:t>
+      </w:r>
+      <w:r>
+        <w:rPr>
+          <w:i/>
+          <w:lang w:val="en-US"/>
+        </w:rPr>
+        <w:t>MSL</w:t>
+      </w:r>
+      <w:r>
+        <w:rPr>
+          <w:i/>
+        </w:rPr>
+        <w:t xml:space="preserve"> </w:t>
+      </w:r>
+      <w:r>
+        <w:t>(экспериментальная версия)</w:t>
+      </w:r>
+      <w:r>
+        <w:t xml:space="preserve">, </w:t>
+      </w:r>
+      <w:r>
+        <w:rPr>
+          <w:i/>
+          <w:lang w:val="en-US"/>
+        </w:rPr>
+        <w:t>C</w:t>
+      </w:r>
+      <w:r>
+        <w:rPr>
+          <w:i/>
+        </w:rPr>
+        <w:t>++</w:t>
+      </w:r>
+      <w:r>
+        <w:t xml:space="preserve"> (экспериментальная версия)</w:t>
+      </w:r>
+      <w:r>
+        <w:t>.</w:t>
+      </w:r>
+    </w:p>
+    <w:p>
+      <w:pPr>
+        <w:pStyle w:val="a3"/>
+        <w:numPr>
+          <w:ilvl w:val="0"/>
+          <w:numId w:val="24"/>
+        </w:numPr>
+      </w:pPr>
+      <w:proofErr w:type="spellStart"/>
+      <w:r>
+        <w:rPr>
+          <w:i/>
+          <w:lang w:val="en-US"/>
+        </w:rPr>
+        <w:t>spirv</w:t>
+      </w:r>
+      <w:proofErr w:type="spellEnd"/>
+      <w:r>
+        <w:rPr>
+          <w:i/>
+        </w:rPr>
+        <w:t>-</w:t>
+      </w:r>
+      <w:r>
+        <w:rPr>
+          <w:i/>
+          <w:lang w:val="en-US"/>
+        </w:rPr>
+        <w:t>dis</w:t>
+      </w:r>
+      <w:r>
+        <w:rPr>
+          <w:i/>
+        </w:rPr>
+        <w:t xml:space="preserve"> – </w:t>
+      </w:r>
+      <w:r>
+        <w:t xml:space="preserve">дизассемблирует байт-код </w:t>
+      </w:r>
+      <w:r>
+        <w:rPr>
+          <w:i/>
+          <w:lang w:val="en-US"/>
+        </w:rPr>
+        <w:t>SPIR</w:t>
+      </w:r>
+      <w:r>
+        <w:rPr>
+          <w:i/>
+        </w:rPr>
+        <w:t>-</w:t>
+      </w:r>
+      <w:r>
+        <w:rPr>
+          <w:i/>
+          <w:lang w:val="en-US"/>
+        </w:rPr>
+        <w:t>V</w:t>
+      </w:r>
+      <w:r>
+        <w:rPr>
+          <w:i/>
+        </w:rPr>
+        <w:t xml:space="preserve"> </w:t>
+      </w:r>
+      <w:r>
+        <w:t xml:space="preserve">в удобочитаемый </w:t>
+      </w:r>
+      <w:r>
+        <w:rPr>
+          <w:i/>
+          <w:lang w:val="en-US"/>
+        </w:rPr>
+        <w:t>SPIR</w:t>
+      </w:r>
+      <w:r>
+        <w:rPr>
+          <w:i/>
+        </w:rPr>
+        <w:t>-</w:t>
+      </w:r>
+      <w:r>
+        <w:rPr>
+          <w:i/>
+          <w:lang w:val="en-US"/>
+        </w:rPr>
+        <w:t>V</w:t>
+      </w:r>
+      <w:r>
+        <w:rPr>
+          <w:i/>
+        </w:rPr>
+        <w:t xml:space="preserve"> </w:t>
+      </w:r>
+      <w:r>
+        <w:t>код</w:t>
+      </w:r>
+    </w:p>
+    <w:p>
+      <w:pPr>
+        <w:pStyle w:val="a3"/>
+        <w:numPr>
+          <w:ilvl w:val="0"/>
+          <w:numId w:val="24"/>
+        </w:numPr>
+      </w:pPr>
+      <w:proofErr w:type="spellStart"/>
+      <w:r>
+        <w:rPr>
+          <w:i/>
+          <w:lang w:val="en-US"/>
+        </w:rPr>
+        <w:t>spirv</w:t>
+      </w:r>
+      <w:proofErr w:type="spellEnd"/>
+      <w:r>
+        <w:rPr>
+          <w:i/>
+        </w:rPr>
+        <w:t>-</w:t>
+      </w:r>
+      <w:r>
+        <w:rPr>
+          <w:i/>
+          <w:lang w:val="en-US"/>
+        </w:rPr>
+        <w:t>opt</w:t>
+      </w:r>
+      <w:r>
+        <w:t xml:space="preserve"> – </w:t>
+      </w:r>
+      <w:r>
+        <w:t xml:space="preserve">оптимизирует байт-код </w:t>
+      </w:r>
+      <w:r>
+        <w:rPr>
+          <w:i/>
+          <w:lang w:val="en-US"/>
+        </w:rPr>
+        <w:t>SPIR</w:t>
+      </w:r>
+      <w:r>
+        <w:rPr>
+          <w:i/>
+        </w:rPr>
+        <w:t>-</w:t>
+      </w:r>
+      <w:r>
+        <w:rPr>
+          <w:i/>
+          <w:lang w:val="en-US"/>
+        </w:rPr>
+        <w:t>V</w:t>
+      </w:r>
+    </w:p>
+    <w:p>
+      <w:pPr>
+        <w:pStyle w:val="a3"/>
+        <w:numPr>
+          <w:ilvl w:val="0"/>
+          <w:numId w:val="24"/>
+        </w:numPr>
+      </w:pPr>
+      <w:proofErr w:type="spellStart"/>
+      <w:r>
+        <w:rPr>
+          <w:i/>
+          <w:lang w:val="en-US"/>
+        </w:rPr>
+        <w:t>spirv</w:t>
+      </w:r>
+      <w:proofErr w:type="spellEnd"/>
+      <w:r>
+        <w:rPr>
+          <w:i/>
+        </w:rPr>
+        <w:t>-</w:t>
+      </w:r>
+      <w:r>
+        <w:rPr>
+          <w:i/>
+          <w:lang w:val="en-US"/>
+        </w:rPr>
+        <w:t>remap</w:t>
+      </w:r>
+      <w:r>
+        <w:t xml:space="preserve"> – </w:t>
+      </w:r>
+      <w:r>
+        <w:t xml:space="preserve">сжимает и оптимизирует байт-код </w:t>
+      </w:r>
+      <w:r>
+        <w:rPr>
+          <w:i/>
+          <w:lang w:val="en-US"/>
+        </w:rPr>
+        <w:t>SPIR</w:t>
+      </w:r>
+      <w:r>
+        <w:rPr>
+          <w:i/>
+        </w:rPr>
+        <w:t>-</w:t>
+      </w:r>
+      <w:r>
+        <w:rPr>
+          <w:i/>
+          <w:lang w:val="en-US"/>
+        </w:rPr>
+        <w:t>V</w:t>
+      </w:r>
+      <w:r>
+        <w:t>, удаляя неиспользуемые функции и отладочные символы</w:t>
+      </w:r>
+    </w:p>
+    <w:p>
+      <w:pPr>
+        <w:pStyle w:val="a3"/>
+        <w:numPr>
+          <w:ilvl w:val="0"/>
+          <w:numId w:val="24"/>
+        </w:numPr>
+      </w:pPr>
+      <w:proofErr w:type="spellStart"/>
+      <w:r>
+        <w:rPr>
+          <w:i/>
+          <w:lang w:val="en-US"/>
+        </w:rPr>
+        <w:t>spirv</w:t>
+      </w:r>
+      <w:proofErr w:type="spellEnd"/>
+      <w:r>
+        <w:rPr>
+          <w:i/>
+        </w:rPr>
+        <w:t>-</w:t>
+      </w:r>
+      <w:proofErr w:type="spellStart"/>
+      <w:r>
+        <w:rPr>
+          <w:i/>
+          <w:lang w:val="en-US"/>
+        </w:rPr>
+        <w:t>val</w:t>
+      </w:r>
+      <w:proofErr w:type="spellEnd"/>
+      <w:r>
+        <w:rPr>
+          <w:i/>
+        </w:rPr>
+        <w:t xml:space="preserve"> – </w:t>
+      </w:r>
+      <w:proofErr w:type="spellStart"/>
+      <w:r>
+        <w:t>валидатор</w:t>
+      </w:r>
+      <w:proofErr w:type="spellEnd"/>
+      <w:r>
+        <w:t xml:space="preserve"> байт-кода </w:t>
+      </w:r>
+      <w:r>
+        <w:rPr>
+          <w:i/>
+          <w:lang w:val="en-US"/>
+        </w:rPr>
+        <w:t>SPIR</w:t>
+      </w:r>
+      <w:r>
+        <w:rPr>
+          <w:i/>
+        </w:rPr>
+        <w:t>-</w:t>
+      </w:r>
+      <w:r>
+        <w:rPr>
+          <w:i/>
+          <w:lang w:val="en-US"/>
+        </w:rPr>
+        <w:t>V</w:t>
+      </w:r>
+    </w:p>
+    <w:p>
+      <w:pPr>
+        <w:pStyle w:val="a3"/>
+        <w:numPr>
+          <w:ilvl w:val="0"/>
+          <w:numId w:val="24"/>
+        </w:numPr>
+      </w:pPr>
+      <w:r>
+        <w:rPr>
+          <w:i/>
+          <w:lang w:val="en-US"/>
+        </w:rPr>
+        <w:t>via</w:t>
+      </w:r>
+      <w:r>
+        <w:rPr>
+          <w:i/>
+        </w:rPr>
+        <w:t xml:space="preserve"> – </w:t>
+      </w:r>
+      <w:r>
+        <w:t xml:space="preserve">проверяет наличие и </w:t>
+      </w:r>
+      <w:proofErr w:type="spellStart"/>
+      <w:r>
+        <w:t>валидность</w:t>
+      </w:r>
+      <w:proofErr w:type="spellEnd"/>
+      <w:r>
+        <w:t xml:space="preserve"> установленного драйвера </w:t>
+      </w:r>
+      <w:r>
+        <w:rPr>
+          <w:i/>
+          <w:lang w:val="en-US"/>
+        </w:rPr>
+        <w:t>Vulkan</w:t>
+      </w:r>
+      <w:r>
+        <w:rPr>
+          <w:i/>
+        </w:rPr>
+        <w:t xml:space="preserve"> </w:t>
+      </w:r>
+      <w:r>
+        <w:t xml:space="preserve">и наличие и состояние компонентов </w:t>
+      </w:r>
+      <w:r>
+        <w:rPr>
+          <w:i/>
+          <w:lang w:val="en-US"/>
+        </w:rPr>
+        <w:t>Vulkan</w:t>
+      </w:r>
+    </w:p>
+    <w:p>
+      <w:pPr>
+        <w:pStyle w:val="a3"/>
+        <w:numPr>
+          <w:ilvl w:val="0"/>
+          <w:numId w:val="24"/>
+        </w:numPr>
+      </w:pPr>
+      <w:proofErr w:type="spellStart"/>
+      <w:r>
+        <w:rPr>
+          <w:i/>
+          <w:lang w:val="en-US"/>
+        </w:rPr>
+        <w:t>vkreplay</w:t>
+      </w:r>
+      <w:proofErr w:type="spellEnd"/>
+      <w:r>
+        <w:rPr>
+          <w:i/>
+        </w:rPr>
+        <w:t xml:space="preserve"> </w:t>
+      </w:r>
+      <w:r>
+        <w:t>–</w:t>
+      </w:r>
+      <w:r>
+        <w:t xml:space="preserve"> </w:t>
+      </w:r>
+      <w:r>
+        <w:t>воспроизводит файл трассировки без необходимости в приложении, с которого была записана трассировка</w:t>
+      </w:r>
+    </w:p>
+    <w:p>
+      <w:pPr>
+        <w:pStyle w:val="a3"/>
+        <w:numPr>
+          <w:ilvl w:val="0"/>
+          <w:numId w:val="24"/>
+        </w:numPr>
+      </w:pPr>
+      <w:proofErr w:type="spellStart"/>
+      <w:r>
+        <w:rPr>
+          <w:i/>
+          <w:lang w:val="en-US"/>
+        </w:rPr>
+        <w:lastRenderedPageBreak/>
+        <w:t>vktrace</w:t>
+      </w:r>
+      <w:proofErr w:type="spellEnd"/>
+      <w:r>
+        <w:rPr>
+          <w:i/>
+        </w:rPr>
+        <w:t xml:space="preserve"> </w:t>
+      </w:r>
+      <w:r>
+        <w:t>–</w:t>
+      </w:r>
+      <w:r>
+        <w:t xml:space="preserve"> </w:t>
+      </w:r>
+      <w:r>
+        <w:t xml:space="preserve">трассировщик вызовов </w:t>
+      </w:r>
+      <w:r>
+        <w:rPr>
+          <w:i/>
+          <w:lang w:val="en-US"/>
+        </w:rPr>
+        <w:t>API</w:t>
+      </w:r>
+      <w:r>
+        <w:rPr>
+          <w:i/>
+        </w:rPr>
+        <w:t xml:space="preserve"> </w:t>
+      </w:r>
+      <w:r>
+        <w:rPr>
+          <w:i/>
+          <w:lang w:val="en-US"/>
+        </w:rPr>
+        <w:t>Vulkan</w:t>
       </w:r>
     </w:p>
     <w:p>
@@ -5999,12 +7166,11 @@
           <w:numId w:val="11"/>
         </w:numPr>
       </w:pPr>
-      <w:bookmarkStart w:id="11" w:name="_Toc480464542"/>
-      <w:r>
-        <w:lastRenderedPageBreak/>
+      <w:bookmarkStart w:id="10" w:name="_Toc480464542"/>
+      <w:r>
         <w:t>Список литературы</w:t>
       </w:r>
-      <w:bookmarkEnd w:id="11"/>
+      <w:bookmarkEnd w:id="10"/>
     </w:p>
     <w:p>
       <w:r>
@@ -6019,6 +7185,96 @@
           <w:numId w:val="23"/>
         </w:numPr>
       </w:pPr>
+      <w:proofErr w:type="spellStart"/>
+      <w:r>
+        <w:rPr>
+          <w:lang w:val="en-US"/>
+        </w:rPr>
+        <w:t>LunarG</w:t>
+      </w:r>
+      <w:proofErr w:type="spellEnd"/>
+      <w:r>
+        <w:t xml:space="preserve"> </w:t>
+      </w:r>
+      <w:r>
+        <w:rPr>
+          <w:lang w:val="en-US"/>
+        </w:rPr>
+        <w:t>Vulkan</w:t>
+      </w:r>
+      <w:r>
+        <w:t xml:space="preserve"> </w:t>
+      </w:r>
+      <w:r>
+        <w:rPr>
+          <w:lang w:val="en-US"/>
+        </w:rPr>
+        <w:t>Installation</w:t>
+      </w:r>
+      <w:r>
+        <w:t xml:space="preserve"> </w:t>
+      </w:r>
+      <w:r>
+        <w:rPr>
+          <w:lang w:val="en-US"/>
+        </w:rPr>
+        <w:t>Analyzer</w:t>
+      </w:r>
+      <w:r>
+        <w:t xml:space="preserve"> (</w:t>
+      </w:r>
+      <w:r>
+        <w:rPr>
+          <w:lang w:val="en-US"/>
+        </w:rPr>
+        <w:t>VIA</w:t>
+      </w:r>
+      <w:r>
+        <w:t xml:space="preserve">) / </w:t>
+      </w:r>
+      <w:proofErr w:type="spellStart"/>
+      <w:r>
+        <w:rPr>
+          <w:lang w:val="en-US"/>
+        </w:rPr>
+        <w:t>LunarXchange</w:t>
+      </w:r>
+      <w:proofErr w:type="spellEnd"/>
+      <w:r>
+        <w:t xml:space="preserve">. </w:t>
+      </w:r>
+      <w:r>
+        <w:t>–</w:t>
+      </w:r>
+      <w:r>
+        <w:t xml:space="preserve"> </w:t>
+      </w:r>
+      <w:r>
+        <w:t xml:space="preserve">Электрон. текстовые дан. – Режим доступа: </w:t>
+      </w:r>
+      <w:hyperlink r:id="rId12" w:history="1">
+        <w:r>
+          <w:rPr>
+            <w:rStyle w:val="a6"/>
+          </w:rPr>
+          <w:t>https://vulkan.lunarg.com/doc/sdk/1.0.46.0/windows/via.html</w:t>
+        </w:r>
+      </w:hyperlink>
+      <w:r>
+        <w:t>, свободный</w:t>
+      </w:r>
+      <w:r>
+        <w:t>.</w:t>
+      </w:r>
+    </w:p>
+    <w:p>
+      <w:pPr>
+        <w:pStyle w:val="a3"/>
+        <w:numPr>
+          <w:ilvl w:val="0"/>
+          <w:numId w:val="23"/>
+        </w:numPr>
+      </w:pPr>
       <w:r>
         <w:rPr>
           <w:rFonts w:cs="Times New Roman"/>
@@ -6064,7 +7320,7 @@
         </w:rPr>
         <w:t xml:space="preserve"> [Электронный ресурс] / Википедия: свободная электронная энциклопедия. – Электрон. текстовые дан. – Режим доступа: </w:t>
       </w:r>
-      <w:hyperlink r:id="rId12" w:history="1">
+      <w:hyperlink r:id="rId13" w:history="1">
         <w:r>
           <w:rPr>
             <w:rStyle w:val="a6"/>
@@ -6086,6 +7342,93 @@
       </w:pPr>
       <w:r>
         <w:rPr>
+          <w:lang w:val="en-US"/>
+        </w:rPr>
+        <w:t>SPIR</w:t>
+      </w:r>
+      <w:r>
+        <w:t>-</w:t>
+      </w:r>
+      <w:r>
+        <w:rPr>
+          <w:lang w:val="en-US"/>
+        </w:rPr>
+        <w:t>V</w:t>
+      </w:r>
+      <w:r>
+        <w:t xml:space="preserve"> </w:t>
+      </w:r>
+      <w:r>
+        <w:rPr>
+          <w:lang w:val="en-US"/>
+        </w:rPr>
+        <w:t>toolchain</w:t>
+      </w:r>
+      <w:r>
+        <w:t xml:space="preserve"> [</w:t>
+      </w:r>
+      <w:r>
+        <w:t>Электронный ресурс</w:t>
+      </w:r>
+      <w:r>
+        <w:t>]</w:t>
+      </w:r>
+      <w:r>
+        <w:t xml:space="preserve"> / </w:t>
+      </w:r>
+      <w:proofErr w:type="spellStart"/>
+      <w:r>
+        <w:rPr>
+          <w:lang w:val="en-US"/>
+        </w:rPr>
+        <w:t>LunarXchange</w:t>
+      </w:r>
+      <w:proofErr w:type="spellEnd"/>
+      <w:r>
+        <w:t xml:space="preserve">. </w:t>
+      </w:r>
+      <w:r>
+        <w:t>–</w:t>
+      </w:r>
+      <w:r>
+        <w:t xml:space="preserve"> </w:t>
+      </w:r>
+      <w:r>
+        <w:t xml:space="preserve">Электрон. текстовые дан. – Режим доступа: </w:t>
+      </w:r>
+      <w:hyperlink r:id="rId14" w:history="1">
+        <w:r>
+          <w:rPr>
+            <w:rStyle w:val="a6"/>
+          </w:rPr>
+          <w:t>https://vulkan.lunarg.com/doc/vie</w:t>
+        </w:r>
+        <w:bookmarkStart w:id="11" w:name="_GoBack"/>
+        <w:bookmarkEnd w:id="11"/>
+        <w:r>
+          <w:rPr>
+            <w:rStyle w:val="a6"/>
+          </w:rPr>
+          <w:t>w/1.0.46.0/windows/spirv_toolchain.html</w:t>
+        </w:r>
+      </w:hyperlink>
+      <w:r>
+        <w:t>, свободный</w:t>
+      </w:r>
+      <w:r>
+        <w:t>.</w:t>
+      </w:r>
+    </w:p>
+    <w:p>
+      <w:pPr>
+        <w:pStyle w:val="a3"/>
+        <w:numPr>
+          <w:ilvl w:val="0"/>
+          <w:numId w:val="23"/>
+        </w:numPr>
+      </w:pPr>
+      <w:r>
+        <w:rPr>
           <w:rFonts w:cs="Times New Roman"/>
           <w:szCs w:val="24"/>
         </w:rPr>
@@ -6105,54 +7448,47 @@
           <w:rFonts w:cs="Times New Roman"/>
           <w:szCs w:val="24"/>
         </w:rPr>
-        <w:t>) от Khronos Group</w:t>
-      </w:r>
+        <w:t xml:space="preserve">) от Khronos Group [Электронный ресурс] / </w:t>
+      </w:r>
+      <w:proofErr w:type="spellStart"/>
       <w:r>
         <w:rPr>
           <w:rFonts w:cs="Times New Roman"/>
           <w:szCs w:val="24"/>
         </w:rPr>
-        <w:t xml:space="preserve"> [Электронный ресурс] / </w:t>
-      </w:r>
-      <w:proofErr w:type="spellStart"/>
+        <w:t>Хабрахабр</w:t>
+      </w:r>
+      <w:proofErr w:type="spellEnd"/>
       <w:r>
         <w:rPr>
           <w:rFonts w:cs="Times New Roman"/>
           <w:szCs w:val="24"/>
         </w:rPr>
-        <w:t>Хабрахабр</w:t>
-      </w:r>
-      <w:proofErr w:type="spellEnd"/>
+        <w:t xml:space="preserve">: электронный ресурс для </w:t>
+      </w:r>
       <w:r>
         <w:rPr>
           <w:rFonts w:cs="Times New Roman"/>
           <w:szCs w:val="24"/>
-        </w:rPr>
-        <w:t xml:space="preserve">: ресурс для </w:t>
+          <w:lang w:val="en-US"/>
+        </w:rPr>
+        <w:t>IT</w:t>
       </w:r>
       <w:r>
         <w:rPr>
           <w:rFonts w:cs="Times New Roman"/>
           <w:szCs w:val="24"/>
-          <w:lang w:val="en-US"/>
-        </w:rPr>
-        <w:t>IT</w:t>
+        </w:rPr>
+        <w:t>-специалистов</w:t>
       </w:r>
       <w:r>
         <w:rPr>
           <w:rFonts w:cs="Times New Roman"/>
           <w:szCs w:val="24"/>
         </w:rPr>
-        <w:t>-специалистов</w:t>
-      </w:r>
-      <w:r>
-        <w:rPr>
-          <w:rFonts w:cs="Times New Roman"/>
-          <w:szCs w:val="24"/>
-        </w:rPr>
         <w:t xml:space="preserve">. – Электрон. текстовые дан. – Режим доступа: </w:t>
       </w:r>
-      <w:hyperlink r:id="rId13" w:history="1">
+      <w:hyperlink r:id="rId15" w:history="1">
         <w:r>
           <w:rPr>
             <w:rStyle w:val="a6"/>
@@ -6284,7 +7620,7 @@
         </w:rPr>
         <w:t xml:space="preserve">. – Электрон. текстовые дан. – 2016. – Режим доступа: </w:t>
       </w:r>
-      <w:hyperlink r:id="rId14" w:history="1">
+      <w:hyperlink r:id="rId16" w:history="1">
         <w:r>
           <w:rPr>
             <w:rStyle w:val="a6"/>
@@ -6332,7 +7668,7 @@
         </w:rPr>
         <w:t xml:space="preserve">. – Электрон. текстовые дан. – Режим доступа: </w:t>
       </w:r>
-      <w:hyperlink r:id="rId15" w:history="1">
+      <w:hyperlink r:id="rId17" w:history="1">
         <w:r>
           <w:rPr>
             <w:rStyle w:val="a6"/>
@@ -6366,7 +7702,7 @@
         </w:rPr>
         <w:t xml:space="preserve"> [Электронный ресурс] / Википедия: свободная электронная энциклопедия. – Электрон. текстовые дан. – Режим доступа: </w:t>
       </w:r>
-      <w:hyperlink r:id="rId16" w:history="1">
+      <w:hyperlink r:id="rId18" w:history="1">
         <w:r>
           <w:rPr>
             <w:rStyle w:val="a6"/>
@@ -6419,7 +7755,7 @@
         </w:rPr>
         <w:t xml:space="preserve"> [Электронный ресурс] / Википедия: свободная электронная энциклопедия. – Электрон. текстовые дан. – Режим доступа: </w:t>
       </w:r>
-      <w:hyperlink r:id="rId17" w:history="1">
+      <w:hyperlink r:id="rId19" w:history="1">
         <w:r>
           <w:rPr>
             <w:rStyle w:val="a6"/>
@@ -6428,10 +7764,7 @@
         </w:r>
       </w:hyperlink>
       <w:r>
-        <w:t>, свободный</w:t>
-      </w:r>
-      <w:r>
-        <w:t>.</w:t>
+        <w:t>, свободный.</w:t>
       </w:r>
     </w:p>
     <w:p>
@@ -6470,7 +7803,7 @@
         </w:rPr>
         <w:t xml:space="preserve">. – Электрон. текстовые дан. – Режим доступа: </w:t>
       </w:r>
-      <w:hyperlink r:id="rId18" w:history="1">
+      <w:hyperlink r:id="rId20" w:history="1">
         <w:r>
           <w:rPr>
             <w:rStyle w:val="a6"/>
@@ -6479,32 +7812,11 @@
         </w:r>
       </w:hyperlink>
       <w:r>
-        <w:t>, свободный.</w:t>
-      </w:r>
-    </w:p>
-    <w:p>
-      <w:pPr>
-        <w:pStyle w:val="a3"/>
-        <w:numPr>
-          <w:ilvl w:val="0"/>
-          <w:numId w:val="23"/>
-        </w:numPr>
-      </w:pPr>
-    </w:p>
-    <w:p>
-      <w:pPr>
-        <w:spacing w:after="0" w:line="360" w:lineRule="auto"/>
-        <w:ind w:left="-284"/>
-        <w:rPr>
-          <w:rFonts w:eastAsia="Times New Roman" w:cs="Times New Roman"/>
-          <w:sz w:val="28"/>
-          <w:szCs w:val="28"/>
-          <w:lang w:eastAsia="ru-RU"/>
-        </w:rPr>
-      </w:pPr>
+        <w:t xml:space="preserve">, свободный. </w:t>
+      </w:r>
     </w:p>
     <w:sectPr>
-      <w:footerReference w:type="default" r:id="rId19"/>
+      <w:footerReference w:type="default" r:id="rId21"/>
       <w:pgSz w:w="11906" w:h="16838"/>
       <w:pgMar w:top="1134" w:right="850" w:bottom="1134" w:left="1701" w:header="708" w:footer="708" w:gutter="0"/>
       <w:cols w:space="708"/>
@@ -6550,7 +7862,6 @@
         <w:docPartUnique/>
       </w:docPartObj>
     </w:sdtPr>
-    <w:sdtEndPr/>
     <w:sdtContent>
       <w:p>
         <w:pPr>
@@ -7188,6 +8499,119 @@
     </w:lvl>
   </w:abstractNum>
   <w:abstractNum w:abstractNumId="5" w15:restartNumberingAfterBreak="0">
+    <w:nsid w:val="1D5615AA"/>
+    <w:multiLevelType w:val="hybridMultilevel"/>
+    <w:tmpl w:val="8E3C3518"/>
+    <w:lvl w:ilvl="0" w:tplc="04190001">
+      <w:start w:val="1"/>
+      <w:numFmt w:val="bullet"/>
+      <w:lvlText w:val=""/>
+      <w:lvlJc w:val="left"/>
+      <w:pPr>
+        <w:ind w:left="720" w:hanging="360"/>
+      </w:pPr>
+      <w:rPr>
+        <w:rFonts w:ascii="Symbol" w:hAnsi="Symbol" w:hint="default"/>
+      </w:rPr>
+    </w:lvl>
+    <w:lvl w:ilvl="1" w:tplc="04190003" w:tentative="1">
+      <w:start w:val="1"/>
+      <w:numFmt w:val="bullet"/>
+      <w:lvlText w:val="o"/>
+      <w:lvlJc w:val="left"/>
+      <w:pPr>
+        <w:ind w:left="1440" w:hanging="360"/>
+      </w:pPr>
+      <w:rPr>
+        <w:rFonts w:ascii="Courier New" w:hAnsi="Courier New" w:cs="Courier New" w:hint="default"/>
+      </w:rPr>
+    </w:lvl>
+    <w:lvl w:ilvl="2" w:tplc="04190005" w:tentative="1">
+      <w:start w:val="1"/>
+      <w:numFmt w:val="bullet"/>
+      <w:lvlText w:val=""/>
+      <w:lvlJc w:val="left"/>
+      <w:pPr>
+        <w:ind w:left="2160" w:hanging="360"/>
+      </w:pPr>
+      <w:rPr>
+        <w:rFonts w:ascii="Wingdings" w:hAnsi="Wingdings" w:hint="default"/>
+      </w:rPr>
+    </w:lvl>
+    <w:lvl w:ilvl="3" w:tplc="04190001" w:tentative="1">
+      <w:start w:val="1"/>
+      <w:numFmt w:val="bullet"/>
+      <w:lvlText w:val=""/>
+      <w:lvlJc w:val="left"/>
+      <w:pPr>
+        <w:ind w:left="2880" w:hanging="360"/>
+      </w:pPr>
+      <w:rPr>
+        <w:rFonts w:ascii="Symbol" w:hAnsi="Symbol" w:hint="default"/>
+      </w:rPr>
+    </w:lvl>
+    <w:lvl w:ilvl="4" w:tplc="04190003" w:tentative="1">
+      <w:start w:val="1"/>
+      <w:numFmt w:val="bullet"/>
+      <w:lvlText w:val="o"/>
+      <w:lvlJc w:val="left"/>
+      <w:pPr>
+        <w:ind w:left="3600" w:hanging="360"/>
+      </w:pPr>
+      <w:rPr>
+        <w:rFonts w:ascii="Courier New" w:hAnsi="Courier New" w:cs="Courier New" w:hint="default"/>
+      </w:rPr>
+    </w:lvl>
+    <w:lvl w:ilvl="5" w:tplc="04190005" w:tentative="1">
+      <w:start w:val="1"/>
+      <w:numFmt w:val="bullet"/>
+      <w:lvlText w:val=""/>
+      <w:lvlJc w:val="left"/>
+      <w:pPr>
+        <w:ind w:left="4320" w:hanging="360"/>
+      </w:pPr>
+      <w:rPr>
+        <w:rFonts w:ascii="Wingdings" w:hAnsi="Wingdings" w:hint="default"/>
+      </w:rPr>
+    </w:lvl>
+    <w:lvl w:ilvl="6" w:tplc="04190001" w:tentative="1">
+      <w:start w:val="1"/>
+      <w:numFmt w:val="bullet"/>
+      <w:lvlText w:val=""/>
+      <w:lvlJc w:val="left"/>
+      <w:pPr>
+        <w:ind w:left="5040" w:hanging="360"/>
+      </w:pPr>
+      <w:rPr>
+        <w:rFonts w:ascii="Symbol" w:hAnsi="Symbol" w:hint="default"/>
+      </w:rPr>
+    </w:lvl>
+    <w:lvl w:ilvl="7" w:tplc="04190003" w:tentative="1">
+      <w:start w:val="1"/>
+      <w:numFmt w:val="bullet"/>
+      <w:lvlText w:val="o"/>
+      <w:lvlJc w:val="left"/>
+      <w:pPr>
+        <w:ind w:left="5760" w:hanging="360"/>
+      </w:pPr>
+      <w:rPr>
+        <w:rFonts w:ascii="Courier New" w:hAnsi="Courier New" w:cs="Courier New" w:hint="default"/>
+      </w:rPr>
+    </w:lvl>
+    <w:lvl w:ilvl="8" w:tplc="04190005" w:tentative="1">
+      <w:start w:val="1"/>
+      <w:numFmt w:val="bullet"/>
+      <w:lvlText w:val=""/>
+      <w:lvlJc w:val="left"/>
+      <w:pPr>
+        <w:ind w:left="6480" w:hanging="360"/>
+      </w:pPr>
+      <w:rPr>
+        <w:rFonts w:ascii="Wingdings" w:hAnsi="Wingdings" w:hint="default"/>
+      </w:rPr>
+    </w:lvl>
+  </w:abstractNum>
+  <w:abstractNum w:abstractNumId="6" w15:restartNumberingAfterBreak="0">
     <w:nsid w:val="25EE491E"/>
     <w:multiLevelType w:val="hybridMultilevel"/>
     <w:tmpl w:val="B284EAA8"/>
@@ -7276,7 +8700,7 @@
       </w:pPr>
     </w:lvl>
   </w:abstractNum>
-  <w:abstractNum w:abstractNumId="6" w15:restartNumberingAfterBreak="0">
+  <w:abstractNum w:abstractNumId="7" w15:restartNumberingAfterBreak="0">
     <w:nsid w:val="306726D0"/>
     <w:multiLevelType w:val="hybridMultilevel"/>
     <w:tmpl w:val="5FAA5AE8"/>
@@ -7362,7 +8786,7 @@
       </w:pPr>
     </w:lvl>
   </w:abstractNum>
-  <w:abstractNum w:abstractNumId="7" w15:restartNumberingAfterBreak="0">
+  <w:abstractNum w:abstractNumId="8" w15:restartNumberingAfterBreak="0">
     <w:nsid w:val="349625BC"/>
     <w:multiLevelType w:val="hybridMultilevel"/>
     <w:tmpl w:val="922052C0"/>
@@ -7475,7 +8899,7 @@
       </w:rPr>
     </w:lvl>
   </w:abstractNum>
-  <w:abstractNum w:abstractNumId="8" w15:restartNumberingAfterBreak="0">
+  <w:abstractNum w:abstractNumId="9" w15:restartNumberingAfterBreak="0">
     <w:nsid w:val="3A370277"/>
     <w:multiLevelType w:val="hybridMultilevel"/>
     <w:tmpl w:val="8486AB2C"/>
@@ -7588,7 +9012,7 @@
       </w:rPr>
     </w:lvl>
   </w:abstractNum>
-  <w:abstractNum w:abstractNumId="9" w15:restartNumberingAfterBreak="0">
+  <w:abstractNum w:abstractNumId="10" w15:restartNumberingAfterBreak="0">
     <w:nsid w:val="41505C81"/>
     <w:multiLevelType w:val="multilevel"/>
     <w:tmpl w:val="84787B9E"/>
@@ -7709,7 +9133,7 @@
       </w:rPr>
     </w:lvl>
   </w:abstractNum>
-  <w:abstractNum w:abstractNumId="10" w15:restartNumberingAfterBreak="0">
+  <w:abstractNum w:abstractNumId="11" w15:restartNumberingAfterBreak="0">
     <w:nsid w:val="483264EF"/>
     <w:multiLevelType w:val="hybridMultilevel"/>
     <w:tmpl w:val="E1B22892"/>
@@ -7822,7 +9246,120 @@
       </w:rPr>
     </w:lvl>
   </w:abstractNum>
-  <w:abstractNum w:abstractNumId="11" w15:restartNumberingAfterBreak="0">
+  <w:abstractNum w:abstractNumId="12" w15:restartNumberingAfterBreak="0">
+    <w:nsid w:val="48BD34D3"/>
+    <w:multiLevelType w:val="hybridMultilevel"/>
+    <w:tmpl w:val="65FA95BA"/>
+    <w:lvl w:ilvl="0" w:tplc="04190001">
+      <w:start w:val="1"/>
+      <w:numFmt w:val="bullet"/>
+      <w:lvlText w:val=""/>
+      <w:lvlJc w:val="left"/>
+      <w:pPr>
+        <w:ind w:left="720" w:hanging="360"/>
+      </w:pPr>
+      <w:rPr>
+        <w:rFonts w:ascii="Symbol" w:hAnsi="Symbol" w:hint="default"/>
+      </w:rPr>
+    </w:lvl>
+    <w:lvl w:ilvl="1" w:tplc="04190003" w:tentative="1">
+      <w:start w:val="1"/>
+      <w:numFmt w:val="bullet"/>
+      <w:lvlText w:val="o"/>
+      <w:lvlJc w:val="left"/>
+      <w:pPr>
+        <w:ind w:left="1440" w:hanging="360"/>
+      </w:pPr>
+      <w:rPr>
+        <w:rFonts w:ascii="Courier New" w:hAnsi="Courier New" w:cs="Courier New" w:hint="default"/>
+      </w:rPr>
+    </w:lvl>
+    <w:lvl w:ilvl="2" w:tplc="04190005" w:tentative="1">
+      <w:start w:val="1"/>
+      <w:numFmt w:val="bullet"/>
+      <w:lvlText w:val=""/>
+      <w:lvlJc w:val="left"/>
+      <w:pPr>
+        <w:ind w:left="2160" w:hanging="360"/>
+      </w:pPr>
+      <w:rPr>
+        <w:rFonts w:ascii="Wingdings" w:hAnsi="Wingdings" w:hint="default"/>
+      </w:rPr>
+    </w:lvl>
+    <w:lvl w:ilvl="3" w:tplc="04190001" w:tentative="1">
+      <w:start w:val="1"/>
+      <w:numFmt w:val="bullet"/>
+      <w:lvlText w:val=""/>
+      <w:lvlJc w:val="left"/>
+      <w:pPr>
+        <w:ind w:left="2880" w:hanging="360"/>
+      </w:pPr>
+      <w:rPr>
+        <w:rFonts w:ascii="Symbol" w:hAnsi="Symbol" w:hint="default"/>
+      </w:rPr>
+    </w:lvl>
+    <w:lvl w:ilvl="4" w:tplc="04190003" w:tentative="1">
+      <w:start w:val="1"/>
+      <w:numFmt w:val="bullet"/>
+      <w:lvlText w:val="o"/>
+      <w:lvlJc w:val="left"/>
+      <w:pPr>
+        <w:ind w:left="3600" w:hanging="360"/>
+      </w:pPr>
+      <w:rPr>
+        <w:rFonts w:ascii="Courier New" w:hAnsi="Courier New" w:cs="Courier New" w:hint="default"/>
+      </w:rPr>
+    </w:lvl>
+    <w:lvl w:ilvl="5" w:tplc="04190005" w:tentative="1">
+      <w:start w:val="1"/>
+      <w:numFmt w:val="bullet"/>
+      <w:lvlText w:val=""/>
+      <w:lvlJc w:val="left"/>
+      <w:pPr>
+        <w:ind w:left="4320" w:hanging="360"/>
+      </w:pPr>
+      <w:rPr>
+        <w:rFonts w:ascii="Wingdings" w:hAnsi="Wingdings" w:hint="default"/>
+      </w:rPr>
+    </w:lvl>
+    <w:lvl w:ilvl="6" w:tplc="04190001" w:tentative="1">
+      <w:start w:val="1"/>
+      <w:numFmt w:val="bullet"/>
+      <w:lvlText w:val=""/>
+      <w:lvlJc w:val="left"/>
+      <w:pPr>
+        <w:ind w:left="5040" w:hanging="360"/>
+      </w:pPr>
+      <w:rPr>
+        <w:rFonts w:ascii="Symbol" w:hAnsi="Symbol" w:hint="default"/>
+      </w:rPr>
+    </w:lvl>
+    <w:lvl w:ilvl="7" w:tplc="04190003" w:tentative="1">
+      <w:start w:val="1"/>
+      <w:numFmt w:val="bullet"/>
+      <w:lvlText w:val="o"/>
+      <w:lvlJc w:val="left"/>
+      <w:pPr>
+        <w:ind w:left="5760" w:hanging="360"/>
+      </w:pPr>
+      <w:rPr>
+        <w:rFonts w:ascii="Courier New" w:hAnsi="Courier New" w:cs="Courier New" w:hint="default"/>
+      </w:rPr>
+    </w:lvl>
+    <w:lvl w:ilvl="8" w:tplc="04190005" w:tentative="1">
+      <w:start w:val="1"/>
+      <w:numFmt w:val="bullet"/>
+      <w:lvlText w:val=""/>
+      <w:lvlJc w:val="left"/>
+      <w:pPr>
+        <w:ind w:left="6480" w:hanging="360"/>
+      </w:pPr>
+      <w:rPr>
+        <w:rFonts w:ascii="Wingdings" w:hAnsi="Wingdings" w:hint="default"/>
+      </w:rPr>
+    </w:lvl>
+  </w:abstractNum>
+  <w:abstractNum w:abstractNumId="13" w15:restartNumberingAfterBreak="0">
     <w:nsid w:val="4AC53234"/>
     <w:multiLevelType w:val="hybridMultilevel"/>
     <w:tmpl w:val="4BECFCCE"/>
@@ -7935,7 +9472,7 @@
       </w:rPr>
     </w:lvl>
   </w:abstractNum>
-  <w:abstractNum w:abstractNumId="12" w15:restartNumberingAfterBreak="0">
+  <w:abstractNum w:abstractNumId="14" w15:restartNumberingAfterBreak="0">
     <w:nsid w:val="4B692F86"/>
     <w:multiLevelType w:val="hybridMultilevel"/>
     <w:tmpl w:val="C6A437A2"/>
@@ -8048,7 +9585,7 @@
       </w:rPr>
     </w:lvl>
   </w:abstractNum>
-  <w:abstractNum w:abstractNumId="13" w15:restartNumberingAfterBreak="0">
+  <w:abstractNum w:abstractNumId="15" w15:restartNumberingAfterBreak="0">
     <w:nsid w:val="4ECF1A52"/>
     <w:multiLevelType w:val="hybridMultilevel"/>
     <w:tmpl w:val="CE6A47A6"/>
@@ -8161,7 +9698,7 @@
       </w:rPr>
     </w:lvl>
   </w:abstractNum>
-  <w:abstractNum w:abstractNumId="14" w15:restartNumberingAfterBreak="0">
+  <w:abstractNum w:abstractNumId="16" w15:restartNumberingAfterBreak="0">
     <w:nsid w:val="51C4028C"/>
     <w:multiLevelType w:val="hybridMultilevel"/>
     <w:tmpl w:val="D7244344"/>
@@ -8274,7 +9811,7 @@
       </w:rPr>
     </w:lvl>
   </w:abstractNum>
-  <w:abstractNum w:abstractNumId="15" w15:restartNumberingAfterBreak="0">
+  <w:abstractNum w:abstractNumId="17" w15:restartNumberingAfterBreak="0">
     <w:nsid w:val="54A342D7"/>
     <w:multiLevelType w:val="hybridMultilevel"/>
     <w:tmpl w:val="ED54617E"/>
@@ -8387,7 +9924,7 @@
       </w:rPr>
     </w:lvl>
   </w:abstractNum>
-  <w:abstractNum w:abstractNumId="16" w15:restartNumberingAfterBreak="0">
+  <w:abstractNum w:abstractNumId="18" w15:restartNumberingAfterBreak="0">
     <w:nsid w:val="5CA61F65"/>
     <w:multiLevelType w:val="hybridMultilevel"/>
     <w:tmpl w:val="19820EB8"/>
@@ -8500,7 +10037,7 @@
       </w:rPr>
     </w:lvl>
   </w:abstractNum>
-  <w:abstractNum w:abstractNumId="17" w15:restartNumberingAfterBreak="0">
+  <w:abstractNum w:abstractNumId="19" w15:restartNumberingAfterBreak="0">
     <w:nsid w:val="64BC40F0"/>
     <w:multiLevelType w:val="hybridMultilevel"/>
     <w:tmpl w:val="CC00CC84"/>
@@ -8613,7 +10150,7 @@
       </w:rPr>
     </w:lvl>
   </w:abstractNum>
-  <w:abstractNum w:abstractNumId="18" w15:restartNumberingAfterBreak="0">
+  <w:abstractNum w:abstractNumId="20" w15:restartNumberingAfterBreak="0">
     <w:nsid w:val="706D53C4"/>
     <w:multiLevelType w:val="hybridMultilevel"/>
     <w:tmpl w:val="E968C9B8"/>
@@ -8726,7 +10263,7 @@
       </w:rPr>
     </w:lvl>
   </w:abstractNum>
-  <w:abstractNum w:abstractNumId="19" w15:restartNumberingAfterBreak="0">
+  <w:abstractNum w:abstractNumId="21" w15:restartNumberingAfterBreak="0">
     <w:nsid w:val="714E09B5"/>
     <w:multiLevelType w:val="multilevel"/>
     <w:tmpl w:val="A2B233EA"/>
@@ -8815,7 +10352,7 @@
       </w:pPr>
     </w:lvl>
   </w:abstractNum>
-  <w:abstractNum w:abstractNumId="20" w15:restartNumberingAfterBreak="0">
+  <w:abstractNum w:abstractNumId="22" w15:restartNumberingAfterBreak="0">
     <w:nsid w:val="792E1A1D"/>
     <w:multiLevelType w:val="hybridMultilevel"/>
     <w:tmpl w:val="FC08587C"/>
@@ -8928,7 +10465,7 @@
       </w:rPr>
     </w:lvl>
   </w:abstractNum>
-  <w:abstractNum w:abstractNumId="21" w15:restartNumberingAfterBreak="0">
+  <w:abstractNum w:abstractNumId="23" w15:restartNumberingAfterBreak="0">
     <w:nsid w:val="7A074134"/>
     <w:multiLevelType w:val="hybridMultilevel"/>
     <w:tmpl w:val="5FAA5AE8"/>
@@ -9014,7 +10551,7 @@
       </w:pPr>
     </w:lvl>
   </w:abstractNum>
-  <w:abstractNum w:abstractNumId="22" w15:restartNumberingAfterBreak="0">
+  <w:abstractNum w:abstractNumId="24" w15:restartNumberingAfterBreak="0">
     <w:nsid w:val="7D125E14"/>
     <w:multiLevelType w:val="hybridMultilevel"/>
     <w:tmpl w:val="F53CAA2C"/>
@@ -9101,58 +10638,58 @@
     </w:lvl>
   </w:abstractNum>
   <w:num w:numId="1">
+    <w:abstractNumId w:val="10"/>
+  </w:num>
+  <w:num w:numId="2">
     <w:abstractNumId w:val="9"/>
   </w:num>
-  <w:num w:numId="2">
-    <w:abstractNumId w:val="8"/>
-  </w:num>
   <w:num w:numId="3">
-    <w:abstractNumId w:val="21"/>
+    <w:abstractNumId w:val="23"/>
   </w:num>
   <w:num w:numId="4">
-    <w:abstractNumId w:val="6"/>
+    <w:abstractNumId w:val="7"/>
   </w:num>
   <w:num w:numId="5">
-    <w:abstractNumId w:val="14"/>
+    <w:abstractNumId w:val="16"/>
   </w:num>
   <w:num w:numId="6">
-    <w:abstractNumId w:val="15"/>
+    <w:abstractNumId w:val="17"/>
   </w:num>
   <w:num w:numId="7">
     <w:abstractNumId w:val="3"/>
   </w:num>
   <w:num w:numId="8">
-    <w:abstractNumId w:val="11"/>
+    <w:abstractNumId w:val="13"/>
   </w:num>
   <w:num w:numId="9">
     <w:abstractNumId w:val="2"/>
   </w:num>
   <w:num w:numId="10">
-    <w:abstractNumId w:val="17"/>
+    <w:abstractNumId w:val="19"/>
   </w:num>
   <w:num w:numId="11">
     <w:abstractNumId w:val="4"/>
   </w:num>
   <w:num w:numId="12">
-    <w:abstractNumId w:val="19"/>
+    <w:abstractNumId w:val="21"/>
   </w:num>
   <w:num w:numId="13">
-    <w:abstractNumId w:val="10"/>
+    <w:abstractNumId w:val="11"/>
   </w:num>
   <w:num w:numId="14">
+    <w:abstractNumId w:val="22"/>
+  </w:num>
+  <w:num w:numId="15">
+    <w:abstractNumId w:val="8"/>
+  </w:num>
+  <w:num w:numId="16">
+    <w:abstractNumId w:val="15"/>
+  </w:num>
+  <w:num w:numId="17">
     <w:abstractNumId w:val="20"/>
   </w:num>
-  <w:num w:numId="15">
-    <w:abstractNumId w:val="7"/>
-  </w:num>
-  <w:num w:numId="16">
-    <w:abstractNumId w:val="13"/>
-  </w:num>
-  <w:num w:numId="17">
-    <w:abstractNumId w:val="18"/>
-  </w:num>
   <w:num w:numId="18">
-    <w:abstractNumId w:val="12"/>
+    <w:abstractNumId w:val="14"/>
   </w:num>
   <w:num w:numId="19">
     <w:abstractNumId w:val="1"/>
@@ -9161,12 +10698,18 @@
     <w:abstractNumId w:val="0"/>
   </w:num>
   <w:num w:numId="21">
-    <w:abstractNumId w:val="16"/>
+    <w:abstractNumId w:val="18"/>
   </w:num>
   <w:num w:numId="22">
-    <w:abstractNumId w:val="22"/>
+    <w:abstractNumId w:val="24"/>
   </w:num>
   <w:num w:numId="23">
+    <w:abstractNumId w:val="6"/>
+  </w:num>
+  <w:num w:numId="24">
+    <w:abstractNumId w:val="12"/>
+  </w:num>
+  <w:num w:numId="25">
     <w:abstractNumId w:val="5"/>
   </w:num>
 </w:numbering>
@@ -10126,7 +11669,7 @@
 </file>
 
 <file path=customXml/itemProps1.xml><?xml version="1.0" encoding="utf-8"?>
-<ds:datastoreItem xmlns:ds="http://schemas.openxmlformats.org/officeDocument/2006/customXml" ds:itemID="{07B02155-2B94-4E07-87D6-6792C00C55B9}">
+<ds:datastoreItem xmlns:ds="http://schemas.openxmlformats.org/officeDocument/2006/customXml" ds:itemID="{1153900D-B48E-4DBB-8174-67BD49D82EF7}">
   <ds:schemaRefs>
     <ds:schemaRef ds:uri="http://schemas.openxmlformats.org/officeDocument/2006/bibliography"/>
   </ds:schemaRefs>

</xml_diff>